<commit_message>
AWS-job oriented S3 documentation
</commit_message>
<xml_diff>
--- a/aws-joboriented.docx
+++ b/aws-joboriented.docx
@@ -3258,6 +3258,682 @@
         <w:pStyle w:val="NoSpacing"/>
         <w:rPr>
           <w:rFonts w:ascii="Liberation Serif" w:hAnsi="Liberation Serif"/>
+          <w:b/>
+          <w:b/>
+          <w:bCs/>
+          <w:i/>
+          <w:i/>
+          <w:iCs/>
+          <w:sz w:val="28"/>
+          <w:szCs w:val="28"/>
+        </w:rPr>
+      </w:pPr>
+      <w:r>
+        <w:rPr>
+          <w:rFonts w:ascii="Liberation Serif" w:hAnsi="Liberation Serif"/>
+          <w:b/>
+          <w:bCs/>
+          <w:i/>
+          <w:iCs/>
+          <w:sz w:val="28"/>
+          <w:szCs w:val="28"/>
+        </w:rPr>
+        <w:t>S3 (Simple Storage Service):</w:t>
+      </w:r>
+    </w:p>
+    <w:p>
+      <w:pPr>
+        <w:pStyle w:val="NoSpacing"/>
+        <w:rPr>
+          <w:rFonts w:ascii="Liberation Serif" w:hAnsi="Liberation Serif"/>
+          <w:b w:val="false"/>
+          <w:b w:val="false"/>
+          <w:bCs w:val="false"/>
+          <w:i w:val="false"/>
+          <w:i w:val="false"/>
+          <w:iCs w:val="false"/>
+          <w:sz w:val="28"/>
+          <w:szCs w:val="28"/>
+        </w:rPr>
+      </w:pPr>
+      <w:r>
+        <w:rPr>
+          <w:rFonts w:ascii="Liberation Serif" w:hAnsi="Liberation Serif"/>
+          <w:b w:val="false"/>
+          <w:bCs w:val="false"/>
+          <w:i w:val="false"/>
+          <w:iCs w:val="false"/>
+          <w:sz w:val="28"/>
+          <w:szCs w:val="28"/>
+        </w:rPr>
+        <w:t>- S3 is a object storage service that provides unlimited storage and is a global service</w:t>
+      </w:r>
+    </w:p>
+    <w:p>
+      <w:pPr>
+        <w:pStyle w:val="NoSpacing"/>
+        <w:rPr>
+          <w:rFonts w:ascii="Liberation Serif" w:hAnsi="Liberation Serif"/>
+          <w:b w:val="false"/>
+          <w:b w:val="false"/>
+          <w:bCs w:val="false"/>
+          <w:i w:val="false"/>
+          <w:i w:val="false"/>
+          <w:iCs w:val="false"/>
+          <w:sz w:val="28"/>
+          <w:szCs w:val="28"/>
+        </w:rPr>
+      </w:pPr>
+      <w:r>
+        <w:rPr>
+          <w:rFonts w:ascii="Liberation Serif" w:hAnsi="Liberation Serif"/>
+          <w:b w:val="false"/>
+          <w:bCs w:val="false"/>
+          <w:i w:val="false"/>
+          <w:iCs w:val="false"/>
+          <w:sz w:val="28"/>
+          <w:szCs w:val="28"/>
+        </w:rPr>
+        <w:t>- S3 stores in form of buckets which hold data in the objects</w:t>
+      </w:r>
+    </w:p>
+    <w:p>
+      <w:pPr>
+        <w:pStyle w:val="NoSpacing"/>
+        <w:rPr>
+          <w:rFonts w:ascii="Liberation Serif" w:hAnsi="Liberation Serif"/>
+          <w:b w:val="false"/>
+          <w:b w:val="false"/>
+          <w:bCs w:val="false"/>
+          <w:i w:val="false"/>
+          <w:i w:val="false"/>
+          <w:iCs w:val="false"/>
+          <w:sz w:val="28"/>
+          <w:szCs w:val="28"/>
+        </w:rPr>
+      </w:pPr>
+      <w:r>
+        <w:rPr>
+          <w:rFonts w:ascii="Liberation Serif" w:hAnsi="Liberation Serif"/>
+          <w:b w:val="false"/>
+          <w:bCs w:val="false"/>
+          <w:i w:val="false"/>
+          <w:iCs w:val="false"/>
+          <w:sz w:val="28"/>
+          <w:szCs w:val="28"/>
+        </w:rPr>
+        <w:t>- S3 Bucket names must unique globally</w:t>
+      </w:r>
+    </w:p>
+    <w:p>
+      <w:pPr>
+        <w:pStyle w:val="NoSpacing"/>
+        <w:rPr>
+          <w:rFonts w:ascii="Liberation Serif" w:hAnsi="Liberation Serif"/>
+          <w:b w:val="false"/>
+          <w:b w:val="false"/>
+          <w:bCs w:val="false"/>
+          <w:i w:val="false"/>
+          <w:i w:val="false"/>
+          <w:iCs w:val="false"/>
+          <w:sz w:val="28"/>
+          <w:szCs w:val="28"/>
+        </w:rPr>
+      </w:pPr>
+      <w:r>
+        <w:rPr>
+          <w:rFonts w:ascii="Liberation Serif" w:hAnsi="Liberation Serif"/>
+          <w:b w:val="false"/>
+          <w:bCs w:val="false"/>
+          <w:i w:val="false"/>
+          <w:iCs w:val="false"/>
+          <w:sz w:val="28"/>
+          <w:szCs w:val="28"/>
+        </w:rPr>
+        <w:t>- There are no folder structure in buckets even through you can create multiple sub divisions in buckets they are termed as prefixes</w:t>
+      </w:r>
+    </w:p>
+    <w:p>
+      <w:pPr>
+        <w:pStyle w:val="NoSpacing"/>
+        <w:rPr>
+          <w:rFonts w:ascii="Liberation Serif" w:hAnsi="Liberation Serif"/>
+          <w:b w:val="false"/>
+          <w:b w:val="false"/>
+          <w:bCs w:val="false"/>
+          <w:i w:val="false"/>
+          <w:i w:val="false"/>
+          <w:iCs w:val="false"/>
+          <w:sz w:val="28"/>
+          <w:szCs w:val="28"/>
+        </w:rPr>
+      </w:pPr>
+      <w:r>
+        <w:rPr>
+          <w:rFonts w:ascii="Liberation Serif" w:hAnsi="Liberation Serif"/>
+          <w:b w:val="false"/>
+          <w:bCs w:val="false"/>
+          <w:i w:val="false"/>
+          <w:iCs w:val="false"/>
+          <w:sz w:val="28"/>
+          <w:szCs w:val="28"/>
+        </w:rPr>
+        <w:t>- S3 supports object versioning and data archival which is its greatest strength</w:t>
+      </w:r>
+    </w:p>
+    <w:p>
+      <w:pPr>
+        <w:pStyle w:val="NoSpacing"/>
+        <w:rPr>
+          <w:rFonts w:ascii="Liberation Serif" w:hAnsi="Liberation Serif"/>
+          <w:b w:val="false"/>
+          <w:b w:val="false"/>
+          <w:bCs w:val="false"/>
+          <w:i w:val="false"/>
+          <w:i w:val="false"/>
+          <w:iCs w:val="false"/>
+          <w:sz w:val="28"/>
+          <w:szCs w:val="28"/>
+        </w:rPr>
+      </w:pPr>
+      <w:r>
+        <w:rPr>
+          <w:rFonts w:ascii="Liberation Serif" w:hAnsi="Liberation Serif"/>
+          <w:b w:val="false"/>
+          <w:bCs w:val="false"/>
+          <w:i w:val="false"/>
+          <w:iCs w:val="false"/>
+          <w:sz w:val="28"/>
+          <w:szCs w:val="28"/>
+        </w:rPr>
+        <w:t>- S3 ideally has default enryption enabled on the buckets which managed by S3-Service Side Encryption which is managed by AWS, S3 also offers other Service Side encryptions which are KMS Managed and Customer Managed, apart from this it also provides client side encrytion to encrypt the object at the client end and then upload it to S3</w:t>
+      </w:r>
+    </w:p>
+    <w:p>
+      <w:pPr>
+        <w:pStyle w:val="NoSpacing"/>
+        <w:rPr>
+          <w:rFonts w:ascii="Liberation Serif" w:hAnsi="Liberation Serif"/>
+          <w:b w:val="false"/>
+          <w:b w:val="false"/>
+          <w:bCs w:val="false"/>
+          <w:i w:val="false"/>
+          <w:i w:val="false"/>
+          <w:iCs w:val="false"/>
+          <w:sz w:val="28"/>
+          <w:szCs w:val="28"/>
+        </w:rPr>
+      </w:pPr>
+      <w:r>
+        <w:rPr>
+          <w:rFonts w:ascii="Liberation Serif" w:hAnsi="Liberation Serif"/>
+          <w:b w:val="false"/>
+          <w:bCs w:val="false"/>
+          <w:i w:val="false"/>
+          <w:iCs w:val="false"/>
+          <w:sz w:val="28"/>
+          <w:szCs w:val="28"/>
+        </w:rPr>
+        <w:t>- S3 provides us with a bucket policy which allows to restrict the bucket usage to specific users to perform limited operations</w:t>
+      </w:r>
+    </w:p>
+    <w:p>
+      <w:pPr>
+        <w:pStyle w:val="NoSpacing"/>
+        <w:rPr>
+          <w:rFonts w:ascii="Liberation Serif" w:hAnsi="Liberation Serif"/>
+          <w:b w:val="false"/>
+          <w:b w:val="false"/>
+          <w:bCs w:val="false"/>
+          <w:i w:val="false"/>
+          <w:i w:val="false"/>
+          <w:iCs w:val="false"/>
+          <w:sz w:val="28"/>
+          <w:szCs w:val="28"/>
+        </w:rPr>
+      </w:pPr>
+      <w:r>
+        <w:rPr>
+          <w:rFonts w:ascii="Liberation Serif" w:hAnsi="Liberation Serif"/>
+          <w:b w:val="false"/>
+          <w:bCs w:val="false"/>
+          <w:i w:val="false"/>
+          <w:iCs w:val="false"/>
+          <w:sz w:val="28"/>
+          <w:szCs w:val="28"/>
+        </w:rPr>
+        <w:t>- S3 comes with property to enable access logs which allows to track or log any changes  or events made to/in a bucket</w:t>
+      </w:r>
+    </w:p>
+    <w:p>
+      <w:pPr>
+        <w:pStyle w:val="NoSpacing"/>
+        <w:rPr>
+          <w:rFonts w:ascii="Liberation Serif" w:hAnsi="Liberation Serif"/>
+          <w:b w:val="false"/>
+          <w:b w:val="false"/>
+          <w:bCs w:val="false"/>
+          <w:i w:val="false"/>
+          <w:i w:val="false"/>
+          <w:iCs w:val="false"/>
+          <w:sz w:val="28"/>
+          <w:szCs w:val="28"/>
+        </w:rPr>
+      </w:pPr>
+      <w:r>
+        <w:rPr>
+          <w:rFonts w:ascii="Liberation Serif" w:hAnsi="Liberation Serif"/>
+          <w:b w:val="false"/>
+          <w:bCs w:val="false"/>
+          <w:i w:val="false"/>
+          <w:iCs w:val="false"/>
+          <w:sz w:val="28"/>
+          <w:szCs w:val="28"/>
+        </w:rPr>
+        <w:t>- S3 provide with Object locks which enables delete/change protection on the objects.</w:t>
+      </w:r>
+    </w:p>
+    <w:p>
+      <w:pPr>
+        <w:pStyle w:val="NoSpacing"/>
+        <w:rPr>
+          <w:rFonts w:ascii="Liberation Serif" w:hAnsi="Liberation Serif"/>
+          <w:b w:val="false"/>
+          <w:b w:val="false"/>
+          <w:bCs w:val="false"/>
+          <w:i w:val="false"/>
+          <w:i w:val="false"/>
+          <w:iCs w:val="false"/>
+          <w:sz w:val="28"/>
+          <w:szCs w:val="28"/>
+        </w:rPr>
+      </w:pPr>
+      <w:r>
+        <w:rPr>
+          <w:rFonts w:ascii="Liberation Serif" w:hAnsi="Liberation Serif"/>
+          <w:b w:val="false"/>
+          <w:bCs w:val="false"/>
+          <w:i w:val="false"/>
+          <w:iCs w:val="false"/>
+          <w:sz w:val="28"/>
+          <w:szCs w:val="28"/>
+        </w:rPr>
+        <w:t>- S3 also allows the feature requester pays where in when ever the data is downloaded out of S3 we need to pay a charge based on the retrieval fees, this is ideally bourne by the bucket owner, Using requester pay we can change that fees to be bourne by the user accessing the data</w:t>
+      </w:r>
+    </w:p>
+    <w:p>
+      <w:pPr>
+        <w:pStyle w:val="NoSpacing"/>
+        <w:rPr>
+          <w:rFonts w:ascii="Liberation Serif" w:hAnsi="Liberation Serif"/>
+          <w:b w:val="false"/>
+          <w:b w:val="false"/>
+          <w:bCs w:val="false"/>
+          <w:i w:val="false"/>
+          <w:i w:val="false"/>
+          <w:iCs w:val="false"/>
+          <w:sz w:val="28"/>
+          <w:szCs w:val="28"/>
+        </w:rPr>
+      </w:pPr>
+      <w:r>
+        <w:rPr>
+          <w:rFonts w:ascii="Liberation Serif" w:hAnsi="Liberation Serif"/>
+          <w:b w:val="false"/>
+          <w:bCs w:val="false"/>
+          <w:i w:val="false"/>
+          <w:iCs w:val="false"/>
+          <w:sz w:val="28"/>
+          <w:szCs w:val="28"/>
+        </w:rPr>
+        <w:t>S3 also provide access points which can acts as single point of connection to access desired objects, these access points can be helpful when Client requires a specific set of data from the S3 bucket, by using AWS Services such as LAMBDA functions and access points we can  perform certain actions on the data</w:t>
+      </w:r>
+    </w:p>
+    <w:p>
+      <w:pPr>
+        <w:pStyle w:val="NoSpacing"/>
+        <w:rPr>
+          <w:rFonts w:ascii="Liberation Serif" w:hAnsi="Liberation Serif"/>
+          <w:b w:val="false"/>
+          <w:b w:val="false"/>
+          <w:bCs w:val="false"/>
+          <w:i w:val="false"/>
+          <w:i w:val="false"/>
+          <w:iCs w:val="false"/>
+          <w:sz w:val="28"/>
+          <w:szCs w:val="28"/>
+        </w:rPr>
+      </w:pPr>
+      <w:r>
+        <w:rPr>
+          <w:rFonts w:ascii="Liberation Serif" w:hAnsi="Liberation Serif"/>
+          <w:b w:val="false"/>
+          <w:bCs w:val="false"/>
+          <w:i w:val="false"/>
+          <w:iCs w:val="false"/>
+          <w:sz w:val="28"/>
+          <w:szCs w:val="28"/>
+        </w:rPr>
+        <w:t>- S3 archives data based on the retrival speed and storage time period, Based on this it has been categorised into several types of storage classes</w:t>
+      </w:r>
+    </w:p>
+    <w:p>
+      <w:pPr>
+        <w:pStyle w:val="NoSpacing"/>
+        <w:rPr>
+          <w:rFonts w:ascii="Liberation Serif" w:hAnsi="Liberation Serif"/>
+          <w:b w:val="false"/>
+          <w:b w:val="false"/>
+          <w:bCs w:val="false"/>
+          <w:i w:val="false"/>
+          <w:i w:val="false"/>
+          <w:iCs w:val="false"/>
+          <w:sz w:val="28"/>
+          <w:szCs w:val="28"/>
+        </w:rPr>
+      </w:pPr>
+      <w:r>
+        <w:rPr>
+          <w:rFonts w:ascii="Liberation Serif" w:hAnsi="Liberation Serif"/>
+          <w:b w:val="false"/>
+          <w:bCs w:val="false"/>
+          <w:i w:val="false"/>
+          <w:iCs w:val="false"/>
+          <w:sz w:val="28"/>
+          <w:szCs w:val="28"/>
+        </w:rPr>
+        <w:tab/>
+        <w:t>1. S3 Standard</w:t>
+      </w:r>
+    </w:p>
+    <w:p>
+      <w:pPr>
+        <w:pStyle w:val="NoSpacing"/>
+        <w:rPr>
+          <w:rFonts w:ascii="Liberation Serif" w:hAnsi="Liberation Serif"/>
+          <w:b w:val="false"/>
+          <w:b w:val="false"/>
+          <w:bCs w:val="false"/>
+          <w:i w:val="false"/>
+          <w:i w:val="false"/>
+          <w:iCs w:val="false"/>
+          <w:sz w:val="28"/>
+          <w:szCs w:val="28"/>
+        </w:rPr>
+      </w:pPr>
+      <w:r>
+        <w:rPr>
+          <w:rFonts w:ascii="Liberation Serif" w:hAnsi="Liberation Serif"/>
+          <w:b w:val="false"/>
+          <w:bCs w:val="false"/>
+          <w:i w:val="false"/>
+          <w:iCs w:val="false"/>
+          <w:sz w:val="28"/>
+          <w:szCs w:val="28"/>
+        </w:rPr>
+        <w:tab/>
+        <w:t>2. S3 Standard Infrequent Access</w:t>
+      </w:r>
+    </w:p>
+    <w:p>
+      <w:pPr>
+        <w:pStyle w:val="NoSpacing"/>
+        <w:rPr>
+          <w:rFonts w:ascii="Liberation Serif" w:hAnsi="Liberation Serif"/>
+          <w:b w:val="false"/>
+          <w:b w:val="false"/>
+          <w:bCs w:val="false"/>
+          <w:i w:val="false"/>
+          <w:i w:val="false"/>
+          <w:iCs w:val="false"/>
+          <w:sz w:val="28"/>
+          <w:szCs w:val="28"/>
+        </w:rPr>
+      </w:pPr>
+      <w:r>
+        <w:rPr>
+          <w:rFonts w:ascii="Liberation Serif" w:hAnsi="Liberation Serif"/>
+          <w:b w:val="false"/>
+          <w:bCs w:val="false"/>
+          <w:i w:val="false"/>
+          <w:iCs w:val="false"/>
+          <w:sz w:val="28"/>
+          <w:szCs w:val="28"/>
+        </w:rPr>
+        <w:tab/>
+        <w:t>3. S3 Standard One-Zone</w:t>
+      </w:r>
+    </w:p>
+    <w:p>
+      <w:pPr>
+        <w:pStyle w:val="NoSpacing"/>
+        <w:rPr>
+          <w:rFonts w:ascii="Liberation Serif" w:hAnsi="Liberation Serif"/>
+          <w:b w:val="false"/>
+          <w:b w:val="false"/>
+          <w:bCs w:val="false"/>
+          <w:i w:val="false"/>
+          <w:i w:val="false"/>
+          <w:iCs w:val="false"/>
+          <w:sz w:val="28"/>
+          <w:szCs w:val="28"/>
+        </w:rPr>
+      </w:pPr>
+      <w:r>
+        <w:rPr>
+          <w:rFonts w:ascii="Liberation Serif" w:hAnsi="Liberation Serif"/>
+          <w:b w:val="false"/>
+          <w:bCs w:val="false"/>
+          <w:i w:val="false"/>
+          <w:iCs w:val="false"/>
+          <w:sz w:val="28"/>
+          <w:szCs w:val="28"/>
+        </w:rPr>
+        <w:tab/>
+        <w:t>4. S3 Glacier Instant Retrieval</w:t>
+      </w:r>
+    </w:p>
+    <w:p>
+      <w:pPr>
+        <w:pStyle w:val="NoSpacing"/>
+        <w:rPr>
+          <w:rFonts w:ascii="Liberation Serif" w:hAnsi="Liberation Serif"/>
+          <w:b w:val="false"/>
+          <w:b w:val="false"/>
+          <w:bCs w:val="false"/>
+          <w:i w:val="false"/>
+          <w:i w:val="false"/>
+          <w:iCs w:val="false"/>
+          <w:sz w:val="28"/>
+          <w:szCs w:val="28"/>
+        </w:rPr>
+      </w:pPr>
+      <w:r>
+        <w:rPr>
+          <w:rFonts w:ascii="Liberation Serif" w:hAnsi="Liberation Serif"/>
+          <w:b w:val="false"/>
+          <w:bCs w:val="false"/>
+          <w:i w:val="false"/>
+          <w:iCs w:val="false"/>
+          <w:sz w:val="28"/>
+          <w:szCs w:val="28"/>
+        </w:rPr>
+        <w:tab/>
+        <w:t>5. S3 Glacier Flexible Retrieval</w:t>
+      </w:r>
+    </w:p>
+    <w:p>
+      <w:pPr>
+        <w:pStyle w:val="NoSpacing"/>
+        <w:rPr>
+          <w:rFonts w:ascii="Liberation Serif" w:hAnsi="Liberation Serif"/>
+          <w:b w:val="false"/>
+          <w:b w:val="false"/>
+          <w:bCs w:val="false"/>
+          <w:i w:val="false"/>
+          <w:i w:val="false"/>
+          <w:iCs w:val="false"/>
+          <w:sz w:val="28"/>
+          <w:szCs w:val="28"/>
+        </w:rPr>
+      </w:pPr>
+      <w:r>
+        <w:rPr>
+          <w:rFonts w:ascii="Liberation Serif" w:hAnsi="Liberation Serif"/>
+          <w:b w:val="false"/>
+          <w:bCs w:val="false"/>
+          <w:i w:val="false"/>
+          <w:iCs w:val="false"/>
+          <w:sz w:val="28"/>
+          <w:szCs w:val="28"/>
+        </w:rPr>
+        <w:tab/>
+        <w:t>6. S3 Glacier Deep Archive</w:t>
+      </w:r>
+    </w:p>
+    <w:p>
+      <w:pPr>
+        <w:pStyle w:val="NoSpacing"/>
+        <w:rPr>
+          <w:rFonts w:ascii="Liberation Serif" w:hAnsi="Liberation Serif"/>
+          <w:b w:val="false"/>
+          <w:b w:val="false"/>
+          <w:bCs w:val="false"/>
+          <w:i w:val="false"/>
+          <w:i w:val="false"/>
+          <w:iCs w:val="false"/>
+          <w:sz w:val="28"/>
+          <w:szCs w:val="28"/>
+        </w:rPr>
+      </w:pPr>
+      <w:r>
+        <w:rPr>
+          <w:rFonts w:ascii="Liberation Serif" w:hAnsi="Liberation Serif"/>
+          <w:b w:val="false"/>
+          <w:bCs w:val="false"/>
+          <w:i w:val="false"/>
+          <w:iCs w:val="false"/>
+          <w:sz w:val="28"/>
+          <w:szCs w:val="28"/>
+        </w:rPr>
+        <w:tab/>
+        <w:t>7. S3 Intelligent Tiering</w:t>
+      </w:r>
+    </w:p>
+    <w:p>
+      <w:pPr>
+        <w:pStyle w:val="NoSpacing"/>
+        <w:rPr>
+          <w:rFonts w:ascii="Liberation Serif" w:hAnsi="Liberation Serif"/>
+          <w:b w:val="false"/>
+          <w:b w:val="false"/>
+          <w:bCs w:val="false"/>
+          <w:i w:val="false"/>
+          <w:i w:val="false"/>
+          <w:iCs w:val="false"/>
+          <w:sz w:val="28"/>
+          <w:szCs w:val="28"/>
+        </w:rPr>
+      </w:pPr>
+      <w:r>
+        <w:rPr>
+          <w:rFonts w:ascii="Liberation Serif" w:hAnsi="Liberation Serif"/>
+          <w:b w:val="false"/>
+          <w:bCs w:val="false"/>
+          <w:i w:val="false"/>
+          <w:iCs w:val="false"/>
+          <w:sz w:val="28"/>
+          <w:szCs w:val="28"/>
+        </w:rPr>
+        <w:tab/>
+        <w:t>- We can using S3 lifecycle policy to move objects between storage classes</w:t>
+      </w:r>
+    </w:p>
+    <w:p>
+      <w:pPr>
+        <w:pStyle w:val="NoSpacing"/>
+        <w:rPr>
+          <w:rFonts w:ascii="Liberation Serif" w:hAnsi="Liberation Serif"/>
+          <w:b w:val="false"/>
+          <w:b w:val="false"/>
+          <w:bCs w:val="false"/>
+          <w:i w:val="false"/>
+          <w:i w:val="false"/>
+          <w:iCs w:val="false"/>
+          <w:sz w:val="28"/>
+          <w:szCs w:val="28"/>
+        </w:rPr>
+      </w:pPr>
+      <w:r>
+        <w:rPr>
+          <w:rFonts w:ascii="Liberation Serif" w:hAnsi="Liberation Serif"/>
+          <w:b w:val="false"/>
+          <w:bCs w:val="false"/>
+          <w:i w:val="false"/>
+          <w:iCs w:val="false"/>
+          <w:sz w:val="28"/>
+          <w:szCs w:val="28"/>
+        </w:rPr>
+        <w:t>- S3 has following features</w:t>
+      </w:r>
+    </w:p>
+    <w:p>
+      <w:pPr>
+        <w:pStyle w:val="NoSpacing"/>
+        <w:rPr>
+          <w:rFonts w:ascii="Liberation Serif" w:hAnsi="Liberation Serif"/>
+          <w:b w:val="false"/>
+          <w:b w:val="false"/>
+          <w:bCs w:val="false"/>
+          <w:i w:val="false"/>
+          <w:i w:val="false"/>
+          <w:iCs w:val="false"/>
+          <w:sz w:val="28"/>
+          <w:szCs w:val="28"/>
+        </w:rPr>
+      </w:pPr>
+      <w:r>
+        <w:rPr>
+          <w:rFonts w:ascii="Liberation Serif" w:hAnsi="Liberation Serif"/>
+          <w:b w:val="false"/>
+          <w:bCs w:val="false"/>
+          <w:i w:val="false"/>
+          <w:iCs w:val="false"/>
+          <w:sz w:val="28"/>
+          <w:szCs w:val="28"/>
+        </w:rPr>
+        <w:tab/>
+        <w:t>- Static Website Hosting</w:t>
+      </w:r>
+    </w:p>
+    <w:p>
+      <w:pPr>
+        <w:pStyle w:val="NoSpacing"/>
+        <w:rPr>
+          <w:rFonts w:ascii="Liberation Serif" w:hAnsi="Liberation Serif"/>
+          <w:sz w:val="28"/>
+          <w:szCs w:val="28"/>
+        </w:rPr>
+      </w:pPr>
+      <w:r>
+        <w:rPr>
+          <w:rFonts w:ascii="Liberation Serif" w:hAnsi="Liberation Serif"/>
+          <w:b w:val="false"/>
+          <w:bCs w:val="false"/>
+          <w:i w:val="false"/>
+          <w:iCs w:val="false"/>
+          <w:sz w:val="28"/>
+          <w:szCs w:val="28"/>
+        </w:rPr>
+        <w:tab/>
+        <w:t>- Cross Region Resource Sharing</w:t>
+      </w:r>
+    </w:p>
+    <w:p>
+      <w:pPr>
+        <w:pStyle w:val="NoSpacing"/>
+        <w:rPr>
+          <w:rFonts w:ascii="Liberation Serif" w:hAnsi="Liberation Serif"/>
           <w:sz w:val="28"/>
           <w:szCs w:val="28"/>
         </w:rPr>
@@ -13684,7 +14360,17 @@
         </w:rPr>
       </w:pPr>
       <w:r>
-        <w:rPr/>
+        <w:rPr>
+          <w:rFonts w:eastAsia="Calibri" w:ascii="Rasa Light" w:hAnsi="Rasa Light"/>
+          <w:b w:val="false"/>
+          <w:bCs w:val="false"/>
+          <w:color w:val="auto"/>
+          <w:kern w:val="2"/>
+          <w:sz w:val="28"/>
+          <w:szCs w:val="28"/>
+          <w:u w:val="none"/>
+          <w:lang w:val="en-IN" w:eastAsia="en-US" w:bidi="ar-SA"/>
+        </w:rPr>
       </w:r>
     </w:p>
     <w:p>
@@ -13912,7 +14598,17 @@
         </w:rPr>
       </w:pPr>
       <w:r>
-        <w:rPr/>
+        <w:rPr>
+          <w:rFonts w:eastAsia="Calibri" w:ascii="Rasa Light" w:hAnsi="Rasa Light"/>
+          <w:b w:val="false"/>
+          <w:bCs w:val="false"/>
+          <w:color w:val="auto"/>
+          <w:kern w:val="2"/>
+          <w:sz w:val="28"/>
+          <w:szCs w:val="28"/>
+          <w:u w:val="none"/>
+          <w:lang w:val="en-IN" w:eastAsia="en-US" w:bidi="ar-SA"/>
+        </w:rPr>
       </w:r>
     </w:p>
     <w:p>
@@ -14363,7 +15059,7 @@
     <w:pPr>
       <w:widowControl/>
       <w:suppressAutoHyphens w:val="true"/>
-      <w:overflowPunct w:val="true"/>
+      <w:overflowPunct w:val="false"/>
       <w:bidi w:val="0"/>
       <w:spacing w:lineRule="auto" w:line="259" w:before="0" w:after="160"/>
       <w:jc w:val="left"/>
@@ -14486,7 +15182,7 @@
     <w:pPr>
       <w:widowControl/>
       <w:suppressAutoHyphens w:val="true"/>
-      <w:overflowPunct w:val="true"/>
+      <w:overflowPunct w:val="false"/>
       <w:bidi w:val="0"/>
       <w:spacing w:before="0" w:after="0"/>
       <w:jc w:val="left"/>

</xml_diff>

<commit_message>
job oriented document updated and aws CF files added
</commit_message>
<xml_diff>
--- a/aws-joboriented.docx
+++ b/aws-joboriented.docx
@@ -3951,6 +3951,1778 @@
         <w:pStyle w:val="NoSpacing"/>
         <w:rPr>
           <w:rFonts w:ascii="Liberation Serif" w:hAnsi="Liberation Serif"/>
+          <w:b/>
+          <w:b/>
+          <w:bCs/>
+          <w:i/>
+          <w:i/>
+          <w:iCs/>
+          <w:sz w:val="28"/>
+          <w:szCs w:val="28"/>
+        </w:rPr>
+      </w:pPr>
+      <w:r>
+        <w:rPr>
+          <w:rFonts w:ascii="Liberation Serif" w:hAnsi="Liberation Serif"/>
+          <w:b/>
+          <w:bCs/>
+          <w:i/>
+          <w:iCs/>
+          <w:sz w:val="28"/>
+          <w:szCs w:val="28"/>
+        </w:rPr>
+        <w:t>AWS CLI</w:t>
+      </w:r>
+    </w:p>
+    <w:p>
+      <w:pPr>
+        <w:pStyle w:val="NoSpacing"/>
+        <w:rPr>
+          <w:rFonts w:ascii="Liberation Serif" w:hAnsi="Liberation Serif"/>
+          <w:b w:val="false"/>
+          <w:b w:val="false"/>
+          <w:bCs w:val="false"/>
+          <w:i w:val="false"/>
+          <w:i w:val="false"/>
+          <w:iCs w:val="false"/>
+          <w:sz w:val="28"/>
+          <w:szCs w:val="28"/>
+        </w:rPr>
+      </w:pPr>
+      <w:r>
+        <w:rPr>
+          <w:rFonts w:ascii="Liberation Serif" w:hAnsi="Liberation Serif"/>
+          <w:b w:val="false"/>
+          <w:bCs w:val="false"/>
+          <w:i w:val="false"/>
+          <w:iCs w:val="false"/>
+          <w:sz w:val="28"/>
+          <w:szCs w:val="28"/>
+        </w:rPr>
+        <w:t>- AWS provides several ways to configure a aws environment using the AWS API without accessing the console</w:t>
+      </w:r>
+    </w:p>
+    <w:p>
+      <w:pPr>
+        <w:pStyle w:val="NoSpacing"/>
+        <w:rPr>
+          <w:rFonts w:ascii="Liberation Serif" w:hAnsi="Liberation Serif"/>
+          <w:b w:val="false"/>
+          <w:b w:val="false"/>
+          <w:bCs w:val="false"/>
+          <w:i w:val="false"/>
+          <w:i w:val="false"/>
+          <w:iCs w:val="false"/>
+          <w:sz w:val="28"/>
+          <w:szCs w:val="28"/>
+        </w:rPr>
+      </w:pPr>
+      <w:r>
+        <w:rPr>
+          <w:rFonts w:ascii="Liberation Serif" w:hAnsi="Liberation Serif"/>
+          <w:b w:val="false"/>
+          <w:bCs w:val="false"/>
+          <w:i w:val="false"/>
+          <w:iCs w:val="false"/>
+          <w:sz w:val="28"/>
+          <w:szCs w:val="28"/>
+        </w:rPr>
+        <w:tab/>
+        <w:t>- CLI is a command line interface – Imperative approach</w:t>
+      </w:r>
+    </w:p>
+    <w:p>
+      <w:pPr>
+        <w:pStyle w:val="NoSpacing"/>
+        <w:rPr>
+          <w:rFonts w:ascii="Liberation Serif" w:hAnsi="Liberation Serif"/>
+          <w:sz w:val="28"/>
+          <w:szCs w:val="28"/>
+        </w:rPr>
+      </w:pPr>
+      <w:r>
+        <w:rPr>
+          <w:rFonts w:ascii="Liberation Serif" w:hAnsi="Liberation Serif"/>
+          <w:sz w:val="28"/>
+          <w:szCs w:val="28"/>
+        </w:rPr>
+        <w:tab/>
+        <w:t xml:space="preserve">- </w:t>
+      </w:r>
+      <w:r>
+        <w:rPr>
+          <w:rFonts w:ascii="Liberation Serif" w:hAnsi="Liberation Serif"/>
+          <w:sz w:val="28"/>
+          <w:szCs w:val="28"/>
+        </w:rPr>
+        <w:t>AWS SDK Kit</w:t>
+      </w:r>
+    </w:p>
+    <w:p>
+      <w:pPr>
+        <w:pStyle w:val="NoSpacing"/>
+        <w:rPr>
+          <w:rFonts w:ascii="Liberation Serif" w:hAnsi="Liberation Serif"/>
+          <w:sz w:val="28"/>
+          <w:szCs w:val="28"/>
+        </w:rPr>
+      </w:pPr>
+      <w:r>
+        <w:rPr>
+          <w:rFonts w:ascii="Liberation Serif" w:hAnsi="Liberation Serif"/>
+          <w:sz w:val="28"/>
+          <w:szCs w:val="28"/>
+        </w:rPr>
+        <w:tab/>
+        <w:t xml:space="preserve">- </w:t>
+      </w:r>
+      <w:r>
+        <w:rPr>
+          <w:rFonts w:ascii="Liberation Serif" w:hAnsi="Liberation Serif"/>
+          <w:sz w:val="28"/>
+          <w:szCs w:val="28"/>
+        </w:rPr>
+        <w:t>Cloud Formation or Terraform – Declarative approach</w:t>
+      </w:r>
+    </w:p>
+    <w:p>
+      <w:pPr>
+        <w:pStyle w:val="NoSpacing"/>
+        <w:rPr>
+          <w:rFonts w:ascii="Liberation Serif" w:hAnsi="Liberation Serif"/>
+          <w:sz w:val="28"/>
+          <w:szCs w:val="28"/>
+        </w:rPr>
+      </w:pPr>
+      <w:r>
+        <w:rPr>
+          <w:rFonts w:ascii="Liberation Serif" w:hAnsi="Liberation Serif"/>
+          <w:sz w:val="28"/>
+          <w:szCs w:val="28"/>
+        </w:rPr>
+        <w:t xml:space="preserve">- </w:t>
+      </w:r>
+      <w:r>
+        <w:rPr>
+          <w:rFonts w:ascii="Liberation Serif" w:hAnsi="Liberation Serif"/>
+          <w:sz w:val="28"/>
+          <w:szCs w:val="28"/>
+        </w:rPr>
+        <w:t>Using aws api we can create all the functions that can be created from the console in programatic approach</w:t>
+      </w:r>
+    </w:p>
+    <w:p>
+      <w:pPr>
+        <w:pStyle w:val="NoSpacing"/>
+        <w:rPr>
+          <w:rFonts w:ascii="Liberation Serif" w:hAnsi="Liberation Serif"/>
+          <w:sz w:val="28"/>
+          <w:szCs w:val="28"/>
+        </w:rPr>
+      </w:pPr>
+      <w:r>
+        <w:rPr>
+          <w:rFonts w:ascii="Liberation Serif" w:hAnsi="Liberation Serif"/>
+          <w:sz w:val="28"/>
+          <w:szCs w:val="28"/>
+        </w:rPr>
+        <w:t xml:space="preserve">- </w:t>
+      </w:r>
+      <w:r>
+        <w:rPr>
+          <w:rFonts w:ascii="Liberation Serif" w:hAnsi="Liberation Serif"/>
+          <w:sz w:val="28"/>
+          <w:szCs w:val="28"/>
+        </w:rPr>
+        <w:t>AWS API can be reached through CLI using access keys of the user</w:t>
+      </w:r>
+    </w:p>
+    <w:p>
+      <w:pPr>
+        <w:pStyle w:val="NoSpacing"/>
+        <w:rPr>
+          <w:rFonts w:ascii="Liberation Serif" w:hAnsi="Liberation Serif"/>
+          <w:sz w:val="28"/>
+          <w:szCs w:val="28"/>
+        </w:rPr>
+      </w:pPr>
+      <w:r>
+        <w:rPr>
+          <w:rFonts w:ascii="Liberation Serif" w:hAnsi="Liberation Serif"/>
+          <w:sz w:val="28"/>
+          <w:szCs w:val="28"/>
+        </w:rPr>
+        <w:tab/>
+      </w:r>
+      <w:r>
+        <w:rPr>
+          <w:rFonts w:ascii="Liberation Serif" w:hAnsi="Liberation Serif"/>
+          <w:sz w:val="28"/>
+          <w:szCs w:val="28"/>
+        </w:rPr>
+        <w:t>From the Terminal you can connect to the AWS API using</w:t>
+        <w:br/>
+        <w:tab/>
+        <w:tab/>
+        <w:t>1. Install AWS CLI in the terminal</w:t>
+      </w:r>
+    </w:p>
+    <w:p>
+      <w:pPr>
+        <w:pStyle w:val="NoSpacing"/>
+        <w:rPr>
+          <w:rFonts w:ascii="Liberation Serif" w:hAnsi="Liberation Serif"/>
+          <w:sz w:val="28"/>
+          <w:szCs w:val="28"/>
+        </w:rPr>
+      </w:pPr>
+      <w:r>
+        <w:rPr>
+          <w:rFonts w:ascii="Liberation Serif" w:hAnsi="Liberation Serif"/>
+          <w:sz w:val="28"/>
+          <w:szCs w:val="28"/>
+        </w:rPr>
+        <w:tab/>
+        <w:tab/>
+        <w:t>2. run aws configure</w:t>
+      </w:r>
+    </w:p>
+    <w:p>
+      <w:pPr>
+        <w:pStyle w:val="NoSpacing"/>
+        <w:rPr>
+          <w:rFonts w:ascii="Liberation Serif" w:hAnsi="Liberation Serif"/>
+          <w:sz w:val="28"/>
+          <w:szCs w:val="28"/>
+        </w:rPr>
+      </w:pPr>
+      <w:r>
+        <w:rPr>
+          <w:rFonts w:ascii="Liberation Serif" w:hAnsi="Liberation Serif"/>
+          <w:sz w:val="28"/>
+          <w:szCs w:val="28"/>
+        </w:rPr>
+        <w:tab/>
+        <w:tab/>
+        <w:t>3. Enter the access key and access password with language and region</w:t>
+      </w:r>
+    </w:p>
+    <w:p>
+      <w:pPr>
+        <w:pStyle w:val="NoSpacing"/>
+        <w:rPr>
+          <w:rFonts w:ascii="Liberation Serif" w:hAnsi="Liberation Serif"/>
+          <w:sz w:val="28"/>
+          <w:szCs w:val="28"/>
+        </w:rPr>
+      </w:pPr>
+      <w:r>
+        <w:rPr>
+          <w:rFonts w:ascii="Liberation Serif" w:hAnsi="Liberation Serif"/>
+          <w:sz w:val="28"/>
+          <w:szCs w:val="28"/>
+        </w:rPr>
+        <w:tab/>
+        <w:tab/>
+      </w:r>
+      <w:r>
+        <w:rPr>
+          <w:rFonts w:ascii="Liberation Serif" w:hAnsi="Liberation Serif"/>
+          <w:sz w:val="28"/>
+          <w:szCs w:val="28"/>
+        </w:rPr>
+        <w:t>4. Access key is stored in the file .aws/credentials</w:t>
+      </w:r>
+    </w:p>
+    <w:p>
+      <w:pPr>
+        <w:pStyle w:val="NoSpacing"/>
+        <w:rPr>
+          <w:rFonts w:ascii="Liberation Serif" w:hAnsi="Liberation Serif"/>
+          <w:sz w:val="28"/>
+          <w:szCs w:val="28"/>
+        </w:rPr>
+      </w:pPr>
+      <w:r>
+        <w:rPr>
+          <w:rFonts w:ascii="Liberation Serif" w:hAnsi="Liberation Serif"/>
+          <w:sz w:val="28"/>
+          <w:szCs w:val="28"/>
+        </w:rPr>
+        <w:tab/>
+        <w:t xml:space="preserve">- </w:t>
+      </w:r>
+      <w:r>
+        <w:rPr>
+          <w:rFonts w:ascii="Liberation Serif" w:hAnsi="Liberation Serif"/>
+          <w:sz w:val="28"/>
+          <w:szCs w:val="28"/>
+        </w:rPr>
+        <w:t xml:space="preserve">Once authenticated to the aws account based on the IAM roles assigned to the users </w:t>
+        <w:tab/>
+        <w:t>we can perform any operations</w:t>
+      </w:r>
+    </w:p>
+    <w:p>
+      <w:pPr>
+        <w:pStyle w:val="NoSpacing"/>
+        <w:rPr>
+          <w:rFonts w:ascii="Liberation Serif" w:hAnsi="Liberation Serif"/>
+          <w:sz w:val="28"/>
+          <w:szCs w:val="28"/>
+        </w:rPr>
+      </w:pPr>
+      <w:r>
+        <w:rPr>
+          <w:rFonts w:ascii="Liberation Serif" w:hAnsi="Liberation Serif"/>
+          <w:sz w:val="28"/>
+          <w:szCs w:val="28"/>
+        </w:rPr>
+        <w:t xml:space="preserve">- </w:t>
+      </w:r>
+      <w:r>
+        <w:rPr>
+          <w:rFonts w:ascii="Liberation Serif" w:hAnsi="Liberation Serif"/>
+          <w:sz w:val="28"/>
+          <w:szCs w:val="28"/>
+        </w:rPr>
+        <w:t xml:space="preserve">Learn the aws cli command reference - </w:t>
+      </w:r>
+      <w:hyperlink r:id="rId6">
+        <w:r>
+          <w:rPr>
+            <w:rStyle w:val="InternetLink"/>
+            <w:rFonts w:ascii="Liberation Serif" w:hAnsi="Liberation Serif"/>
+            <w:sz w:val="28"/>
+            <w:szCs w:val="28"/>
+          </w:rPr>
+          <w:t>https://docs.aws.amazon.com/cli/latest/reference/</w:t>
+        </w:r>
+      </w:hyperlink>
+    </w:p>
+    <w:p>
+      <w:pPr>
+        <w:pStyle w:val="NoSpacing"/>
+        <w:rPr>
+          <w:rFonts w:ascii="Liberation Serif" w:hAnsi="Liberation Serif"/>
+          <w:sz w:val="28"/>
+          <w:szCs w:val="28"/>
+        </w:rPr>
+      </w:pPr>
+      <w:r>
+        <w:rPr>
+          <w:rFonts w:ascii="Liberation Serif" w:hAnsi="Liberation Serif"/>
+          <w:sz w:val="28"/>
+          <w:szCs w:val="28"/>
+        </w:rPr>
+      </w:r>
+    </w:p>
+    <w:p>
+      <w:pPr>
+        <w:pStyle w:val="NoSpacing"/>
+        <w:rPr>
+          <w:rFonts w:ascii="Liberation Serif" w:hAnsi="Liberation Serif"/>
+          <w:b/>
+          <w:b/>
+          <w:bCs/>
+          <w:i/>
+          <w:i/>
+          <w:iCs/>
+          <w:sz w:val="28"/>
+          <w:szCs w:val="28"/>
+        </w:rPr>
+      </w:pPr>
+      <w:r>
+        <w:rPr>
+          <w:rFonts w:ascii="Liberation Serif" w:hAnsi="Liberation Serif"/>
+          <w:b/>
+          <w:bCs/>
+          <w:i/>
+          <w:iCs/>
+          <w:sz w:val="28"/>
+          <w:szCs w:val="28"/>
+        </w:rPr>
+        <w:t>AWS CFT</w:t>
+      </w:r>
+    </w:p>
+    <w:p>
+      <w:pPr>
+        <w:pStyle w:val="NoSpacing"/>
+        <w:rPr>
+          <w:rFonts w:ascii="Liberation Serif" w:hAnsi="Liberation Serif"/>
+          <w:b/>
+          <w:b/>
+          <w:bCs/>
+          <w:i/>
+          <w:i/>
+          <w:iCs/>
+          <w:sz w:val="28"/>
+          <w:szCs w:val="28"/>
+        </w:rPr>
+      </w:pPr>
+      <w:r>
+        <w:rPr>
+          <w:rFonts w:ascii="Liberation Serif" w:hAnsi="Liberation Serif"/>
+          <w:b/>
+          <w:bCs/>
+          <w:i/>
+          <w:iCs/>
+          <w:sz w:val="28"/>
+          <w:szCs w:val="28"/>
+        </w:rPr>
+      </w:r>
+    </w:p>
+    <w:p>
+      <w:pPr>
+        <w:pStyle w:val="NoSpacing"/>
+        <w:rPr>
+          <w:rFonts w:ascii="Liberation Serif" w:hAnsi="Liberation Serif"/>
+          <w:b w:val="false"/>
+          <w:b w:val="false"/>
+          <w:bCs w:val="false"/>
+          <w:i w:val="false"/>
+          <w:i w:val="false"/>
+          <w:iCs w:val="false"/>
+          <w:sz w:val="28"/>
+          <w:szCs w:val="28"/>
+        </w:rPr>
+      </w:pPr>
+      <w:r>
+        <w:rPr>
+          <w:rFonts w:ascii="Liberation Serif" w:hAnsi="Liberation Serif"/>
+          <w:b w:val="false"/>
+          <w:bCs w:val="false"/>
+          <w:i w:val="false"/>
+          <w:iCs w:val="false"/>
+          <w:sz w:val="28"/>
+          <w:szCs w:val="28"/>
+        </w:rPr>
+        <w:t xml:space="preserve">- AWS Cloud formation template is a infrastructure as a code approach to </w:t>
+      </w:r>
+      <w:r>
+        <w:rPr>
+          <w:rFonts w:ascii="Liberation Serif" w:hAnsi="Liberation Serif"/>
+          <w:b w:val="false"/>
+          <w:bCs w:val="false"/>
+          <w:i w:val="false"/>
+          <w:iCs w:val="false"/>
+          <w:sz w:val="28"/>
+          <w:szCs w:val="28"/>
+        </w:rPr>
+        <w:t>create environments in AWS</w:t>
+      </w:r>
+    </w:p>
+    <w:p>
+      <w:pPr>
+        <w:pStyle w:val="NoSpacing"/>
+        <w:rPr>
+          <w:rFonts w:ascii="Liberation Serif" w:hAnsi="Liberation Serif"/>
+          <w:b w:val="false"/>
+          <w:b w:val="false"/>
+          <w:bCs w:val="false"/>
+          <w:i w:val="false"/>
+          <w:i w:val="false"/>
+          <w:iCs w:val="false"/>
+          <w:sz w:val="28"/>
+          <w:szCs w:val="28"/>
+        </w:rPr>
+      </w:pPr>
+      <w:r>
+        <w:rPr>
+          <w:rFonts w:ascii="Liberation Serif" w:hAnsi="Liberation Serif"/>
+          <w:b w:val="false"/>
+          <w:bCs w:val="false"/>
+          <w:i w:val="false"/>
+          <w:iCs w:val="false"/>
+          <w:sz w:val="28"/>
+          <w:szCs w:val="28"/>
+        </w:rPr>
+        <w:t xml:space="preserve">- </w:t>
+      </w:r>
+      <w:r>
+        <w:rPr>
+          <w:rFonts w:ascii="Liberation Serif" w:hAnsi="Liberation Serif"/>
+          <w:b w:val="false"/>
+          <w:bCs w:val="false"/>
+          <w:i w:val="false"/>
+          <w:iCs w:val="false"/>
+          <w:sz w:val="28"/>
+          <w:szCs w:val="28"/>
+        </w:rPr>
+        <w:t>An IAC tool can support multiple cloud providers, one such tool is Terraform</w:t>
+      </w:r>
+    </w:p>
+    <w:p>
+      <w:pPr>
+        <w:pStyle w:val="NoSpacing"/>
+        <w:rPr>
+          <w:rFonts w:ascii="Liberation Serif" w:hAnsi="Liberation Serif"/>
+          <w:b w:val="false"/>
+          <w:b w:val="false"/>
+          <w:bCs w:val="false"/>
+          <w:i w:val="false"/>
+          <w:i w:val="false"/>
+          <w:iCs w:val="false"/>
+          <w:sz w:val="28"/>
+          <w:szCs w:val="28"/>
+        </w:rPr>
+      </w:pPr>
+      <w:r>
+        <w:rPr>
+          <w:rFonts w:ascii="Liberation Serif" w:hAnsi="Liberation Serif"/>
+          <w:b w:val="false"/>
+          <w:bCs w:val="false"/>
+          <w:i w:val="false"/>
+          <w:iCs w:val="false"/>
+          <w:sz w:val="28"/>
+          <w:szCs w:val="28"/>
+        </w:rPr>
+        <w:t xml:space="preserve">- </w:t>
+      </w:r>
+      <w:r>
+        <w:rPr>
+          <w:rFonts w:ascii="Liberation Serif" w:hAnsi="Liberation Serif"/>
+          <w:b w:val="false"/>
+          <w:bCs w:val="false"/>
+          <w:i w:val="false"/>
+          <w:iCs w:val="false"/>
+          <w:sz w:val="28"/>
+          <w:szCs w:val="28"/>
+        </w:rPr>
+        <w:t>This uses a declarative approach and is written in yaml</w:t>
+      </w:r>
+    </w:p>
+    <w:p>
+      <w:pPr>
+        <w:pStyle w:val="NoSpacing"/>
+        <w:rPr>
+          <w:rFonts w:ascii="Liberation Serif" w:hAnsi="Liberation Serif"/>
+          <w:b w:val="false"/>
+          <w:b w:val="false"/>
+          <w:bCs w:val="false"/>
+          <w:i w:val="false"/>
+          <w:i w:val="false"/>
+          <w:iCs w:val="false"/>
+          <w:sz w:val="28"/>
+          <w:szCs w:val="28"/>
+        </w:rPr>
+      </w:pPr>
+      <w:r>
+        <w:rPr>
+          <w:rFonts w:ascii="Liberation Serif" w:hAnsi="Liberation Serif"/>
+          <w:b w:val="false"/>
+          <w:bCs w:val="false"/>
+          <w:i w:val="false"/>
+          <w:iCs w:val="false"/>
+          <w:sz w:val="28"/>
+          <w:szCs w:val="28"/>
+        </w:rPr>
+        <w:t xml:space="preserve">- </w:t>
+      </w:r>
+      <w:r>
+        <w:rPr>
+          <w:rFonts w:ascii="Liberation Serif" w:hAnsi="Liberation Serif"/>
+          <w:b w:val="false"/>
+          <w:bCs w:val="false"/>
+          <w:i w:val="false"/>
+          <w:iCs w:val="false"/>
+          <w:sz w:val="28"/>
+          <w:szCs w:val="28"/>
+        </w:rPr>
+        <w:t>Using CFT we can replicate the complete environment or revert any changes made to the environment</w:t>
+      </w:r>
+    </w:p>
+    <w:p>
+      <w:pPr>
+        <w:pStyle w:val="NoSpacing"/>
+        <w:rPr>
+          <w:rFonts w:ascii="Liberation Serif" w:hAnsi="Liberation Serif"/>
+          <w:b w:val="false"/>
+          <w:b w:val="false"/>
+          <w:bCs w:val="false"/>
+          <w:i w:val="false"/>
+          <w:i w:val="false"/>
+          <w:iCs w:val="false"/>
+          <w:sz w:val="28"/>
+          <w:szCs w:val="28"/>
+        </w:rPr>
+      </w:pPr>
+      <w:r>
+        <w:rPr>
+          <w:rFonts w:ascii="Liberation Serif" w:hAnsi="Liberation Serif"/>
+          <w:b w:val="false"/>
+          <w:bCs w:val="false"/>
+          <w:i w:val="false"/>
+          <w:iCs w:val="false"/>
+          <w:sz w:val="28"/>
+          <w:szCs w:val="28"/>
+        </w:rPr>
+        <w:t xml:space="preserve">- </w:t>
+      </w:r>
+      <w:r>
+        <w:rPr>
+          <w:rFonts w:ascii="Liberation Serif" w:hAnsi="Liberation Serif"/>
+          <w:b w:val="false"/>
+          <w:bCs w:val="false"/>
+          <w:i w:val="false"/>
+          <w:iCs w:val="false"/>
+          <w:sz w:val="28"/>
+          <w:szCs w:val="28"/>
+        </w:rPr>
+        <w:t>This approach reduces the human error by automating the cloud formation in AWS and also supports versioning on the template created which allows the user to revert changes if there is a issue with the latest revision</w:t>
+      </w:r>
+    </w:p>
+    <w:p>
+      <w:pPr>
+        <w:pStyle w:val="NoSpacing"/>
+        <w:rPr>
+          <w:rFonts w:ascii="Liberation Serif" w:hAnsi="Liberation Serif"/>
+          <w:b w:val="false"/>
+          <w:b w:val="false"/>
+          <w:bCs w:val="false"/>
+          <w:i w:val="false"/>
+          <w:i w:val="false"/>
+          <w:iCs w:val="false"/>
+          <w:sz w:val="28"/>
+          <w:szCs w:val="28"/>
+        </w:rPr>
+      </w:pPr>
+      <w:r>
+        <w:rPr>
+          <w:rFonts w:ascii="Liberation Serif" w:hAnsi="Liberation Serif"/>
+          <w:b w:val="false"/>
+          <w:bCs w:val="false"/>
+          <w:i w:val="false"/>
+          <w:iCs w:val="false"/>
+          <w:sz w:val="28"/>
+          <w:szCs w:val="28"/>
+        </w:rPr>
+        <w:t>- Deleting CF stack also deletes all the resources created from the stack</w:t>
+      </w:r>
+    </w:p>
+    <w:p>
+      <w:pPr>
+        <w:pStyle w:val="NoSpacing"/>
+        <w:rPr>
+          <w:rFonts w:ascii="Liberation Serif" w:hAnsi="Liberation Serif"/>
+          <w:b/>
+          <w:b/>
+          <w:bCs/>
+          <w:i/>
+          <w:i/>
+          <w:iCs/>
+          <w:sz w:val="28"/>
+          <w:szCs w:val="28"/>
+        </w:rPr>
+      </w:pPr>
+      <w:r>
+        <w:rPr>
+          <w:rFonts w:ascii="Liberation Serif" w:hAnsi="Liberation Serif"/>
+          <w:b/>
+          <w:bCs/>
+          <w:i/>
+          <w:iCs/>
+          <w:sz w:val="28"/>
+          <w:szCs w:val="28"/>
+        </w:rPr>
+        <w:t>Features:</w:t>
+      </w:r>
+    </w:p>
+    <w:p>
+      <w:pPr>
+        <w:pStyle w:val="NoSpacing"/>
+        <w:rPr>
+          <w:rFonts w:ascii="Liberation Serif" w:hAnsi="Liberation Serif"/>
+          <w:b w:val="false"/>
+          <w:b w:val="false"/>
+          <w:bCs w:val="false"/>
+          <w:i w:val="false"/>
+          <w:i w:val="false"/>
+          <w:iCs w:val="false"/>
+          <w:sz w:val="28"/>
+          <w:szCs w:val="28"/>
+        </w:rPr>
+      </w:pPr>
+      <w:r>
+        <w:rPr>
+          <w:rFonts w:ascii="Liberation Serif" w:hAnsi="Liberation Serif"/>
+          <w:b w:val="false"/>
+          <w:bCs w:val="false"/>
+          <w:i w:val="false"/>
+          <w:iCs w:val="false"/>
+          <w:sz w:val="28"/>
+          <w:szCs w:val="28"/>
+        </w:rPr>
+        <w:t>- Supports both YAML and Json</w:t>
+      </w:r>
+    </w:p>
+    <w:p>
+      <w:pPr>
+        <w:pStyle w:val="NoSpacing"/>
+        <w:rPr>
+          <w:rFonts w:ascii="Liberation Serif" w:hAnsi="Liberation Serif"/>
+          <w:b w:val="false"/>
+          <w:b w:val="false"/>
+          <w:bCs w:val="false"/>
+          <w:i w:val="false"/>
+          <w:i w:val="false"/>
+          <w:iCs w:val="false"/>
+          <w:sz w:val="28"/>
+          <w:szCs w:val="28"/>
+        </w:rPr>
+      </w:pPr>
+      <w:r>
+        <w:rPr>
+          <w:rFonts w:ascii="Liberation Serif" w:hAnsi="Liberation Serif"/>
+          <w:b w:val="false"/>
+          <w:bCs w:val="false"/>
+          <w:i w:val="false"/>
+          <w:iCs w:val="false"/>
+          <w:sz w:val="28"/>
+          <w:szCs w:val="28"/>
+        </w:rPr>
+        <w:t>- Supports Drift Detection – if any change is made to the environment once its created through CFT then drift detection creates a notification with the change made to the environment, based on that we can revert the change made</w:t>
+      </w:r>
+    </w:p>
+    <w:p>
+      <w:pPr>
+        <w:pStyle w:val="NoSpacing"/>
+        <w:rPr>
+          <w:rFonts w:ascii="Liberation Serif" w:hAnsi="Liberation Serif"/>
+          <w:b w:val="false"/>
+          <w:b w:val="false"/>
+          <w:bCs w:val="false"/>
+          <w:i w:val="false"/>
+          <w:i w:val="false"/>
+          <w:iCs w:val="false"/>
+          <w:sz w:val="28"/>
+          <w:szCs w:val="28"/>
+        </w:rPr>
+      </w:pPr>
+      <w:r>
+        <w:rPr>
+          <w:rFonts w:ascii="Liberation Serif" w:hAnsi="Liberation Serif"/>
+          <w:b w:val="false"/>
+          <w:bCs w:val="false"/>
+          <w:i w:val="false"/>
+          <w:iCs w:val="false"/>
+          <w:sz w:val="28"/>
+          <w:szCs w:val="28"/>
+        </w:rPr>
+        <w:t>- Using stacks we can upload the CFT from the VM or through S3 URL</w:t>
+      </w:r>
+    </w:p>
+    <w:p>
+      <w:pPr>
+        <w:pStyle w:val="NoSpacing"/>
+        <w:rPr>
+          <w:rFonts w:ascii="Liberation Serif" w:hAnsi="Liberation Serif"/>
+          <w:b w:val="false"/>
+          <w:b w:val="false"/>
+          <w:bCs w:val="false"/>
+          <w:i w:val="false"/>
+          <w:i w:val="false"/>
+          <w:iCs w:val="false"/>
+          <w:sz w:val="28"/>
+          <w:szCs w:val="28"/>
+        </w:rPr>
+      </w:pPr>
+      <w:r>
+        <w:rPr>
+          <w:rFonts w:ascii="Liberation Serif" w:hAnsi="Liberation Serif"/>
+          <w:b w:val="false"/>
+          <w:bCs w:val="false"/>
+          <w:i w:val="false"/>
+          <w:iCs w:val="false"/>
+          <w:sz w:val="28"/>
+          <w:szCs w:val="28"/>
+        </w:rPr>
+      </w:r>
+    </w:p>
+    <w:p>
+      <w:pPr>
+        <w:pStyle w:val="NoSpacing"/>
+        <w:rPr>
+          <w:rFonts w:ascii="Liberation Serif" w:hAnsi="Liberation Serif"/>
+          <w:b/>
+          <w:b/>
+          <w:bCs/>
+          <w:i/>
+          <w:i/>
+          <w:iCs/>
+          <w:sz w:val="28"/>
+          <w:szCs w:val="28"/>
+        </w:rPr>
+      </w:pPr>
+      <w:r>
+        <w:rPr>
+          <w:rFonts w:ascii="Liberation Serif" w:hAnsi="Liberation Serif"/>
+          <w:b/>
+          <w:bCs/>
+          <w:i/>
+          <w:iCs/>
+          <w:sz w:val="28"/>
+          <w:szCs w:val="28"/>
+        </w:rPr>
+      </w:r>
+    </w:p>
+    <w:p>
+      <w:pPr>
+        <w:pStyle w:val="NoSpacing"/>
+        <w:rPr>
+          <w:rFonts w:ascii="Liberation Serif" w:hAnsi="Liberation Serif"/>
+          <w:b/>
+          <w:b/>
+          <w:bCs/>
+          <w:i/>
+          <w:i/>
+          <w:iCs/>
+          <w:sz w:val="28"/>
+          <w:szCs w:val="28"/>
+        </w:rPr>
+      </w:pPr>
+      <w:r>
+        <w:rPr>
+          <w:rFonts w:ascii="Liberation Serif" w:hAnsi="Liberation Serif"/>
+          <w:b/>
+          <w:bCs/>
+          <w:i/>
+          <w:iCs/>
+          <w:sz w:val="28"/>
+          <w:szCs w:val="28"/>
+        </w:rPr>
+        <w:t>Structure of CFT:</w:t>
+      </w:r>
+    </w:p>
+    <w:p>
+      <w:pPr>
+        <w:pStyle w:val="NoSpacing"/>
+        <w:rPr>
+          <w:rFonts w:ascii="Liberation Serif" w:hAnsi="Liberation Serif"/>
+          <w:b w:val="false"/>
+          <w:b w:val="false"/>
+          <w:bCs w:val="false"/>
+          <w:i w:val="false"/>
+          <w:i w:val="false"/>
+          <w:iCs w:val="false"/>
+          <w:sz w:val="28"/>
+          <w:szCs w:val="28"/>
+        </w:rPr>
+      </w:pPr>
+      <w:r>
+        <w:rPr>
+          <w:rFonts w:ascii="Liberation Serif" w:hAnsi="Liberation Serif"/>
+          <w:b w:val="false"/>
+          <w:bCs w:val="false"/>
+          <w:i w:val="false"/>
+          <w:iCs w:val="false"/>
+          <w:sz w:val="28"/>
+          <w:szCs w:val="28"/>
+        </w:rPr>
+        <w:t>- Optional</w:t>
+      </w:r>
+    </w:p>
+    <w:p>
+      <w:pPr>
+        <w:pStyle w:val="NoSpacing"/>
+        <w:rPr>
+          <w:rFonts w:ascii="Liberation Serif" w:hAnsi="Liberation Serif"/>
+          <w:b w:val="false"/>
+          <w:b w:val="false"/>
+          <w:bCs w:val="false"/>
+          <w:i w:val="false"/>
+          <w:i w:val="false"/>
+          <w:iCs w:val="false"/>
+          <w:sz w:val="28"/>
+          <w:szCs w:val="28"/>
+        </w:rPr>
+      </w:pPr>
+      <w:r>
+        <w:rPr>
+          <w:rFonts w:ascii="Liberation Serif" w:hAnsi="Liberation Serif"/>
+          <w:b w:val="false"/>
+          <w:bCs w:val="false"/>
+          <w:i w:val="false"/>
+          <w:iCs w:val="false"/>
+          <w:sz w:val="28"/>
+          <w:szCs w:val="28"/>
+        </w:rPr>
+        <w:tab/>
+        <w:t>Version</w:t>
+      </w:r>
+    </w:p>
+    <w:p>
+      <w:pPr>
+        <w:pStyle w:val="NoSpacing"/>
+        <w:rPr>
+          <w:rFonts w:ascii="Liberation Serif" w:hAnsi="Liberation Serif"/>
+          <w:b w:val="false"/>
+          <w:b w:val="false"/>
+          <w:bCs w:val="false"/>
+          <w:i w:val="false"/>
+          <w:i w:val="false"/>
+          <w:iCs w:val="false"/>
+          <w:sz w:val="28"/>
+          <w:szCs w:val="28"/>
+        </w:rPr>
+      </w:pPr>
+      <w:r>
+        <w:rPr>
+          <w:rFonts w:ascii="Liberation Serif" w:hAnsi="Liberation Serif"/>
+          <w:b w:val="false"/>
+          <w:bCs w:val="false"/>
+          <w:i w:val="false"/>
+          <w:iCs w:val="false"/>
+          <w:sz w:val="28"/>
+          <w:szCs w:val="28"/>
+        </w:rPr>
+        <w:tab/>
+        <w:t>Description</w:t>
+      </w:r>
+    </w:p>
+    <w:p>
+      <w:pPr>
+        <w:pStyle w:val="NoSpacing"/>
+        <w:rPr>
+          <w:rFonts w:ascii="Liberation Serif" w:hAnsi="Liberation Serif"/>
+          <w:b w:val="false"/>
+          <w:b w:val="false"/>
+          <w:bCs w:val="false"/>
+          <w:i w:val="false"/>
+          <w:i w:val="false"/>
+          <w:iCs w:val="false"/>
+          <w:sz w:val="28"/>
+          <w:szCs w:val="28"/>
+        </w:rPr>
+      </w:pPr>
+      <w:r>
+        <w:rPr>
+          <w:rFonts w:ascii="Liberation Serif" w:hAnsi="Liberation Serif"/>
+          <w:b w:val="false"/>
+          <w:bCs w:val="false"/>
+          <w:i w:val="false"/>
+          <w:iCs w:val="false"/>
+          <w:sz w:val="28"/>
+          <w:szCs w:val="28"/>
+        </w:rPr>
+        <w:tab/>
+        <w:t>Metadata</w:t>
+      </w:r>
+    </w:p>
+    <w:p>
+      <w:pPr>
+        <w:pStyle w:val="NoSpacing"/>
+        <w:rPr>
+          <w:rFonts w:ascii="Liberation Serif" w:hAnsi="Liberation Serif"/>
+          <w:b w:val="false"/>
+          <w:b w:val="false"/>
+          <w:bCs w:val="false"/>
+          <w:i w:val="false"/>
+          <w:i w:val="false"/>
+          <w:iCs w:val="false"/>
+          <w:sz w:val="28"/>
+          <w:szCs w:val="28"/>
+        </w:rPr>
+      </w:pPr>
+      <w:r>
+        <w:rPr>
+          <w:rFonts w:ascii="Liberation Serif" w:hAnsi="Liberation Serif"/>
+          <w:b w:val="false"/>
+          <w:bCs w:val="false"/>
+          <w:i w:val="false"/>
+          <w:iCs w:val="false"/>
+          <w:sz w:val="28"/>
+          <w:szCs w:val="28"/>
+        </w:rPr>
+        <w:tab/>
+        <w:t>Parameters</w:t>
+      </w:r>
+    </w:p>
+    <w:p>
+      <w:pPr>
+        <w:pStyle w:val="NoSpacing"/>
+        <w:rPr>
+          <w:rFonts w:ascii="Liberation Serif" w:hAnsi="Liberation Serif"/>
+          <w:b w:val="false"/>
+          <w:b w:val="false"/>
+          <w:bCs w:val="false"/>
+          <w:i w:val="false"/>
+          <w:i w:val="false"/>
+          <w:iCs w:val="false"/>
+          <w:sz w:val="28"/>
+          <w:szCs w:val="28"/>
+        </w:rPr>
+      </w:pPr>
+      <w:r>
+        <w:rPr>
+          <w:rFonts w:ascii="Liberation Serif" w:hAnsi="Liberation Serif"/>
+          <w:b w:val="false"/>
+          <w:bCs w:val="false"/>
+          <w:i w:val="false"/>
+          <w:iCs w:val="false"/>
+          <w:sz w:val="28"/>
+          <w:szCs w:val="28"/>
+        </w:rPr>
+        <w:tab/>
+        <w:t>Rules</w:t>
+      </w:r>
+    </w:p>
+    <w:p>
+      <w:pPr>
+        <w:pStyle w:val="NoSpacing"/>
+        <w:rPr>
+          <w:rFonts w:ascii="Liberation Serif" w:hAnsi="Liberation Serif"/>
+          <w:b w:val="false"/>
+          <w:b w:val="false"/>
+          <w:bCs w:val="false"/>
+          <w:i w:val="false"/>
+          <w:i w:val="false"/>
+          <w:iCs w:val="false"/>
+          <w:sz w:val="28"/>
+          <w:szCs w:val="28"/>
+        </w:rPr>
+      </w:pPr>
+      <w:r>
+        <w:rPr>
+          <w:rFonts w:ascii="Liberation Serif" w:hAnsi="Liberation Serif"/>
+          <w:b w:val="false"/>
+          <w:bCs w:val="false"/>
+          <w:i w:val="false"/>
+          <w:iCs w:val="false"/>
+          <w:sz w:val="28"/>
+          <w:szCs w:val="28"/>
+        </w:rPr>
+        <w:tab/>
+        <w:t>Mappings</w:t>
+      </w:r>
+    </w:p>
+    <w:p>
+      <w:pPr>
+        <w:pStyle w:val="NoSpacing"/>
+        <w:rPr>
+          <w:rFonts w:ascii="Liberation Serif" w:hAnsi="Liberation Serif"/>
+          <w:b w:val="false"/>
+          <w:b w:val="false"/>
+          <w:bCs w:val="false"/>
+          <w:i w:val="false"/>
+          <w:i w:val="false"/>
+          <w:iCs w:val="false"/>
+          <w:sz w:val="28"/>
+          <w:szCs w:val="28"/>
+        </w:rPr>
+      </w:pPr>
+      <w:r>
+        <w:rPr>
+          <w:rFonts w:ascii="Liberation Serif" w:hAnsi="Liberation Serif"/>
+          <w:b w:val="false"/>
+          <w:bCs w:val="false"/>
+          <w:i w:val="false"/>
+          <w:iCs w:val="false"/>
+          <w:sz w:val="28"/>
+          <w:szCs w:val="28"/>
+        </w:rPr>
+        <w:tab/>
+        <w:t>Conditions</w:t>
+      </w:r>
+    </w:p>
+    <w:p>
+      <w:pPr>
+        <w:pStyle w:val="NoSpacing"/>
+        <w:rPr>
+          <w:rFonts w:ascii="Liberation Serif" w:hAnsi="Liberation Serif"/>
+          <w:b w:val="false"/>
+          <w:b w:val="false"/>
+          <w:bCs w:val="false"/>
+          <w:i w:val="false"/>
+          <w:i w:val="false"/>
+          <w:iCs w:val="false"/>
+          <w:sz w:val="28"/>
+          <w:szCs w:val="28"/>
+        </w:rPr>
+      </w:pPr>
+      <w:r>
+        <w:rPr>
+          <w:rFonts w:ascii="Liberation Serif" w:hAnsi="Liberation Serif"/>
+          <w:b w:val="false"/>
+          <w:bCs w:val="false"/>
+          <w:i w:val="false"/>
+          <w:iCs w:val="false"/>
+          <w:sz w:val="28"/>
+          <w:szCs w:val="28"/>
+        </w:rPr>
+        <w:tab/>
+        <w:t>Outputs</w:t>
+      </w:r>
+    </w:p>
+    <w:p>
+      <w:pPr>
+        <w:pStyle w:val="NoSpacing"/>
+        <w:rPr>
+          <w:rFonts w:ascii="Liberation Serif" w:hAnsi="Liberation Serif"/>
+          <w:b w:val="false"/>
+          <w:b w:val="false"/>
+          <w:bCs w:val="false"/>
+          <w:i w:val="false"/>
+          <w:i w:val="false"/>
+          <w:iCs w:val="false"/>
+          <w:sz w:val="28"/>
+          <w:szCs w:val="28"/>
+        </w:rPr>
+      </w:pPr>
+      <w:r>
+        <w:rPr>
+          <w:rFonts w:ascii="Liberation Serif" w:hAnsi="Liberation Serif"/>
+          <w:b w:val="false"/>
+          <w:bCs w:val="false"/>
+          <w:i w:val="false"/>
+          <w:iCs w:val="false"/>
+          <w:sz w:val="28"/>
+          <w:szCs w:val="28"/>
+        </w:rPr>
+        <w:t>- Mandatory</w:t>
+      </w:r>
+    </w:p>
+    <w:p>
+      <w:pPr>
+        <w:pStyle w:val="NoSpacing"/>
+        <w:rPr>
+          <w:rFonts w:ascii="Liberation Serif" w:hAnsi="Liberation Serif"/>
+          <w:b w:val="false"/>
+          <w:b w:val="false"/>
+          <w:bCs w:val="false"/>
+          <w:i w:val="false"/>
+          <w:i w:val="false"/>
+          <w:iCs w:val="false"/>
+          <w:sz w:val="28"/>
+          <w:szCs w:val="28"/>
+        </w:rPr>
+      </w:pPr>
+      <w:r>
+        <w:rPr>
+          <w:rFonts w:ascii="Liberation Serif" w:hAnsi="Liberation Serif"/>
+          <w:b w:val="false"/>
+          <w:bCs w:val="false"/>
+          <w:i w:val="false"/>
+          <w:iCs w:val="false"/>
+          <w:sz w:val="28"/>
+          <w:szCs w:val="28"/>
+        </w:rPr>
+        <w:tab/>
+        <w:t>Resources</w:t>
+      </w:r>
+    </w:p>
+    <w:p>
+      <w:pPr>
+        <w:pStyle w:val="NoSpacing"/>
+        <w:rPr>
+          <w:rFonts w:ascii="Liberation Serif" w:hAnsi="Liberation Serif"/>
+          <w:b w:val="false"/>
+          <w:b w:val="false"/>
+          <w:bCs w:val="false"/>
+          <w:i w:val="false"/>
+          <w:i w:val="false"/>
+          <w:iCs w:val="false"/>
+          <w:sz w:val="28"/>
+          <w:szCs w:val="28"/>
+        </w:rPr>
+      </w:pPr>
+      <w:r>
+        <w:rPr>
+          <w:rFonts w:ascii="Liberation Serif" w:hAnsi="Liberation Serif"/>
+          <w:b w:val="false"/>
+          <w:bCs w:val="false"/>
+          <w:i w:val="false"/>
+          <w:iCs w:val="false"/>
+          <w:sz w:val="28"/>
+          <w:szCs w:val="28"/>
+        </w:rPr>
+        <w:tab/>
+        <w:tab/>
+      </w:r>
+      <w:r>
+        <w:rPr>
+          <w:rFonts w:ascii="Liberation Serif" w:hAnsi="Liberation Serif"/>
+          <w:b w:val="false"/>
+          <w:bCs w:val="false"/>
+          <w:i w:val="false"/>
+          <w:iCs w:val="false"/>
+          <w:sz w:val="28"/>
+          <w:szCs w:val="28"/>
+        </w:rPr>
+        <w:t>Type</w:t>
+      </w:r>
+    </w:p>
+    <w:p>
+      <w:pPr>
+        <w:pStyle w:val="NoSpacing"/>
+        <w:rPr>
+          <w:rFonts w:ascii="Liberation Serif" w:hAnsi="Liberation Serif"/>
+          <w:b w:val="false"/>
+          <w:b w:val="false"/>
+          <w:bCs w:val="false"/>
+          <w:i w:val="false"/>
+          <w:i w:val="false"/>
+          <w:iCs w:val="false"/>
+          <w:sz w:val="28"/>
+          <w:szCs w:val="28"/>
+        </w:rPr>
+      </w:pPr>
+      <w:r>
+        <w:rPr>
+          <w:rFonts w:ascii="Liberation Serif" w:hAnsi="Liberation Serif"/>
+          <w:b w:val="false"/>
+          <w:bCs w:val="false"/>
+          <w:i w:val="false"/>
+          <w:iCs w:val="false"/>
+          <w:sz w:val="28"/>
+          <w:szCs w:val="28"/>
+        </w:rPr>
+        <w:tab/>
+        <w:tab/>
+        <w:t>Properties</w:t>
+      </w:r>
+    </w:p>
+    <w:p>
+      <w:pPr>
+        <w:pStyle w:val="NoSpacing"/>
+        <w:rPr/>
+      </w:pPr>
+      <w:r>
+        <w:rPr>
+          <w:rFonts w:ascii="Liberation Serif" w:hAnsi="Liberation Serif"/>
+          <w:b w:val="false"/>
+          <w:bCs w:val="false"/>
+          <w:i w:val="false"/>
+          <w:iCs w:val="false"/>
+          <w:sz w:val="28"/>
+          <w:szCs w:val="28"/>
+        </w:rPr>
+        <w:t xml:space="preserve">Reference: </w:t>
+      </w:r>
+      <w:hyperlink r:id="rId8">
+        <w:r>
+          <w:rPr>
+            <w:rStyle w:val="InternetLink"/>
+            <w:rFonts w:ascii="Liberation Serif" w:hAnsi="Liberation Serif"/>
+            <w:b w:val="false"/>
+            <w:bCs w:val="false"/>
+            <w:i w:val="false"/>
+            <w:iCs w:val="false"/>
+            <w:sz w:val="28"/>
+            <w:szCs w:val="28"/>
+          </w:rPr>
+          <w:t>https://docs.aws.amazon.com/AWSCloudFormation/latest/UserGuide/template-formats.html</w:t>
+        </w:r>
+      </w:hyperlink>
+    </w:p>
+    <w:p>
+      <w:pPr>
+        <w:pStyle w:val="NoSpacing"/>
+        <w:rPr>
+          <w:rFonts w:ascii="Liberation Serif" w:hAnsi="Liberation Serif"/>
+          <w:b w:val="false"/>
+          <w:b w:val="false"/>
+          <w:bCs w:val="false"/>
+          <w:i w:val="false"/>
+          <w:i w:val="false"/>
+          <w:iCs w:val="false"/>
+          <w:sz w:val="28"/>
+          <w:szCs w:val="28"/>
+        </w:rPr>
+      </w:pPr>
+      <w:r>
+        <w:rPr>
+          <w:rFonts w:ascii="Liberation Serif" w:hAnsi="Liberation Serif"/>
+          <w:b w:val="false"/>
+          <w:bCs w:val="false"/>
+          <w:i w:val="false"/>
+          <w:iCs w:val="false"/>
+          <w:sz w:val="28"/>
+          <w:szCs w:val="28"/>
+        </w:rPr>
+      </w:r>
+    </w:p>
+    <w:p>
+      <w:pPr>
+        <w:pStyle w:val="NoSpacing"/>
+        <w:rPr>
+          <w:rFonts w:ascii="Liberation Serif" w:hAnsi="Liberation Serif"/>
+          <w:b/>
+          <w:b/>
+          <w:bCs/>
+          <w:i/>
+          <w:i/>
+          <w:iCs/>
+          <w:sz w:val="28"/>
+          <w:szCs w:val="28"/>
+        </w:rPr>
+      </w:pPr>
+      <w:r>
+        <w:rPr>
+          <w:rFonts w:ascii="Liberation Serif" w:hAnsi="Liberation Serif"/>
+          <w:b/>
+          <w:bCs/>
+          <w:i/>
+          <w:iCs/>
+          <w:sz w:val="28"/>
+          <w:szCs w:val="28"/>
+        </w:rPr>
+        <w:t>Using Cloud Formation:</w:t>
+      </w:r>
+    </w:p>
+    <w:p>
+      <w:pPr>
+        <w:pStyle w:val="NoSpacing"/>
+        <w:rPr>
+          <w:rFonts w:ascii="Liberation Serif" w:hAnsi="Liberation Serif"/>
+          <w:b w:val="false"/>
+          <w:b w:val="false"/>
+          <w:bCs w:val="false"/>
+          <w:i w:val="false"/>
+          <w:i w:val="false"/>
+          <w:iCs w:val="false"/>
+          <w:sz w:val="28"/>
+          <w:szCs w:val="28"/>
+        </w:rPr>
+      </w:pPr>
+      <w:r>
+        <w:rPr>
+          <w:rFonts w:ascii="Liberation Serif" w:hAnsi="Liberation Serif"/>
+          <w:b w:val="false"/>
+          <w:bCs w:val="false"/>
+          <w:i w:val="false"/>
+          <w:iCs w:val="false"/>
+          <w:sz w:val="28"/>
+          <w:szCs w:val="28"/>
+        </w:rPr>
+        <w:t>- Create a stack which implements the templates</w:t>
+      </w:r>
+    </w:p>
+    <w:p>
+      <w:pPr>
+        <w:pStyle w:val="NoSpacing"/>
+        <w:rPr>
+          <w:rFonts w:ascii="Liberation Serif" w:hAnsi="Liberation Serif"/>
+          <w:sz w:val="28"/>
+          <w:szCs w:val="28"/>
+        </w:rPr>
+      </w:pPr>
+      <w:r>
+        <w:rPr>
+          <w:rFonts w:ascii="Liberation Serif" w:hAnsi="Liberation Serif"/>
+          <w:sz w:val="28"/>
+          <w:szCs w:val="28"/>
+        </w:rPr>
+        <w:t xml:space="preserve">- </w:t>
+      </w:r>
+      <w:r>
+        <w:rPr>
+          <w:rFonts w:ascii="Liberation Serif" w:hAnsi="Liberation Serif"/>
+          <w:sz w:val="28"/>
+          <w:szCs w:val="28"/>
+        </w:rPr>
+        <w:t>Create CFT using aws documentation  and upload the file in the stack</w:t>
+      </w:r>
+    </w:p>
+    <w:p>
+      <w:pPr>
+        <w:pStyle w:val="NoSpacing"/>
+        <w:rPr>
+          <w:rFonts w:ascii="Liberation Serif" w:hAnsi="Liberation Serif"/>
+          <w:sz w:val="28"/>
+          <w:szCs w:val="28"/>
+        </w:rPr>
+      </w:pPr>
+      <w:r>
+        <w:rPr>
+          <w:rFonts w:ascii="Liberation Serif" w:hAnsi="Liberation Serif"/>
+          <w:sz w:val="28"/>
+          <w:szCs w:val="28"/>
+        </w:rPr>
+        <w:t>- CFT can also be upload on to S3 bucket and we can provide the S3 URL in the stack</w:t>
+      </w:r>
+    </w:p>
+    <w:p>
+      <w:pPr>
+        <w:pStyle w:val="NoSpacing"/>
+        <w:rPr>
+          <w:rFonts w:ascii="Liberation Serif" w:hAnsi="Liberation Serif"/>
+          <w:sz w:val="28"/>
+          <w:szCs w:val="28"/>
+        </w:rPr>
+      </w:pPr>
+      <w:r>
+        <w:rPr>
+          <w:rFonts w:ascii="Liberation Serif" w:hAnsi="Liberation Serif"/>
+          <w:sz w:val="28"/>
+          <w:szCs w:val="28"/>
+        </w:rPr>
+        <w:t xml:space="preserve">- </w:t>
+      </w:r>
+      <w:r>
+        <w:rPr>
+          <w:rFonts w:ascii="Liberation Serif" w:hAnsi="Liberation Serif"/>
+          <w:sz w:val="28"/>
+          <w:szCs w:val="28"/>
+        </w:rPr>
+        <w:t>All the AWS CFT are stored inside S3 bucket for Cloud formation</w:t>
+      </w:r>
+    </w:p>
+    <w:p>
+      <w:pPr>
+        <w:pStyle w:val="NoSpacing"/>
+        <w:rPr>
+          <w:rFonts w:ascii="Liberation Serif" w:hAnsi="Liberation Serif"/>
+          <w:sz w:val="28"/>
+          <w:szCs w:val="28"/>
+        </w:rPr>
+      </w:pPr>
+      <w:r>
+        <w:rPr/>
+      </w:r>
+    </w:p>
+    <w:p>
+      <w:pPr>
+        <w:pStyle w:val="NoSpacing"/>
+        <w:rPr>
+          <w:rFonts w:ascii="Liberation Serif" w:hAnsi="Liberation Serif"/>
+          <w:sz w:val="28"/>
+          <w:szCs w:val="28"/>
+        </w:rPr>
+      </w:pPr>
+      <w:r>
+        <w:rPr/>
+      </w:r>
+    </w:p>
+    <w:p>
+      <w:pPr>
+        <w:pStyle w:val="NoSpacing"/>
+        <w:rPr>
+          <w:b/>
+          <w:b/>
+          <w:bCs/>
+          <w:i/>
+          <w:i/>
+          <w:iCs/>
+        </w:rPr>
+      </w:pPr>
+      <w:r>
+        <w:rPr>
+          <w:rFonts w:ascii="Liberation Serif" w:hAnsi="Liberation Serif"/>
+          <w:b/>
+          <w:bCs/>
+          <w:i/>
+          <w:iCs/>
+          <w:sz w:val="28"/>
+          <w:szCs w:val="28"/>
+        </w:rPr>
+        <w:t>Cloud Watch:</w:t>
+      </w:r>
+    </w:p>
+    <w:p>
+      <w:pPr>
+        <w:pStyle w:val="NoSpacing"/>
+        <w:rPr>
+          <w:b w:val="false"/>
+          <w:b w:val="false"/>
+          <w:bCs w:val="false"/>
+          <w:i w:val="false"/>
+          <w:i w:val="false"/>
+          <w:iCs w:val="false"/>
+        </w:rPr>
+      </w:pPr>
+      <w:r>
+        <w:rPr>
+          <w:rFonts w:ascii="Liberation Serif" w:hAnsi="Liberation Serif"/>
+          <w:b w:val="false"/>
+          <w:bCs w:val="false"/>
+          <w:i w:val="false"/>
+          <w:iCs w:val="false"/>
+          <w:sz w:val="28"/>
+          <w:szCs w:val="28"/>
+        </w:rPr>
+        <w:t>- Cloud watch basically monitors,provides alerts, reports and logs the activity happening on AWS resources</w:t>
+      </w:r>
+    </w:p>
+    <w:p>
+      <w:pPr>
+        <w:pStyle w:val="NoSpacing"/>
+        <w:rPr>
+          <w:b w:val="false"/>
+          <w:b w:val="false"/>
+          <w:bCs w:val="false"/>
+          <w:i w:val="false"/>
+          <w:i w:val="false"/>
+          <w:iCs w:val="false"/>
+        </w:rPr>
+      </w:pPr>
+      <w:r>
+        <w:rPr>
+          <w:rFonts w:ascii="Liberation Serif" w:hAnsi="Liberation Serif"/>
+          <w:b w:val="false"/>
+          <w:bCs w:val="false"/>
+          <w:i w:val="false"/>
+          <w:iCs w:val="false"/>
+          <w:sz w:val="28"/>
+          <w:szCs w:val="28"/>
+        </w:rPr>
+        <w:t xml:space="preserve">- </w:t>
+      </w:r>
+      <w:r>
+        <w:rPr>
+          <w:rFonts w:ascii="Liberation Serif" w:hAnsi="Liberation Serif"/>
+          <w:b w:val="false"/>
+          <w:bCs w:val="false"/>
+          <w:i w:val="false"/>
+          <w:iCs w:val="false"/>
+          <w:sz w:val="28"/>
+          <w:szCs w:val="28"/>
+        </w:rPr>
+        <w:t>Cloud watch offers following features</w:t>
+      </w:r>
+    </w:p>
+    <w:p>
+      <w:pPr>
+        <w:pStyle w:val="NoSpacing"/>
+        <w:rPr>
+          <w:b w:val="false"/>
+          <w:b w:val="false"/>
+          <w:bCs w:val="false"/>
+          <w:i w:val="false"/>
+          <w:i w:val="false"/>
+          <w:iCs w:val="false"/>
+        </w:rPr>
+      </w:pPr>
+      <w:r>
+        <w:rPr>
+          <w:rFonts w:ascii="Liberation Serif" w:hAnsi="Liberation Serif"/>
+          <w:b w:val="false"/>
+          <w:bCs w:val="false"/>
+          <w:i w:val="false"/>
+          <w:iCs w:val="false"/>
+          <w:sz w:val="28"/>
+          <w:szCs w:val="28"/>
+        </w:rPr>
+        <w:tab/>
+        <w:t>- Monitoring – It monitors all the AWS resources and logs the activity</w:t>
+      </w:r>
+    </w:p>
+    <w:p>
+      <w:pPr>
+        <w:pStyle w:val="NoSpacing"/>
+        <w:rPr>
+          <w:b w:val="false"/>
+          <w:b w:val="false"/>
+          <w:bCs w:val="false"/>
+          <w:i w:val="false"/>
+          <w:i w:val="false"/>
+          <w:iCs w:val="false"/>
+        </w:rPr>
+      </w:pPr>
+      <w:r>
+        <w:rPr>
+          <w:rFonts w:ascii="Liberation Serif" w:hAnsi="Liberation Serif"/>
+          <w:b w:val="false"/>
+          <w:bCs w:val="false"/>
+          <w:i w:val="false"/>
+          <w:iCs w:val="false"/>
+          <w:sz w:val="28"/>
+          <w:szCs w:val="28"/>
+        </w:rPr>
+        <w:tab/>
+        <w:t xml:space="preserve">- Real-life Metrics – It provides default metrics through we can monitor the EC2 </w:t>
+        <w:tab/>
+        <w:tab/>
+        <w:tab/>
+        <w:tab/>
+        <w:tab/>
+        <w:t>instances such as CPU usage, no. of requests</w:t>
+      </w:r>
+    </w:p>
+    <w:p>
+      <w:pPr>
+        <w:pStyle w:val="NoSpacing"/>
+        <w:rPr>
+          <w:b w:val="false"/>
+          <w:b w:val="false"/>
+          <w:bCs w:val="false"/>
+          <w:i w:val="false"/>
+          <w:i w:val="false"/>
+          <w:iCs w:val="false"/>
+        </w:rPr>
+      </w:pPr>
+      <w:r>
+        <w:rPr>
+          <w:rFonts w:ascii="Liberation Serif" w:hAnsi="Liberation Serif"/>
+          <w:b w:val="false"/>
+          <w:bCs w:val="false"/>
+          <w:i w:val="false"/>
+          <w:iCs w:val="false"/>
+          <w:sz w:val="28"/>
+          <w:szCs w:val="28"/>
+        </w:rPr>
+        <w:tab/>
+        <w:t xml:space="preserve">- Alarms – Based on the metrics we can trigger alarms that would initiate a notification  </w:t>
+        <w:tab/>
+        <w:tab/>
+        <w:tab/>
+        <w:t>or trigger a aws resource</w:t>
+      </w:r>
+    </w:p>
+    <w:p>
+      <w:pPr>
+        <w:pStyle w:val="NoSpacing"/>
+        <w:rPr>
+          <w:b w:val="false"/>
+          <w:b w:val="false"/>
+          <w:bCs w:val="false"/>
+          <w:i w:val="false"/>
+          <w:i w:val="false"/>
+          <w:iCs w:val="false"/>
+        </w:rPr>
+      </w:pPr>
+      <w:r>
+        <w:rPr>
+          <w:rFonts w:ascii="Liberation Serif" w:hAnsi="Liberation Serif"/>
+          <w:b w:val="false"/>
+          <w:bCs w:val="false"/>
+          <w:i w:val="false"/>
+          <w:iCs w:val="false"/>
+          <w:sz w:val="28"/>
+          <w:szCs w:val="28"/>
+        </w:rPr>
+        <w:tab/>
+        <w:t>- Log Insights – Allows monitor resource logs on which resource is accessing with one</w:t>
+      </w:r>
+    </w:p>
+    <w:p>
+      <w:pPr>
+        <w:pStyle w:val="NoSpacing"/>
+        <w:rPr>
+          <w:b w:val="false"/>
+          <w:b w:val="false"/>
+          <w:bCs w:val="false"/>
+          <w:i w:val="false"/>
+          <w:i w:val="false"/>
+          <w:iCs w:val="false"/>
+        </w:rPr>
+      </w:pPr>
+      <w:r>
+        <w:rPr>
+          <w:rFonts w:ascii="Liberation Serif" w:hAnsi="Liberation Serif"/>
+          <w:b w:val="false"/>
+          <w:bCs w:val="false"/>
+          <w:i w:val="false"/>
+          <w:iCs w:val="false"/>
+          <w:sz w:val="28"/>
+          <w:szCs w:val="28"/>
+        </w:rPr>
+        <w:tab/>
+        <w:t>- Custom Metrics – Allows to create custom metrics such as memory utilization</w:t>
+      </w:r>
+    </w:p>
+    <w:p>
+      <w:pPr>
+        <w:pStyle w:val="NoSpacing"/>
+        <w:rPr>
+          <w:b w:val="false"/>
+          <w:b w:val="false"/>
+          <w:bCs w:val="false"/>
+          <w:i w:val="false"/>
+          <w:i w:val="false"/>
+          <w:iCs w:val="false"/>
+        </w:rPr>
+      </w:pPr>
+      <w:r>
+        <w:rPr>
+          <w:rFonts w:ascii="Liberation Serif" w:hAnsi="Liberation Serif"/>
+          <w:b w:val="false"/>
+          <w:bCs w:val="false"/>
+          <w:i w:val="false"/>
+          <w:iCs w:val="false"/>
+          <w:sz w:val="28"/>
+          <w:szCs w:val="28"/>
+        </w:rPr>
+        <w:tab/>
+        <w:t>- Scaling – Based on the metrics, it triggers a scaling alarm</w:t>
+      </w:r>
+    </w:p>
+    <w:p>
+      <w:pPr>
+        <w:pStyle w:val="NoSpacing"/>
+        <w:rPr>
+          <w:b w:val="false"/>
+          <w:b w:val="false"/>
+          <w:bCs w:val="false"/>
+          <w:i w:val="false"/>
+          <w:i w:val="false"/>
+          <w:iCs w:val="false"/>
+        </w:rPr>
+      </w:pPr>
+      <w:r>
+        <w:rPr>
+          <w:rFonts w:ascii="Liberation Serif" w:hAnsi="Liberation Serif"/>
+          <w:b w:val="false"/>
+          <w:bCs w:val="false"/>
+          <w:i w:val="false"/>
+          <w:iCs w:val="false"/>
+          <w:sz w:val="28"/>
+          <w:szCs w:val="28"/>
+        </w:rPr>
+        <w:tab/>
+        <w:t xml:space="preserve">- Cost Optimization – Keeps a tab on the resource usage time and notifies the users in </w:t>
+        <w:tab/>
+        <w:t>it breaches certain price limit.</w:t>
+      </w:r>
+    </w:p>
+    <w:p>
+      <w:pPr>
+        <w:pStyle w:val="NoSpacing"/>
+        <w:rPr>
+          <w:b w:val="false"/>
+          <w:b w:val="false"/>
+          <w:bCs w:val="false"/>
+          <w:i w:val="false"/>
+          <w:i w:val="false"/>
+          <w:iCs w:val="false"/>
+        </w:rPr>
+      </w:pPr>
+      <w:r>
+        <w:rPr>
+          <w:rFonts w:ascii="Liberation Serif" w:hAnsi="Liberation Serif"/>
+          <w:b w:val="false"/>
+          <w:bCs w:val="false"/>
+          <w:i w:val="false"/>
+          <w:iCs w:val="false"/>
+          <w:sz w:val="28"/>
+          <w:szCs w:val="28"/>
+        </w:rPr>
+        <w:t xml:space="preserve">- </w:t>
+      </w:r>
+    </w:p>
+    <w:p>
+      <w:pPr>
+        <w:pStyle w:val="NoSpacing"/>
+        <w:rPr>
+          <w:rFonts w:ascii="Liberation Serif" w:hAnsi="Liberation Serif"/>
+          <w:sz w:val="28"/>
+          <w:szCs w:val="28"/>
+        </w:rPr>
+      </w:pPr>
+      <w:r>
+        <w:rPr>
+          <w:b/>
+          <w:bCs/>
+          <w:i/>
+          <w:iCs/>
+        </w:rPr>
+      </w:r>
+    </w:p>
+    <w:p>
+      <w:pPr>
+        <w:pStyle w:val="NoSpacing"/>
+        <w:rPr>
+          <w:rFonts w:ascii="Liberation Serif" w:hAnsi="Liberation Serif"/>
           <w:sz w:val="28"/>
           <w:szCs w:val="28"/>
         </w:rPr>
@@ -4356,57 +6128,133 @@
           <w:sz w:val="28"/>
           <w:szCs w:val="28"/>
         </w:rPr>
-      </w:r>
-    </w:p>
-    <w:p>
-      <w:pPr>
-        <w:pStyle w:val="NoSpacing"/>
-        <w:rPr>
-          <w:rFonts w:ascii="Liberation Serif" w:hAnsi="Liberation Serif"/>
-          <w:sz w:val="28"/>
-          <w:szCs w:val="28"/>
-        </w:rPr>
-      </w:pPr>
-      <w:r>
-        <w:rPr>
-          <w:rFonts w:ascii="Liberation Serif" w:hAnsi="Liberation Serif"/>
-          <w:sz w:val="28"/>
-          <w:szCs w:val="28"/>
-        </w:rPr>
-      </w:r>
-    </w:p>
-    <w:p>
-      <w:pPr>
-        <w:pStyle w:val="NoSpacing"/>
-        <w:rPr>
-          <w:rFonts w:ascii="Liberation Serif" w:hAnsi="Liberation Serif"/>
-          <w:sz w:val="28"/>
-          <w:szCs w:val="28"/>
-        </w:rPr>
-      </w:pPr>
-      <w:r>
-        <w:rPr>
-          <w:rFonts w:ascii="Liberation Serif" w:hAnsi="Liberation Serif"/>
-          <w:sz w:val="28"/>
-          <w:szCs w:val="28"/>
-        </w:rPr>
-      </w:r>
-    </w:p>
-    <w:p>
-      <w:pPr>
-        <w:pStyle w:val="NoSpacing"/>
-        <w:rPr>
-          <w:rFonts w:ascii="Liberation Serif" w:hAnsi="Liberation Serif"/>
-          <w:sz w:val="28"/>
-          <w:szCs w:val="28"/>
-        </w:rPr>
-      </w:pPr>
-      <w:r>
-        <w:rPr>
-          <w:rFonts w:ascii="Liberation Serif" w:hAnsi="Liberation Serif"/>
-          <w:sz w:val="28"/>
-          <w:szCs w:val="28"/>
-        </w:rPr>
+        <w:t>21. Create S3 buckets</w:t>
+      </w:r>
+    </w:p>
+    <w:p>
+      <w:pPr>
+        <w:pStyle w:val="NoSpacing"/>
+        <w:rPr>
+          <w:rFonts w:ascii="Liberation Serif" w:hAnsi="Liberation Serif"/>
+          <w:sz w:val="28"/>
+          <w:szCs w:val="28"/>
+        </w:rPr>
+      </w:pPr>
+      <w:r>
+        <w:rPr>
+          <w:rFonts w:ascii="Liberation Serif" w:hAnsi="Liberation Serif"/>
+          <w:sz w:val="28"/>
+          <w:szCs w:val="28"/>
+        </w:rPr>
+        <w:t>22. Enable versioning and upload objects</w:t>
+      </w:r>
+    </w:p>
+    <w:p>
+      <w:pPr>
+        <w:pStyle w:val="NoSpacing"/>
+        <w:rPr>
+          <w:rFonts w:ascii="Liberation Serif" w:hAnsi="Liberation Serif"/>
+          <w:sz w:val="28"/>
+          <w:szCs w:val="28"/>
+        </w:rPr>
+      </w:pPr>
+      <w:r>
+        <w:rPr>
+          <w:rFonts w:ascii="Liberation Serif" w:hAnsi="Liberation Serif"/>
+          <w:sz w:val="28"/>
+          <w:szCs w:val="28"/>
+        </w:rPr>
+        <w:t>23. Enable Static websites</w:t>
+      </w:r>
+    </w:p>
+    <w:p>
+      <w:pPr>
+        <w:pStyle w:val="NoSpacing"/>
+        <w:rPr>
+          <w:rFonts w:ascii="Liberation Serif" w:hAnsi="Liberation Serif"/>
+          <w:sz w:val="28"/>
+          <w:szCs w:val="28"/>
+        </w:rPr>
+      </w:pPr>
+      <w:r>
+        <w:rPr>
+          <w:rFonts w:ascii="Liberation Serif" w:hAnsi="Liberation Serif"/>
+          <w:sz w:val="28"/>
+          <w:szCs w:val="28"/>
+        </w:rPr>
+        <w:t>24. Enable cross region replication and Cross Origin resource sharing</w:t>
+      </w:r>
+    </w:p>
+    <w:p>
+      <w:pPr>
+        <w:pStyle w:val="NoSpacing"/>
+        <w:rPr>
+          <w:rFonts w:ascii="Liberation Serif" w:hAnsi="Liberation Serif"/>
+          <w:sz w:val="28"/>
+          <w:szCs w:val="28"/>
+        </w:rPr>
+      </w:pPr>
+      <w:r>
+        <w:rPr>
+          <w:rFonts w:ascii="Liberation Serif" w:hAnsi="Liberation Serif"/>
+          <w:sz w:val="28"/>
+          <w:szCs w:val="28"/>
+        </w:rPr>
+        <w:t>25. Customize bucket policies</w:t>
+      </w:r>
+    </w:p>
+    <w:p>
+      <w:pPr>
+        <w:pStyle w:val="NoSpacing"/>
+        <w:rPr>
+          <w:rFonts w:ascii="Liberation Serif" w:hAnsi="Liberation Serif"/>
+          <w:sz w:val="28"/>
+          <w:szCs w:val="28"/>
+        </w:rPr>
+      </w:pPr>
+      <w:r>
+        <w:rPr>
+          <w:rFonts w:ascii="Liberation Serif" w:hAnsi="Liberation Serif"/>
+          <w:sz w:val="28"/>
+          <w:szCs w:val="28"/>
+        </w:rPr>
+        <w:t>26. Configure AWS CLI and create S3 buckets</w:t>
+      </w:r>
+    </w:p>
+    <w:p>
+      <w:pPr>
+        <w:pStyle w:val="NoSpacing"/>
+        <w:rPr>
+          <w:rFonts w:ascii="Liberation Serif" w:hAnsi="Liberation Serif"/>
+          <w:sz w:val="28"/>
+          <w:szCs w:val="28"/>
+        </w:rPr>
+      </w:pPr>
+      <w:r>
+        <w:rPr>
+          <w:rFonts w:ascii="Liberation Serif" w:hAnsi="Liberation Serif"/>
+          <w:sz w:val="28"/>
+          <w:szCs w:val="28"/>
+        </w:rPr>
+        <w:t>27. Configure a EC2 instance using a CLI</w:t>
+      </w:r>
+    </w:p>
+    <w:p>
+      <w:pPr>
+        <w:pStyle w:val="NoSpacing"/>
+        <w:rPr>
+          <w:rFonts w:ascii="Liberation Serif" w:hAnsi="Liberation Serif"/>
+          <w:sz w:val="28"/>
+          <w:szCs w:val="28"/>
+        </w:rPr>
+      </w:pPr>
+      <w:r>
+        <w:rPr>
+          <w:rFonts w:ascii="Liberation Serif" w:hAnsi="Liberation Serif"/>
+          <w:sz w:val="28"/>
+          <w:szCs w:val="28"/>
+        </w:rPr>
+        <w:t>28. Create Cloud Formation template for EC2,S3</w:t>
       </w:r>
     </w:p>
     <w:p>
@@ -6819,7 +8667,7 @@
                     </pic:cNvPicPr>
                   </pic:nvPicPr>
                   <pic:blipFill>
-                    <a:blip r:embed="rId5"/>
+                    <a:blip r:embed="rId9"/>
                     <a:stretch>
                       <a:fillRect/>
                     </a:stretch>
@@ -13462,7 +15310,7 @@
         <w:tab/>
         <w:t xml:space="preserve">Then connect to the public instance and use the key pair from the public instance to connect with the private instance IP address using “ssh -i key.pem </w:t>
       </w:r>
-      <w:hyperlink r:id="rId6">
+      <w:hyperlink r:id="rId10">
         <w:r>
           <w:rPr>
             <w:rStyle w:val="InternetLink"/>
@@ -15059,7 +16907,7 @@
     <w:pPr>
       <w:widowControl/>
       <w:suppressAutoHyphens w:val="true"/>
-      <w:overflowPunct w:val="false"/>
+      <w:overflowPunct w:val="true"/>
       <w:bidi w:val="0"/>
       <w:spacing w:lineRule="auto" w:line="259" w:before="0" w:after="160"/>
       <w:jc w:val="left"/>
@@ -15182,7 +17030,7 @@
     <w:pPr>
       <w:widowControl/>
       <w:suppressAutoHyphens w:val="true"/>
-      <w:overflowPunct w:val="false"/>
+      <w:overflowPunct w:val="true"/>
       <w:bidi w:val="0"/>
       <w:spacing w:before="0" w:after="0"/>
       <w:jc w:val="left"/>

</xml_diff>

<commit_message>
job oriented updates in aws
</commit_message>
<xml_diff>
--- a/aws-joboriented.docx
+++ b/aws-joboriented.docx
@@ -4047,119 +4047,80 @@
           <w:szCs w:val="28"/>
         </w:rPr>
         <w:tab/>
-        <w:t xml:space="preserve">- </w:t>
-      </w:r>
-      <w:r>
-        <w:rPr>
-          <w:rFonts w:ascii="Liberation Serif" w:hAnsi="Liberation Serif"/>
-          <w:sz w:val="28"/>
-          <w:szCs w:val="28"/>
-        </w:rPr>
-        <w:t>AWS SDK Kit</w:t>
-      </w:r>
-    </w:p>
-    <w:p>
-      <w:pPr>
-        <w:pStyle w:val="NoSpacing"/>
-        <w:rPr>
-          <w:rFonts w:ascii="Liberation Serif" w:hAnsi="Liberation Serif"/>
-          <w:sz w:val="28"/>
-          <w:szCs w:val="28"/>
-        </w:rPr>
-      </w:pPr>
-      <w:r>
-        <w:rPr>
-          <w:rFonts w:ascii="Liberation Serif" w:hAnsi="Liberation Serif"/>
-          <w:sz w:val="28"/>
-          <w:szCs w:val="28"/>
-        </w:rPr>
-        <w:tab/>
-        <w:t xml:space="preserve">- </w:t>
-      </w:r>
-      <w:r>
-        <w:rPr>
-          <w:rFonts w:ascii="Liberation Serif" w:hAnsi="Liberation Serif"/>
-          <w:sz w:val="28"/>
-          <w:szCs w:val="28"/>
-        </w:rPr>
-        <w:t>Cloud Formation or Terraform – Declarative approach</w:t>
-      </w:r>
-    </w:p>
-    <w:p>
-      <w:pPr>
-        <w:pStyle w:val="NoSpacing"/>
-        <w:rPr>
-          <w:rFonts w:ascii="Liberation Serif" w:hAnsi="Liberation Serif"/>
-          <w:sz w:val="28"/>
-          <w:szCs w:val="28"/>
-        </w:rPr>
-      </w:pPr>
-      <w:r>
-        <w:rPr>
-          <w:rFonts w:ascii="Liberation Serif" w:hAnsi="Liberation Serif"/>
-          <w:sz w:val="28"/>
-          <w:szCs w:val="28"/>
-        </w:rPr>
-        <w:t xml:space="preserve">- </w:t>
-      </w:r>
-      <w:r>
-        <w:rPr>
-          <w:rFonts w:ascii="Liberation Serif" w:hAnsi="Liberation Serif"/>
-          <w:sz w:val="28"/>
-          <w:szCs w:val="28"/>
-        </w:rPr>
-        <w:t>Using aws api we can create all the functions that can be created from the console in programatic approach</w:t>
-      </w:r>
-    </w:p>
-    <w:p>
-      <w:pPr>
-        <w:pStyle w:val="NoSpacing"/>
-        <w:rPr>
-          <w:rFonts w:ascii="Liberation Serif" w:hAnsi="Liberation Serif"/>
-          <w:sz w:val="28"/>
-          <w:szCs w:val="28"/>
-        </w:rPr>
-      </w:pPr>
-      <w:r>
-        <w:rPr>
-          <w:rFonts w:ascii="Liberation Serif" w:hAnsi="Liberation Serif"/>
-          <w:sz w:val="28"/>
-          <w:szCs w:val="28"/>
-        </w:rPr>
-        <w:t xml:space="preserve">- </w:t>
-      </w:r>
-      <w:r>
-        <w:rPr>
-          <w:rFonts w:ascii="Liberation Serif" w:hAnsi="Liberation Serif"/>
-          <w:sz w:val="28"/>
-          <w:szCs w:val="28"/>
-        </w:rPr>
-        <w:t>AWS API can be reached through CLI using access keys of the user</w:t>
-      </w:r>
-    </w:p>
-    <w:p>
-      <w:pPr>
-        <w:pStyle w:val="NoSpacing"/>
-        <w:rPr>
-          <w:rFonts w:ascii="Liberation Serif" w:hAnsi="Liberation Serif"/>
-          <w:sz w:val="28"/>
-          <w:szCs w:val="28"/>
-        </w:rPr>
-      </w:pPr>
-      <w:r>
-        <w:rPr>
-          <w:rFonts w:ascii="Liberation Serif" w:hAnsi="Liberation Serif"/>
-          <w:sz w:val="28"/>
-          <w:szCs w:val="28"/>
-        </w:rPr>
-        <w:tab/>
-      </w:r>
-      <w:r>
-        <w:rPr>
-          <w:rFonts w:ascii="Liberation Serif" w:hAnsi="Liberation Serif"/>
-          <w:sz w:val="28"/>
-          <w:szCs w:val="28"/>
-        </w:rPr>
+        <w:t>- AWS SDK Kit</w:t>
+      </w:r>
+    </w:p>
+    <w:p>
+      <w:pPr>
+        <w:pStyle w:val="NoSpacing"/>
+        <w:rPr>
+          <w:rFonts w:ascii="Liberation Serif" w:hAnsi="Liberation Serif"/>
+          <w:sz w:val="28"/>
+          <w:szCs w:val="28"/>
+        </w:rPr>
+      </w:pPr>
+      <w:r>
+        <w:rPr>
+          <w:rFonts w:ascii="Liberation Serif" w:hAnsi="Liberation Serif"/>
+          <w:sz w:val="28"/>
+          <w:szCs w:val="28"/>
+        </w:rPr>
+        <w:tab/>
+        <w:t>- Cloud Formation or Terraform – Declarative approach</w:t>
+      </w:r>
+    </w:p>
+    <w:p>
+      <w:pPr>
+        <w:pStyle w:val="NoSpacing"/>
+        <w:rPr>
+          <w:rFonts w:ascii="Liberation Serif" w:hAnsi="Liberation Serif"/>
+          <w:sz w:val="28"/>
+          <w:szCs w:val="28"/>
+        </w:rPr>
+      </w:pPr>
+      <w:r>
+        <w:rPr>
+          <w:rFonts w:ascii="Liberation Serif" w:hAnsi="Liberation Serif"/>
+          <w:sz w:val="28"/>
+          <w:szCs w:val="28"/>
+        </w:rPr>
+        <w:t>- Using aws api we can create all the functions that can be created from the console in programatic approach</w:t>
+      </w:r>
+    </w:p>
+    <w:p>
+      <w:pPr>
+        <w:pStyle w:val="NoSpacing"/>
+        <w:rPr>
+          <w:rFonts w:ascii="Liberation Serif" w:hAnsi="Liberation Serif"/>
+          <w:sz w:val="28"/>
+          <w:szCs w:val="28"/>
+        </w:rPr>
+      </w:pPr>
+      <w:r>
+        <w:rPr>
+          <w:rFonts w:ascii="Liberation Serif" w:hAnsi="Liberation Serif"/>
+          <w:sz w:val="28"/>
+          <w:szCs w:val="28"/>
+        </w:rPr>
+        <w:t>- AWS API can be reached through CLI using access keys of the user</w:t>
+      </w:r>
+    </w:p>
+    <w:p>
+      <w:pPr>
+        <w:pStyle w:val="NoSpacing"/>
+        <w:rPr>
+          <w:rFonts w:ascii="Liberation Serif" w:hAnsi="Liberation Serif"/>
+          <w:sz w:val="28"/>
+          <w:szCs w:val="28"/>
+        </w:rPr>
+      </w:pPr>
+      <w:r>
+        <w:rPr>
+          <w:rFonts w:ascii="Liberation Serif" w:hAnsi="Liberation Serif"/>
+          <w:sz w:val="28"/>
+          <w:szCs w:val="28"/>
+        </w:rPr>
+        <w:tab/>
         <w:t>From the Terminal you can connect to the AWS API using</w:t>
         <w:br/>
         <w:tab/>
@@ -4224,13 +4185,6 @@
         </w:rPr>
         <w:tab/>
         <w:tab/>
-      </w:r>
-      <w:r>
-        <w:rPr>
-          <w:rFonts w:ascii="Liberation Serif" w:hAnsi="Liberation Serif"/>
-          <w:sz w:val="28"/>
-          <w:szCs w:val="28"/>
-        </w:rPr>
         <w:t>4. Access key is stored in the file .aws/credentials</w:t>
       </w:r>
     </w:p>
@@ -4250,15 +4204,7 @@
           <w:szCs w:val="28"/>
         </w:rPr>
         <w:tab/>
-        <w:t xml:space="preserve">- </w:t>
-      </w:r>
-      <w:r>
-        <w:rPr>
-          <w:rFonts w:ascii="Liberation Serif" w:hAnsi="Liberation Serif"/>
-          <w:sz w:val="28"/>
-          <w:szCs w:val="28"/>
-        </w:rPr>
-        <w:t xml:space="preserve">Once authenticated to the aws account based on the IAM roles assigned to the users </w:t>
+        <w:t xml:space="preserve">- Once authenticated to the aws account based on the IAM roles assigned to the users </w:t>
         <w:tab/>
         <w:t>we can perform any operations</w:t>
       </w:r>
@@ -4278,27 +4224,17 @@
           <w:sz w:val="28"/>
           <w:szCs w:val="28"/>
         </w:rPr>
-        <w:t xml:space="preserve">- </w:t>
-      </w:r>
-      <w:r>
-        <w:rPr>
-          <w:rFonts w:ascii="Liberation Serif" w:hAnsi="Liberation Serif"/>
-          <w:sz w:val="28"/>
-          <w:szCs w:val="28"/>
-        </w:rPr>
-        <w:t xml:space="preserve">Learn the aws cli command reference - </w:t>
-      </w:r>
-      <w:hyperlink r:id="rId6">
-        <w:r>
-          <w:rPr>
-            <w:rStyle w:val="InternetLink"/>
-            <w:rFonts w:ascii="Liberation Serif" w:hAnsi="Liberation Serif"/>
-            <w:sz w:val="28"/>
-            <w:szCs w:val="28"/>
-          </w:rPr>
-          <w:t>https://docs.aws.amazon.com/cli/latest/reference/</w:t>
-        </w:r>
-      </w:hyperlink>
+        <w:t xml:space="preserve">- Learn the aws cli command reference - </w:t>
+      </w:r>
+      <w:r>
+        <w:rPr>
+          <w:rStyle w:val="InternetLink"/>
+          <w:rFonts w:ascii="Liberation Serif" w:hAnsi="Liberation Serif"/>
+          <w:sz w:val="28"/>
+          <w:szCs w:val="28"/>
+        </w:rPr>
+        <w:t>https://docs.aws.amazon.com/cli/latest/reference/</w:t>
+      </w:r>
     </w:p>
     <w:p>
       <w:pPr>
@@ -4397,48 +4333,52 @@
           <w:sz w:val="28"/>
           <w:szCs w:val="28"/>
         </w:rPr>
-        <w:t xml:space="preserve">- AWS Cloud formation template is a infrastructure as a code approach to </w:t>
-      </w:r>
-      <w:r>
-        <w:rPr>
-          <w:rFonts w:ascii="Liberation Serif" w:hAnsi="Liberation Serif"/>
-          <w:b w:val="false"/>
-          <w:bCs w:val="false"/>
+        <w:t>- AWS Cloud formation template is a infrastructure as a code approach to create environments in AWS</w:t>
+      </w:r>
+    </w:p>
+    <w:p>
+      <w:pPr>
+        <w:pStyle w:val="NoSpacing"/>
+        <w:rPr>
+          <w:rFonts w:ascii="Liberation Serif" w:hAnsi="Liberation Serif"/>
+          <w:b w:val="false"/>
+          <w:b w:val="false"/>
+          <w:bCs w:val="false"/>
+          <w:i w:val="false"/>
           <w:i w:val="false"/>
           <w:iCs w:val="false"/>
           <w:sz w:val="28"/>
           <w:szCs w:val="28"/>
         </w:rPr>
-        <w:t>create environments in AWS</w:t>
-      </w:r>
-    </w:p>
-    <w:p>
-      <w:pPr>
-        <w:pStyle w:val="NoSpacing"/>
-        <w:rPr>
-          <w:rFonts w:ascii="Liberation Serif" w:hAnsi="Liberation Serif"/>
-          <w:b w:val="false"/>
-          <w:b w:val="false"/>
-          <w:bCs w:val="false"/>
-          <w:i w:val="false"/>
+      </w:pPr>
+      <w:r>
+        <w:rPr>
+          <w:rFonts w:ascii="Liberation Serif" w:hAnsi="Liberation Serif"/>
+          <w:b w:val="false"/>
+          <w:bCs w:val="false"/>
           <w:i w:val="false"/>
           <w:iCs w:val="false"/>
           <w:sz w:val="28"/>
           <w:szCs w:val="28"/>
         </w:rPr>
-      </w:pPr>
-      <w:r>
-        <w:rPr>
-          <w:rFonts w:ascii="Liberation Serif" w:hAnsi="Liberation Serif"/>
-          <w:b w:val="false"/>
-          <w:bCs w:val="false"/>
+        <w:t>- An IAC tool can support multiple cloud providers, one such tool is Terraform</w:t>
+      </w:r>
+    </w:p>
+    <w:p>
+      <w:pPr>
+        <w:pStyle w:val="NoSpacing"/>
+        <w:rPr>
+          <w:rFonts w:ascii="Liberation Serif" w:hAnsi="Liberation Serif"/>
+          <w:b w:val="false"/>
+          <w:b w:val="false"/>
+          <w:bCs w:val="false"/>
+          <w:i w:val="false"/>
           <w:i w:val="false"/>
           <w:iCs w:val="false"/>
           <w:sz w:val="28"/>
           <w:szCs w:val="28"/>
         </w:rPr>
-        <w:t xml:space="preserve">- </w:t>
-      </w:r>
+      </w:pPr>
       <w:r>
         <w:rPr>
           <w:rFonts w:ascii="Liberation Serif" w:hAnsi="Liberation Serif"/>
@@ -4449,7 +4389,7 @@
           <w:sz w:val="28"/>
           <w:szCs w:val="28"/>
         </w:rPr>
-        <w:t>An IAC tool can support multiple cloud providers, one such tool is Terraform</w:t>
+        <w:t>- This uses a declarative approach and is written in yaml</w:t>
       </w:r>
     </w:p>
     <w:p>
@@ -4477,99 +4417,35 @@
           <w:sz w:val="28"/>
           <w:szCs w:val="28"/>
         </w:rPr>
-        <w:t xml:space="preserve">- </w:t>
-      </w:r>
-      <w:r>
-        <w:rPr>
-          <w:rFonts w:ascii="Liberation Serif" w:hAnsi="Liberation Serif"/>
-          <w:b w:val="false"/>
-          <w:bCs w:val="false"/>
+        <w:t>- Using CFT we can replicate the complete environment or revert any changes made to the environment</w:t>
+      </w:r>
+    </w:p>
+    <w:p>
+      <w:pPr>
+        <w:pStyle w:val="NoSpacing"/>
+        <w:rPr>
+          <w:rFonts w:ascii="Liberation Serif" w:hAnsi="Liberation Serif"/>
+          <w:b w:val="false"/>
+          <w:b w:val="false"/>
+          <w:bCs w:val="false"/>
+          <w:i w:val="false"/>
           <w:i w:val="false"/>
           <w:iCs w:val="false"/>
           <w:sz w:val="28"/>
           <w:szCs w:val="28"/>
         </w:rPr>
-        <w:t>This uses a declarative approach and is written in yaml</w:t>
-      </w:r>
-    </w:p>
-    <w:p>
-      <w:pPr>
-        <w:pStyle w:val="NoSpacing"/>
-        <w:rPr>
-          <w:rFonts w:ascii="Liberation Serif" w:hAnsi="Liberation Serif"/>
-          <w:b w:val="false"/>
-          <w:b w:val="false"/>
-          <w:bCs w:val="false"/>
-          <w:i w:val="false"/>
+      </w:pPr>
+      <w:r>
+        <w:rPr>
+          <w:rFonts w:ascii="Liberation Serif" w:hAnsi="Liberation Serif"/>
+          <w:b w:val="false"/>
+          <w:bCs w:val="false"/>
           <w:i w:val="false"/>
           <w:iCs w:val="false"/>
           <w:sz w:val="28"/>
           <w:szCs w:val="28"/>
         </w:rPr>
-      </w:pPr>
-      <w:r>
-        <w:rPr>
-          <w:rFonts w:ascii="Liberation Serif" w:hAnsi="Liberation Serif"/>
-          <w:b w:val="false"/>
-          <w:bCs w:val="false"/>
-          <w:i w:val="false"/>
-          <w:iCs w:val="false"/>
-          <w:sz w:val="28"/>
-          <w:szCs w:val="28"/>
-        </w:rPr>
-        <w:t xml:space="preserve">- </w:t>
-      </w:r>
-      <w:r>
-        <w:rPr>
-          <w:rFonts w:ascii="Liberation Serif" w:hAnsi="Liberation Serif"/>
-          <w:b w:val="false"/>
-          <w:bCs w:val="false"/>
-          <w:i w:val="false"/>
-          <w:iCs w:val="false"/>
-          <w:sz w:val="28"/>
-          <w:szCs w:val="28"/>
-        </w:rPr>
-        <w:t>Using CFT we can replicate the complete environment or revert any changes made to the environment</w:t>
-      </w:r>
-    </w:p>
-    <w:p>
-      <w:pPr>
-        <w:pStyle w:val="NoSpacing"/>
-        <w:rPr>
-          <w:rFonts w:ascii="Liberation Serif" w:hAnsi="Liberation Serif"/>
-          <w:b w:val="false"/>
-          <w:b w:val="false"/>
-          <w:bCs w:val="false"/>
-          <w:i w:val="false"/>
-          <w:i w:val="false"/>
-          <w:iCs w:val="false"/>
-          <w:sz w:val="28"/>
-          <w:szCs w:val="28"/>
-        </w:rPr>
-      </w:pPr>
-      <w:r>
-        <w:rPr>
-          <w:rFonts w:ascii="Liberation Serif" w:hAnsi="Liberation Serif"/>
-          <w:b w:val="false"/>
-          <w:bCs w:val="false"/>
-          <w:i w:val="false"/>
-          <w:iCs w:val="false"/>
-          <w:sz w:val="28"/>
-          <w:szCs w:val="28"/>
-        </w:rPr>
-        <w:t xml:space="preserve">- </w:t>
-      </w:r>
-      <w:r>
-        <w:rPr>
-          <w:rFonts w:ascii="Liberation Serif" w:hAnsi="Liberation Serif"/>
-          <w:b w:val="false"/>
-          <w:bCs w:val="false"/>
-          <w:i w:val="false"/>
-          <w:iCs w:val="false"/>
-          <w:sz w:val="28"/>
-          <w:szCs w:val="28"/>
-        </w:rPr>
-        <w:t>This approach reduces the human error by automating the cloud formation in AWS and also supports versioning on the template created which allows the user to revert changes if there is a issue with the latest revision</w:t>
+        <w:t>- This approach reduces the human error by automating the cloud formation in AWS and also supports versioning on the template created which allows the user to revert changes if there is a issue with the latest revision</w:t>
       </w:r>
     </w:p>
     <w:p>
@@ -5138,34 +5014,43 @@
         </w:rPr>
         <w:tab/>
         <w:tab/>
-      </w:r>
-      <w:r>
-        <w:rPr>
-          <w:rFonts w:ascii="Liberation Serif" w:hAnsi="Liberation Serif"/>
-          <w:b w:val="false"/>
-          <w:bCs w:val="false"/>
+        <w:t>Type</w:t>
+      </w:r>
+    </w:p>
+    <w:p>
+      <w:pPr>
+        <w:pStyle w:val="NoSpacing"/>
+        <w:rPr>
+          <w:rFonts w:ascii="Liberation Serif" w:hAnsi="Liberation Serif"/>
+          <w:b w:val="false"/>
+          <w:b w:val="false"/>
+          <w:bCs w:val="false"/>
+          <w:i w:val="false"/>
           <w:i w:val="false"/>
           <w:iCs w:val="false"/>
           <w:sz w:val="28"/>
           <w:szCs w:val="28"/>
         </w:rPr>
-        <w:t>Type</w:t>
-      </w:r>
-    </w:p>
-    <w:p>
-      <w:pPr>
-        <w:pStyle w:val="NoSpacing"/>
-        <w:rPr>
-          <w:rFonts w:ascii="Liberation Serif" w:hAnsi="Liberation Serif"/>
-          <w:b w:val="false"/>
-          <w:b w:val="false"/>
-          <w:bCs w:val="false"/>
-          <w:i w:val="false"/>
+      </w:pPr>
+      <w:r>
+        <w:rPr>
+          <w:rFonts w:ascii="Liberation Serif" w:hAnsi="Liberation Serif"/>
+          <w:b w:val="false"/>
+          <w:bCs w:val="false"/>
           <w:i w:val="false"/>
           <w:iCs w:val="false"/>
           <w:sz w:val="28"/>
           <w:szCs w:val="28"/>
         </w:rPr>
+        <w:tab/>
+        <w:tab/>
+        <w:t>Properties</w:t>
+      </w:r>
+    </w:p>
+    <w:p>
+      <w:pPr>
+        <w:pStyle w:val="NoSpacing"/>
+        <w:rPr/>
       </w:pPr>
       <w:r>
         <w:rPr>
@@ -5177,18 +5062,11 @@
           <w:sz w:val="28"/>
           <w:szCs w:val="28"/>
         </w:rPr>
-        <w:tab/>
-        <w:tab/>
-        <w:t>Properties</w:t>
-      </w:r>
-    </w:p>
-    <w:p>
-      <w:pPr>
-        <w:pStyle w:val="NoSpacing"/>
-        <w:rPr/>
-      </w:pPr>
-      <w:r>
-        <w:rPr>
+        <w:t xml:space="preserve">Reference: </w:t>
+      </w:r>
+      <w:r>
+        <w:rPr>
+          <w:rStyle w:val="InternetLink"/>
           <w:rFonts w:ascii="Liberation Serif" w:hAnsi="Liberation Serif"/>
           <w:b w:val="false"/>
           <w:bCs w:val="false"/>
@@ -5197,23 +5075,8 @@
           <w:sz w:val="28"/>
           <w:szCs w:val="28"/>
         </w:rPr>
-        <w:t xml:space="preserve">Reference: </w:t>
-      </w:r>
-      <w:hyperlink r:id="rId8">
-        <w:r>
-          <w:rPr>
-            <w:rStyle w:val="InternetLink"/>
-            <w:rFonts w:ascii="Liberation Serif" w:hAnsi="Liberation Serif"/>
-            <w:b w:val="false"/>
-            <w:bCs w:val="false"/>
-            <w:i w:val="false"/>
-            <w:iCs w:val="false"/>
-            <w:sz w:val="28"/>
-            <w:szCs w:val="28"/>
-          </w:rPr>
-          <w:t>https://docs.aws.amazon.com/AWSCloudFormation/latest/UserGuide/template-formats.html</w:t>
-        </w:r>
-      </w:hyperlink>
+        <w:t>https://docs.aws.amazon.com/AWSCloudFormation/latest/UserGuide/template-formats.html</w:t>
+      </w:r>
     </w:p>
     <w:p>
       <w:pPr>
@@ -5313,15 +5176,7 @@
           <w:sz w:val="28"/>
           <w:szCs w:val="28"/>
         </w:rPr>
-        <w:t xml:space="preserve">- </w:t>
-      </w:r>
-      <w:r>
-        <w:rPr>
-          <w:rFonts w:ascii="Liberation Serif" w:hAnsi="Liberation Serif"/>
-          <w:sz w:val="28"/>
-          <w:szCs w:val="28"/>
-        </w:rPr>
-        <w:t>Create CFT using aws documentation  and upload the file in the stack</w:t>
+        <w:t>- Create CFT using aws documentation  and upload the file in the stack</w:t>
       </w:r>
     </w:p>
     <w:p>
@@ -5357,41 +5212,41 @@
           <w:sz w:val="28"/>
           <w:szCs w:val="28"/>
         </w:rPr>
-        <w:t xml:space="preserve">- </w:t>
-      </w:r>
-      <w:r>
-        <w:rPr>
-          <w:rFonts w:ascii="Liberation Serif" w:hAnsi="Liberation Serif"/>
-          <w:sz w:val="28"/>
-          <w:szCs w:val="28"/>
-        </w:rPr>
-        <w:t>All the AWS CFT are stored inside S3 bucket for Cloud formation</w:t>
-      </w:r>
-    </w:p>
-    <w:p>
-      <w:pPr>
-        <w:pStyle w:val="NoSpacing"/>
-        <w:rPr>
-          <w:rFonts w:ascii="Liberation Serif" w:hAnsi="Liberation Serif"/>
-          <w:sz w:val="28"/>
-          <w:szCs w:val="28"/>
-        </w:rPr>
-      </w:pPr>
-      <w:r>
-        <w:rPr/>
-      </w:r>
-    </w:p>
-    <w:p>
-      <w:pPr>
-        <w:pStyle w:val="NoSpacing"/>
-        <w:rPr>
-          <w:rFonts w:ascii="Liberation Serif" w:hAnsi="Liberation Serif"/>
-          <w:sz w:val="28"/>
-          <w:szCs w:val="28"/>
-        </w:rPr>
-      </w:pPr>
-      <w:r>
-        <w:rPr/>
+        <w:t>- All the AWS CFT are stored inside S3 bucket for Cloud formation</w:t>
+      </w:r>
+    </w:p>
+    <w:p>
+      <w:pPr>
+        <w:pStyle w:val="NoSpacing"/>
+        <w:rPr>
+          <w:rFonts w:ascii="Liberation Serif" w:hAnsi="Liberation Serif"/>
+          <w:sz w:val="28"/>
+          <w:szCs w:val="28"/>
+        </w:rPr>
+      </w:pPr>
+      <w:r>
+        <w:rPr>
+          <w:rFonts w:ascii="Liberation Serif" w:hAnsi="Liberation Serif"/>
+          <w:sz w:val="28"/>
+          <w:szCs w:val="28"/>
+        </w:rPr>
+      </w:r>
+    </w:p>
+    <w:p>
+      <w:pPr>
+        <w:pStyle w:val="NoSpacing"/>
+        <w:rPr>
+          <w:rFonts w:ascii="Liberation Serif" w:hAnsi="Liberation Serif"/>
+          <w:sz w:val="28"/>
+          <w:szCs w:val="28"/>
+        </w:rPr>
+      </w:pPr>
+      <w:r>
+        <w:rPr>
+          <w:rFonts w:ascii="Liberation Serif" w:hAnsi="Liberation Serif"/>
+          <w:sz w:val="28"/>
+          <w:szCs w:val="28"/>
+        </w:rPr>
       </w:r>
     </w:p>
     <w:p>
@@ -5466,255 +5321,242 @@
           <w:sz w:val="28"/>
           <w:szCs w:val="28"/>
         </w:rPr>
+        <w:t>- Cloud watch offers following features</w:t>
+      </w:r>
+    </w:p>
+    <w:p>
+      <w:pPr>
+        <w:pStyle w:val="NoSpacing"/>
+        <w:rPr>
+          <w:b w:val="false"/>
+          <w:b w:val="false"/>
+          <w:bCs w:val="false"/>
+          <w:i w:val="false"/>
+          <w:i w:val="false"/>
+          <w:iCs w:val="false"/>
+        </w:rPr>
+      </w:pPr>
+      <w:r>
+        <w:rPr>
+          <w:rFonts w:ascii="Liberation Serif" w:hAnsi="Liberation Serif"/>
+          <w:b w:val="false"/>
+          <w:bCs w:val="false"/>
+          <w:i w:val="false"/>
+          <w:iCs w:val="false"/>
+          <w:sz w:val="28"/>
+          <w:szCs w:val="28"/>
+        </w:rPr>
+        <w:tab/>
+        <w:t>- Monitoring – It monitors all the AWS resources and logs the activity</w:t>
+      </w:r>
+    </w:p>
+    <w:p>
+      <w:pPr>
+        <w:pStyle w:val="NoSpacing"/>
+        <w:rPr>
+          <w:b w:val="false"/>
+          <w:b w:val="false"/>
+          <w:bCs w:val="false"/>
+          <w:i w:val="false"/>
+          <w:i w:val="false"/>
+          <w:iCs w:val="false"/>
+        </w:rPr>
+      </w:pPr>
+      <w:r>
+        <w:rPr>
+          <w:rFonts w:ascii="Liberation Serif" w:hAnsi="Liberation Serif"/>
+          <w:b w:val="false"/>
+          <w:bCs w:val="false"/>
+          <w:i w:val="false"/>
+          <w:iCs w:val="false"/>
+          <w:sz w:val="28"/>
+          <w:szCs w:val="28"/>
+        </w:rPr>
+        <w:tab/>
+        <w:t xml:space="preserve">- Real-life Metrics – It provides default metrics through we can monitor the EC2 </w:t>
+        <w:tab/>
+        <w:tab/>
+        <w:tab/>
+        <w:tab/>
+        <w:tab/>
+        <w:t>instances such as CPU usage, no. of requests</w:t>
+      </w:r>
+    </w:p>
+    <w:p>
+      <w:pPr>
+        <w:pStyle w:val="NoSpacing"/>
+        <w:rPr>
+          <w:b w:val="false"/>
+          <w:b w:val="false"/>
+          <w:bCs w:val="false"/>
+          <w:i w:val="false"/>
+          <w:i w:val="false"/>
+          <w:iCs w:val="false"/>
+        </w:rPr>
+      </w:pPr>
+      <w:r>
+        <w:rPr>
+          <w:rFonts w:ascii="Liberation Serif" w:hAnsi="Liberation Serif"/>
+          <w:b w:val="false"/>
+          <w:bCs w:val="false"/>
+          <w:i w:val="false"/>
+          <w:iCs w:val="false"/>
+          <w:sz w:val="28"/>
+          <w:szCs w:val="28"/>
+        </w:rPr>
+        <w:tab/>
+        <w:t xml:space="preserve">- Alarms – Based on the metrics we can trigger alarms that would initiate a notification  </w:t>
+        <w:tab/>
+        <w:tab/>
+        <w:tab/>
+        <w:t>or trigger a aws resource</w:t>
+      </w:r>
+    </w:p>
+    <w:p>
+      <w:pPr>
+        <w:pStyle w:val="NoSpacing"/>
+        <w:rPr>
+          <w:b w:val="false"/>
+          <w:b w:val="false"/>
+          <w:bCs w:val="false"/>
+          <w:i w:val="false"/>
+          <w:i w:val="false"/>
+          <w:iCs w:val="false"/>
+        </w:rPr>
+      </w:pPr>
+      <w:r>
+        <w:rPr>
+          <w:rFonts w:ascii="Liberation Serif" w:hAnsi="Liberation Serif"/>
+          <w:b w:val="false"/>
+          <w:bCs w:val="false"/>
+          <w:i w:val="false"/>
+          <w:iCs w:val="false"/>
+          <w:sz w:val="28"/>
+          <w:szCs w:val="28"/>
+        </w:rPr>
+        <w:tab/>
+        <w:t>- Log Insights – Allows monitor resource logs on which resource is accessing with one</w:t>
+      </w:r>
+    </w:p>
+    <w:p>
+      <w:pPr>
+        <w:pStyle w:val="NoSpacing"/>
+        <w:rPr>
+          <w:b w:val="false"/>
+          <w:b w:val="false"/>
+          <w:bCs w:val="false"/>
+          <w:i w:val="false"/>
+          <w:i w:val="false"/>
+          <w:iCs w:val="false"/>
+        </w:rPr>
+      </w:pPr>
+      <w:r>
+        <w:rPr>
+          <w:rFonts w:ascii="Liberation Serif" w:hAnsi="Liberation Serif"/>
+          <w:b w:val="false"/>
+          <w:bCs w:val="false"/>
+          <w:i w:val="false"/>
+          <w:iCs w:val="false"/>
+          <w:sz w:val="28"/>
+          <w:szCs w:val="28"/>
+        </w:rPr>
+        <w:tab/>
+        <w:t>- Custom Metrics – Allows to create custom metrics such as memory utilization</w:t>
+      </w:r>
+    </w:p>
+    <w:p>
+      <w:pPr>
+        <w:pStyle w:val="NoSpacing"/>
+        <w:rPr>
+          <w:b w:val="false"/>
+          <w:b w:val="false"/>
+          <w:bCs w:val="false"/>
+          <w:i w:val="false"/>
+          <w:i w:val="false"/>
+          <w:iCs w:val="false"/>
+        </w:rPr>
+      </w:pPr>
+      <w:r>
+        <w:rPr>
+          <w:rFonts w:ascii="Liberation Serif" w:hAnsi="Liberation Serif"/>
+          <w:b w:val="false"/>
+          <w:bCs w:val="false"/>
+          <w:i w:val="false"/>
+          <w:iCs w:val="false"/>
+          <w:sz w:val="28"/>
+          <w:szCs w:val="28"/>
+        </w:rPr>
+        <w:tab/>
+        <w:t>- Scaling – Based on the metrics, it triggers a scaling alarm</w:t>
+      </w:r>
+    </w:p>
+    <w:p>
+      <w:pPr>
+        <w:pStyle w:val="NoSpacing"/>
+        <w:rPr>
+          <w:b w:val="false"/>
+          <w:b w:val="false"/>
+          <w:bCs w:val="false"/>
+          <w:i w:val="false"/>
+          <w:i w:val="false"/>
+          <w:iCs w:val="false"/>
+        </w:rPr>
+      </w:pPr>
+      <w:r>
+        <w:rPr>
+          <w:rFonts w:ascii="Liberation Serif" w:hAnsi="Liberation Serif"/>
+          <w:b w:val="false"/>
+          <w:bCs w:val="false"/>
+          <w:i w:val="false"/>
+          <w:iCs w:val="false"/>
+          <w:sz w:val="28"/>
+          <w:szCs w:val="28"/>
+        </w:rPr>
+        <w:tab/>
+        <w:t xml:space="preserve">- Cost Optimization – Keeps a tab on the resource usage time and notifies the users in </w:t>
+        <w:tab/>
+        <w:t>it breaches certain price limit.</w:t>
+      </w:r>
+    </w:p>
+    <w:p>
+      <w:pPr>
+        <w:pStyle w:val="NoSpacing"/>
+        <w:rPr>
+          <w:b w:val="false"/>
+          <w:b w:val="false"/>
+          <w:bCs w:val="false"/>
+          <w:i w:val="false"/>
+          <w:i w:val="false"/>
+          <w:iCs w:val="false"/>
+        </w:rPr>
+      </w:pPr>
+      <w:r>
+        <w:rPr>
+          <w:rFonts w:ascii="Liberation Serif" w:hAnsi="Liberation Serif"/>
+          <w:b w:val="false"/>
+          <w:bCs w:val="false"/>
+          <w:i w:val="false"/>
+          <w:iCs w:val="false"/>
+          <w:sz w:val="28"/>
+          <w:szCs w:val="28"/>
+        </w:rPr>
         <w:t xml:space="preserve">- </w:t>
       </w:r>
-      <w:r>
-        <w:rPr>
-          <w:rFonts w:ascii="Liberation Serif" w:hAnsi="Liberation Serif"/>
-          <w:b w:val="false"/>
-          <w:bCs w:val="false"/>
-          <w:i w:val="false"/>
-          <w:iCs w:val="false"/>
-          <w:sz w:val="28"/>
-          <w:szCs w:val="28"/>
-        </w:rPr>
-        <w:t>Cloud watch offers following features</w:t>
-      </w:r>
-    </w:p>
-    <w:p>
-      <w:pPr>
-        <w:pStyle w:val="NoSpacing"/>
-        <w:rPr>
-          <w:b w:val="false"/>
-          <w:b w:val="false"/>
-          <w:bCs w:val="false"/>
-          <w:i w:val="false"/>
-          <w:i w:val="false"/>
-          <w:iCs w:val="false"/>
-        </w:rPr>
-      </w:pPr>
-      <w:r>
-        <w:rPr>
-          <w:rFonts w:ascii="Liberation Serif" w:hAnsi="Liberation Serif"/>
-          <w:b w:val="false"/>
-          <w:bCs w:val="false"/>
-          <w:i w:val="false"/>
-          <w:iCs w:val="false"/>
-          <w:sz w:val="28"/>
-          <w:szCs w:val="28"/>
-        </w:rPr>
-        <w:tab/>
-        <w:t>- Monitoring – It monitors all the AWS resources and logs the activity</w:t>
-      </w:r>
-    </w:p>
-    <w:p>
-      <w:pPr>
-        <w:pStyle w:val="NoSpacing"/>
-        <w:rPr>
-          <w:b w:val="false"/>
-          <w:b w:val="false"/>
-          <w:bCs w:val="false"/>
-          <w:i w:val="false"/>
-          <w:i w:val="false"/>
-          <w:iCs w:val="false"/>
-        </w:rPr>
-      </w:pPr>
-      <w:r>
-        <w:rPr>
-          <w:rFonts w:ascii="Liberation Serif" w:hAnsi="Liberation Serif"/>
-          <w:b w:val="false"/>
-          <w:bCs w:val="false"/>
-          <w:i w:val="false"/>
-          <w:iCs w:val="false"/>
-          <w:sz w:val="28"/>
-          <w:szCs w:val="28"/>
-        </w:rPr>
-        <w:tab/>
-        <w:t xml:space="preserve">- Real-life Metrics – It provides default metrics through we can monitor the EC2 </w:t>
-        <w:tab/>
-        <w:tab/>
-        <w:tab/>
-        <w:tab/>
-        <w:tab/>
-        <w:t>instances such as CPU usage, no. of requests</w:t>
-      </w:r>
-    </w:p>
-    <w:p>
-      <w:pPr>
-        <w:pStyle w:val="NoSpacing"/>
-        <w:rPr>
-          <w:b w:val="false"/>
-          <w:b w:val="false"/>
-          <w:bCs w:val="false"/>
-          <w:i w:val="false"/>
-          <w:i w:val="false"/>
-          <w:iCs w:val="false"/>
-        </w:rPr>
-      </w:pPr>
-      <w:r>
-        <w:rPr>
-          <w:rFonts w:ascii="Liberation Serif" w:hAnsi="Liberation Serif"/>
-          <w:b w:val="false"/>
-          <w:bCs w:val="false"/>
-          <w:i w:val="false"/>
-          <w:iCs w:val="false"/>
-          <w:sz w:val="28"/>
-          <w:szCs w:val="28"/>
-        </w:rPr>
-        <w:tab/>
-        <w:t xml:space="preserve">- Alarms – Based on the metrics we can trigger alarms that would initiate a notification  </w:t>
-        <w:tab/>
-        <w:tab/>
-        <w:tab/>
-        <w:t>or trigger a aws resource</w:t>
-      </w:r>
-    </w:p>
-    <w:p>
-      <w:pPr>
-        <w:pStyle w:val="NoSpacing"/>
-        <w:rPr>
-          <w:b w:val="false"/>
-          <w:b w:val="false"/>
-          <w:bCs w:val="false"/>
-          <w:i w:val="false"/>
-          <w:i w:val="false"/>
-          <w:iCs w:val="false"/>
-        </w:rPr>
-      </w:pPr>
-      <w:r>
-        <w:rPr>
-          <w:rFonts w:ascii="Liberation Serif" w:hAnsi="Liberation Serif"/>
-          <w:b w:val="false"/>
-          <w:bCs w:val="false"/>
-          <w:i w:val="false"/>
-          <w:iCs w:val="false"/>
-          <w:sz w:val="28"/>
-          <w:szCs w:val="28"/>
-        </w:rPr>
-        <w:tab/>
-        <w:t>- Log Insights – Allows monitor resource logs on which resource is accessing with one</w:t>
-      </w:r>
-    </w:p>
-    <w:p>
-      <w:pPr>
-        <w:pStyle w:val="NoSpacing"/>
-        <w:rPr>
-          <w:b w:val="false"/>
-          <w:b w:val="false"/>
-          <w:bCs w:val="false"/>
-          <w:i w:val="false"/>
-          <w:i w:val="false"/>
-          <w:iCs w:val="false"/>
-        </w:rPr>
-      </w:pPr>
-      <w:r>
-        <w:rPr>
-          <w:rFonts w:ascii="Liberation Serif" w:hAnsi="Liberation Serif"/>
-          <w:b w:val="false"/>
-          <w:bCs w:val="false"/>
-          <w:i w:val="false"/>
-          <w:iCs w:val="false"/>
-          <w:sz w:val="28"/>
-          <w:szCs w:val="28"/>
-        </w:rPr>
-        <w:tab/>
-        <w:t>- Custom Metrics – Allows to create custom metrics such as memory utilization</w:t>
-      </w:r>
-    </w:p>
-    <w:p>
-      <w:pPr>
-        <w:pStyle w:val="NoSpacing"/>
-        <w:rPr>
-          <w:b w:val="false"/>
-          <w:b w:val="false"/>
-          <w:bCs w:val="false"/>
-          <w:i w:val="false"/>
-          <w:i w:val="false"/>
-          <w:iCs w:val="false"/>
-        </w:rPr>
-      </w:pPr>
-      <w:r>
-        <w:rPr>
-          <w:rFonts w:ascii="Liberation Serif" w:hAnsi="Liberation Serif"/>
-          <w:b w:val="false"/>
-          <w:bCs w:val="false"/>
-          <w:i w:val="false"/>
-          <w:iCs w:val="false"/>
-          <w:sz w:val="28"/>
-          <w:szCs w:val="28"/>
-        </w:rPr>
-        <w:tab/>
-        <w:t>- Scaling – Based on the metrics, it triggers a scaling alarm</w:t>
-      </w:r>
-    </w:p>
-    <w:p>
-      <w:pPr>
-        <w:pStyle w:val="NoSpacing"/>
-        <w:rPr>
-          <w:b w:val="false"/>
-          <w:b w:val="false"/>
-          <w:bCs w:val="false"/>
-          <w:i w:val="false"/>
-          <w:i w:val="false"/>
-          <w:iCs w:val="false"/>
-        </w:rPr>
-      </w:pPr>
-      <w:r>
-        <w:rPr>
-          <w:rFonts w:ascii="Liberation Serif" w:hAnsi="Liberation Serif"/>
-          <w:b w:val="false"/>
-          <w:bCs w:val="false"/>
-          <w:i w:val="false"/>
-          <w:iCs w:val="false"/>
-          <w:sz w:val="28"/>
-          <w:szCs w:val="28"/>
-        </w:rPr>
-        <w:tab/>
-        <w:t xml:space="preserve">- Cost Optimization – Keeps a tab on the resource usage time and notifies the users in </w:t>
-        <w:tab/>
-        <w:t>it breaches certain price limit.</w:t>
-      </w:r>
-    </w:p>
-    <w:p>
-      <w:pPr>
-        <w:pStyle w:val="NoSpacing"/>
-        <w:rPr>
-          <w:b w:val="false"/>
-          <w:b w:val="false"/>
-          <w:bCs w:val="false"/>
-          <w:i w:val="false"/>
-          <w:i w:val="false"/>
-          <w:iCs w:val="false"/>
-        </w:rPr>
-      </w:pPr>
-      <w:r>
-        <w:rPr>
-          <w:rFonts w:ascii="Liberation Serif" w:hAnsi="Liberation Serif"/>
-          <w:b w:val="false"/>
-          <w:bCs w:val="false"/>
-          <w:i w:val="false"/>
-          <w:iCs w:val="false"/>
-          <w:sz w:val="28"/>
-          <w:szCs w:val="28"/>
-        </w:rPr>
-        <w:t xml:space="preserve">- </w:t>
-      </w:r>
-    </w:p>
-    <w:p>
-      <w:pPr>
-        <w:pStyle w:val="NoSpacing"/>
-        <w:rPr>
-          <w:rFonts w:ascii="Liberation Serif" w:hAnsi="Liberation Serif"/>
-          <w:sz w:val="28"/>
-          <w:szCs w:val="28"/>
-        </w:rPr>
-      </w:pPr>
-      <w:r>
-        <w:rPr>
-          <w:b/>
-          <w:bCs/>
-          <w:i/>
-          <w:iCs/>
+    </w:p>
+    <w:p>
+      <w:pPr>
+        <w:pStyle w:val="NoSpacing"/>
+        <w:rPr>
+          <w:rFonts w:ascii="Liberation Serif" w:hAnsi="Liberation Serif"/>
+          <w:sz w:val="28"/>
+          <w:szCs w:val="28"/>
+        </w:rPr>
+      </w:pPr>
+      <w:r>
+        <w:rPr>
+          <w:rFonts w:ascii="Liberation Serif" w:hAnsi="Liberation Serif"/>
+          <w:sz w:val="28"/>
+          <w:szCs w:val="28"/>
         </w:rPr>
       </w:r>
     </w:p>
@@ -6603,6 +6445,131 @@
           <w:szCs w:val="42"/>
           <w:u w:val="single"/>
         </w:rPr>
+      </w:r>
+    </w:p>
+    <w:p>
+      <w:pPr>
+        <w:pStyle w:val="NoSpacing"/>
+        <w:jc w:val="center"/>
+        <w:rPr>
+          <w:rFonts w:ascii="Rasa" w:hAnsi="Rasa"/>
+          <w:b/>
+          <w:b/>
+          <w:bCs/>
+          <w:sz w:val="42"/>
+          <w:szCs w:val="42"/>
+          <w:u w:val="single"/>
+        </w:rPr>
+      </w:pPr>
+      <w:r>
+        <w:rPr>
+          <w:rFonts w:ascii="Rasa" w:hAnsi="Rasa"/>
+          <w:b/>
+          <w:bCs/>
+          <w:sz w:val="42"/>
+          <w:szCs w:val="42"/>
+          <w:u w:val="single"/>
+        </w:rPr>
+      </w:r>
+    </w:p>
+    <w:p>
+      <w:pPr>
+        <w:pStyle w:val="NoSpacing"/>
+        <w:jc w:val="center"/>
+        <w:rPr>
+          <w:rFonts w:ascii="Rasa" w:hAnsi="Rasa"/>
+          <w:b/>
+          <w:b/>
+          <w:bCs/>
+          <w:sz w:val="42"/>
+          <w:szCs w:val="42"/>
+          <w:u w:val="single"/>
+        </w:rPr>
+      </w:pPr>
+      <w:r>
+        <w:rPr>
+          <w:rFonts w:ascii="Rasa" w:hAnsi="Rasa"/>
+          <w:b/>
+          <w:bCs/>
+          <w:sz w:val="42"/>
+          <w:szCs w:val="42"/>
+          <w:u w:val="single"/>
+        </w:rPr>
+      </w:r>
+    </w:p>
+    <w:p>
+      <w:pPr>
+        <w:pStyle w:val="NoSpacing"/>
+        <w:jc w:val="center"/>
+        <w:rPr>
+          <w:rFonts w:ascii="Rasa" w:hAnsi="Rasa"/>
+          <w:b/>
+          <w:b/>
+          <w:bCs/>
+          <w:sz w:val="42"/>
+          <w:szCs w:val="42"/>
+          <w:u w:val="single"/>
+        </w:rPr>
+      </w:pPr>
+      <w:r>
+        <w:rPr>
+          <w:rFonts w:ascii="Rasa" w:hAnsi="Rasa"/>
+          <w:b/>
+          <w:bCs/>
+          <w:sz w:val="42"/>
+          <w:szCs w:val="42"/>
+          <w:u w:val="single"/>
+        </w:rPr>
+      </w:r>
+    </w:p>
+    <w:p>
+      <w:pPr>
+        <w:pStyle w:val="NoSpacing"/>
+        <w:jc w:val="center"/>
+        <w:rPr>
+          <w:rFonts w:ascii="Rasa" w:hAnsi="Rasa"/>
+          <w:b/>
+          <w:b/>
+          <w:bCs/>
+          <w:sz w:val="42"/>
+          <w:szCs w:val="42"/>
+          <w:u w:val="single"/>
+        </w:rPr>
+      </w:pPr>
+      <w:r>
+        <w:rPr>
+          <w:rFonts w:ascii="Rasa" w:hAnsi="Rasa"/>
+          <w:b/>
+          <w:bCs/>
+          <w:sz w:val="42"/>
+          <w:szCs w:val="42"/>
+          <w:u w:val="single"/>
+        </w:rPr>
+      </w:r>
+    </w:p>
+    <w:p>
+      <w:pPr>
+        <w:pStyle w:val="NoSpacing"/>
+        <w:jc w:val="center"/>
+        <w:rPr>
+          <w:rFonts w:ascii="Rasa" w:hAnsi="Rasa"/>
+          <w:b/>
+          <w:b/>
+          <w:bCs/>
+          <w:sz w:val="42"/>
+          <w:szCs w:val="42"/>
+          <w:u w:val="single"/>
+        </w:rPr>
+      </w:pPr>
+      <w:r>
+        <w:rPr>
+          <w:rFonts w:ascii="Rasa" w:hAnsi="Rasa"/>
+          <w:b/>
+          <w:bCs/>
+          <w:sz w:val="42"/>
+          <w:szCs w:val="42"/>
+          <w:u w:val="single"/>
+        </w:rPr>
         <w:t>DOCKER &amp; KUBERNETES in AWS</w:t>
       </w:r>
     </w:p>
@@ -6654,6 +6621,642 @@
           <w:szCs w:val="28"/>
           <w:u w:val="single"/>
         </w:rPr>
+      </w:r>
+    </w:p>
+    <w:p>
+      <w:pPr>
+        <w:pStyle w:val="NoSpacing"/>
+        <w:jc w:val="left"/>
+        <w:rPr>
+          <w:rFonts w:ascii="Rasa Light" w:hAnsi="Rasa Light"/>
+          <w:b/>
+          <w:b/>
+          <w:bCs/>
+          <w:sz w:val="28"/>
+          <w:szCs w:val="28"/>
+          <w:u w:val="single"/>
+        </w:rPr>
+      </w:pPr>
+      <w:r>
+        <w:rPr>
+          <w:rFonts w:ascii="Rasa Light" w:hAnsi="Rasa Light"/>
+          <w:b/>
+          <w:bCs/>
+          <w:sz w:val="28"/>
+          <w:szCs w:val="28"/>
+          <w:u w:val="single"/>
+        </w:rPr>
+        <w:t>Virtual Machines Vs Containers:</w:t>
+      </w:r>
+    </w:p>
+    <w:p>
+      <w:pPr>
+        <w:pStyle w:val="NoSpacing"/>
+        <w:jc w:val="left"/>
+        <w:rPr>
+          <w:rFonts w:ascii="Rasa Light" w:hAnsi="Rasa Light"/>
+          <w:b/>
+          <w:b/>
+          <w:bCs/>
+          <w:sz w:val="28"/>
+          <w:szCs w:val="28"/>
+          <w:u w:val="single"/>
+        </w:rPr>
+      </w:pPr>
+      <w:r>
+        <w:rPr>
+          <w:rFonts w:ascii="Rasa Light" w:hAnsi="Rasa Light"/>
+          <w:b/>
+          <w:bCs/>
+          <w:sz w:val="28"/>
+          <w:szCs w:val="28"/>
+          <w:u w:val="single"/>
+        </w:rPr>
+      </w:r>
+    </w:p>
+    <w:p>
+      <w:pPr>
+        <w:pStyle w:val="NoSpacing"/>
+        <w:jc w:val="left"/>
+        <w:rPr>
+          <w:b w:val="false"/>
+          <w:b w:val="false"/>
+          <w:bCs w:val="false"/>
+          <w:i/>
+          <w:i/>
+          <w:iCs/>
+          <w:sz w:val="28"/>
+          <w:szCs w:val="28"/>
+          <w:u w:val="single"/>
+        </w:rPr>
+      </w:pPr>
+      <w:r>
+        <w:rPr>
+          <w:rFonts w:ascii="Rasa Light" w:hAnsi="Rasa Light"/>
+          <w:b w:val="false"/>
+          <w:bCs w:val="false"/>
+          <w:i/>
+          <w:iCs/>
+          <w:sz w:val="28"/>
+          <w:szCs w:val="28"/>
+          <w:u w:val="single"/>
+        </w:rPr>
+        <w:t>Virtual Machines:</w:t>
+      </w:r>
+    </w:p>
+    <w:p>
+      <w:pPr>
+        <w:pStyle w:val="NoSpacing"/>
+        <w:jc w:val="left"/>
+        <w:rPr>
+          <w:b w:val="false"/>
+          <w:b w:val="false"/>
+          <w:bCs w:val="false"/>
+          <w:i w:val="false"/>
+          <w:i w:val="false"/>
+          <w:iCs w:val="false"/>
+          <w:sz w:val="28"/>
+          <w:szCs w:val="28"/>
+          <w:u w:val="none"/>
+        </w:rPr>
+      </w:pPr>
+      <w:r>
+        <w:rPr>
+          <w:rFonts w:ascii="Rasa Light" w:hAnsi="Rasa Light"/>
+          <w:b w:val="false"/>
+          <w:bCs w:val="false"/>
+          <w:i w:val="false"/>
+          <w:iCs w:val="false"/>
+          <w:sz w:val="28"/>
+          <w:szCs w:val="28"/>
+          <w:u w:val="none"/>
+        </w:rPr>
+        <w:t>- Requires a  hypervisor to be installed to manage the virtual machines</w:t>
+      </w:r>
+    </w:p>
+    <w:p>
+      <w:pPr>
+        <w:pStyle w:val="NoSpacing"/>
+        <w:jc w:val="left"/>
+        <w:rPr>
+          <w:b w:val="false"/>
+          <w:b w:val="false"/>
+          <w:bCs w:val="false"/>
+          <w:i w:val="false"/>
+          <w:i w:val="false"/>
+          <w:iCs w:val="false"/>
+          <w:sz w:val="28"/>
+          <w:szCs w:val="28"/>
+          <w:u w:val="none"/>
+        </w:rPr>
+      </w:pPr>
+      <w:r>
+        <w:rPr>
+          <w:rFonts w:ascii="Rasa Light" w:hAnsi="Rasa Light"/>
+          <w:b w:val="false"/>
+          <w:bCs w:val="false"/>
+          <w:i w:val="false"/>
+          <w:iCs w:val="false"/>
+          <w:sz w:val="28"/>
+          <w:szCs w:val="28"/>
+          <w:u w:val="none"/>
+        </w:rPr>
+        <w:t>- VM has its own operating system</w:t>
+      </w:r>
+    </w:p>
+    <w:p>
+      <w:pPr>
+        <w:pStyle w:val="NoSpacing"/>
+        <w:jc w:val="left"/>
+        <w:rPr>
+          <w:b w:val="false"/>
+          <w:b w:val="false"/>
+          <w:bCs w:val="false"/>
+          <w:i w:val="false"/>
+          <w:i w:val="false"/>
+          <w:iCs w:val="false"/>
+          <w:sz w:val="28"/>
+          <w:szCs w:val="28"/>
+          <w:u w:val="none"/>
+        </w:rPr>
+      </w:pPr>
+      <w:r>
+        <w:rPr>
+          <w:rFonts w:ascii="Rasa Light" w:hAnsi="Rasa Light"/>
+          <w:b w:val="false"/>
+          <w:bCs w:val="false"/>
+          <w:i w:val="false"/>
+          <w:iCs w:val="false"/>
+          <w:sz w:val="28"/>
+          <w:szCs w:val="28"/>
+          <w:u w:val="none"/>
+        </w:rPr>
+        <w:t>- Boot up process is slow compared to containers</w:t>
+      </w:r>
+    </w:p>
+    <w:p>
+      <w:pPr>
+        <w:pStyle w:val="NoSpacing"/>
+        <w:jc w:val="left"/>
+        <w:rPr>
+          <w:b w:val="false"/>
+          <w:b w:val="false"/>
+          <w:bCs w:val="false"/>
+          <w:i w:val="false"/>
+          <w:i w:val="false"/>
+          <w:iCs w:val="false"/>
+          <w:sz w:val="28"/>
+          <w:szCs w:val="28"/>
+          <w:u w:val="none"/>
+        </w:rPr>
+      </w:pPr>
+      <w:r>
+        <w:rPr>
+          <w:rFonts w:ascii="Rasa Light" w:hAnsi="Rasa Light"/>
+          <w:b w:val="false"/>
+          <w:bCs w:val="false"/>
+          <w:i w:val="false"/>
+          <w:iCs w:val="false"/>
+          <w:sz w:val="28"/>
+          <w:szCs w:val="28"/>
+          <w:u w:val="none"/>
+        </w:rPr>
+        <w:t>- Packaging is bulky as it has it own operating system</w:t>
+      </w:r>
+    </w:p>
+    <w:p>
+      <w:pPr>
+        <w:pStyle w:val="NoSpacing"/>
+        <w:jc w:val="left"/>
+        <w:rPr>
+          <w:rFonts w:ascii="Rasa Light" w:hAnsi="Rasa Light"/>
+        </w:rPr>
+      </w:pPr>
+      <w:r>
+        <w:rPr>
+          <w:rFonts w:ascii="Rasa Light" w:hAnsi="Rasa Light"/>
+        </w:rPr>
+      </w:r>
+    </w:p>
+    <w:p>
+      <w:pPr>
+        <w:pStyle w:val="NoSpacing"/>
+        <w:jc w:val="left"/>
+        <w:rPr>
+          <w:b w:val="false"/>
+          <w:b w:val="false"/>
+          <w:bCs w:val="false"/>
+          <w:i/>
+          <w:i/>
+          <w:iCs/>
+          <w:sz w:val="28"/>
+          <w:szCs w:val="28"/>
+          <w:u w:val="single"/>
+        </w:rPr>
+      </w:pPr>
+      <w:r>
+        <w:rPr>
+          <w:rFonts w:ascii="Rasa Light" w:hAnsi="Rasa Light"/>
+          <w:b w:val="false"/>
+          <w:bCs w:val="false"/>
+          <w:i/>
+          <w:iCs/>
+          <w:sz w:val="28"/>
+          <w:szCs w:val="28"/>
+          <w:u w:val="single"/>
+        </w:rPr>
+        <w:t>Containers:</w:t>
+      </w:r>
+    </w:p>
+    <w:p>
+      <w:pPr>
+        <w:pStyle w:val="NoSpacing"/>
+        <w:jc w:val="left"/>
+        <w:rPr>
+          <w:rFonts w:ascii="Rasa Light" w:hAnsi="Rasa Light"/>
+          <w:b w:val="false"/>
+          <w:b w:val="false"/>
+          <w:bCs w:val="false"/>
+          <w:i w:val="false"/>
+          <w:i w:val="false"/>
+          <w:iCs w:val="false"/>
+          <w:sz w:val="28"/>
+          <w:szCs w:val="28"/>
+          <w:u w:val="none"/>
+        </w:rPr>
+      </w:pPr>
+      <w:r>
+        <w:rPr>
+          <w:rFonts w:ascii="Rasa Light" w:hAnsi="Rasa Light"/>
+          <w:b w:val="false"/>
+          <w:bCs w:val="false"/>
+          <w:i w:val="false"/>
+          <w:iCs w:val="false"/>
+          <w:sz w:val="28"/>
+          <w:szCs w:val="28"/>
+          <w:u w:val="none"/>
+        </w:rPr>
+        <w:t>- Requires a container engine</w:t>
+      </w:r>
+    </w:p>
+    <w:p>
+      <w:pPr>
+        <w:pStyle w:val="NoSpacing"/>
+        <w:jc w:val="left"/>
+        <w:rPr>
+          <w:rFonts w:ascii="Rasa Light" w:hAnsi="Rasa Light"/>
+          <w:b w:val="false"/>
+          <w:b w:val="false"/>
+          <w:bCs w:val="false"/>
+          <w:i w:val="false"/>
+          <w:i w:val="false"/>
+          <w:iCs w:val="false"/>
+          <w:sz w:val="28"/>
+          <w:szCs w:val="28"/>
+          <w:u w:val="none"/>
+        </w:rPr>
+      </w:pPr>
+      <w:r>
+        <w:rPr>
+          <w:rFonts w:ascii="Rasa Light" w:hAnsi="Rasa Light"/>
+          <w:b w:val="false"/>
+          <w:bCs w:val="false"/>
+          <w:i w:val="false"/>
+          <w:iCs w:val="false"/>
+          <w:sz w:val="28"/>
+          <w:szCs w:val="28"/>
+          <w:u w:val="none"/>
+        </w:rPr>
+        <w:t>- Shares the kernel resources with the underlying OS thus resource utilization is low</w:t>
+      </w:r>
+    </w:p>
+    <w:p>
+      <w:pPr>
+        <w:pStyle w:val="NoSpacing"/>
+        <w:jc w:val="left"/>
+        <w:rPr>
+          <w:rFonts w:ascii="Rasa Light" w:hAnsi="Rasa Light"/>
+          <w:b w:val="false"/>
+          <w:b w:val="false"/>
+          <w:bCs w:val="false"/>
+          <w:i w:val="false"/>
+          <w:i w:val="false"/>
+          <w:iCs w:val="false"/>
+          <w:sz w:val="28"/>
+          <w:szCs w:val="28"/>
+          <w:u w:val="none"/>
+        </w:rPr>
+      </w:pPr>
+      <w:r>
+        <w:rPr>
+          <w:rFonts w:ascii="Rasa Light" w:hAnsi="Rasa Light"/>
+          <w:b w:val="false"/>
+          <w:bCs w:val="false"/>
+          <w:i w:val="false"/>
+          <w:iCs w:val="false"/>
+          <w:sz w:val="28"/>
+          <w:szCs w:val="28"/>
+          <w:u w:val="none"/>
+        </w:rPr>
+        <w:t>- Instantly boot up</w:t>
+      </w:r>
+    </w:p>
+    <w:p>
+      <w:pPr>
+        <w:pStyle w:val="NoSpacing"/>
+        <w:jc w:val="left"/>
+        <w:rPr>
+          <w:rFonts w:ascii="Rasa Light" w:hAnsi="Rasa Light"/>
+          <w:b w:val="false"/>
+          <w:b w:val="false"/>
+          <w:bCs w:val="false"/>
+          <w:i w:val="false"/>
+          <w:i w:val="false"/>
+          <w:iCs w:val="false"/>
+          <w:sz w:val="28"/>
+          <w:szCs w:val="28"/>
+          <w:u w:val="none"/>
+        </w:rPr>
+      </w:pPr>
+      <w:r>
+        <w:rPr>
+          <w:rFonts w:ascii="Rasa Light" w:hAnsi="Rasa Light"/>
+          <w:b w:val="false"/>
+          <w:bCs w:val="false"/>
+          <w:i w:val="false"/>
+          <w:iCs w:val="false"/>
+          <w:sz w:val="28"/>
+          <w:szCs w:val="28"/>
+          <w:u w:val="none"/>
+        </w:rPr>
+        <w:t>- Packaging is light weight</w:t>
+      </w:r>
+    </w:p>
+    <w:p>
+      <w:pPr>
+        <w:pStyle w:val="NoSpacing"/>
+        <w:jc w:val="left"/>
+        <w:rPr>
+          <w:rFonts w:ascii="Rasa Light" w:hAnsi="Rasa Light"/>
+          <w:b w:val="false"/>
+          <w:b w:val="false"/>
+          <w:bCs w:val="false"/>
+          <w:i w:val="false"/>
+          <w:i w:val="false"/>
+          <w:iCs w:val="false"/>
+          <w:sz w:val="28"/>
+          <w:szCs w:val="28"/>
+          <w:u w:val="none"/>
+        </w:rPr>
+      </w:pPr>
+      <w:r>
+        <w:rPr>
+          <w:rFonts w:ascii="Rasa Light" w:hAnsi="Rasa Light"/>
+          <w:b w:val="false"/>
+          <w:bCs w:val="false"/>
+          <w:i w:val="false"/>
+          <w:iCs w:val="false"/>
+          <w:sz w:val="28"/>
+          <w:szCs w:val="28"/>
+          <w:u w:val="none"/>
+        </w:rPr>
+        <w:t>- It is packed into container images and can be shared in a image repository</w:t>
+      </w:r>
+    </w:p>
+    <w:p>
+      <w:pPr>
+        <w:pStyle w:val="NoSpacing"/>
+        <w:jc w:val="left"/>
+        <w:rPr>
+          <w:rFonts w:ascii="Rasa Light" w:hAnsi="Rasa Light"/>
+          <w:b w:val="false"/>
+          <w:b w:val="false"/>
+          <w:bCs w:val="false"/>
+          <w:i w:val="false"/>
+          <w:i w:val="false"/>
+          <w:iCs w:val="false"/>
+          <w:sz w:val="28"/>
+          <w:szCs w:val="28"/>
+          <w:u w:val="none"/>
+        </w:rPr>
+      </w:pPr>
+      <w:r>
+        <w:rPr>
+          <w:rFonts w:ascii="Rasa Light" w:hAnsi="Rasa Light"/>
+          <w:b w:val="false"/>
+          <w:bCs w:val="false"/>
+          <w:i w:val="false"/>
+          <w:iCs w:val="false"/>
+          <w:sz w:val="28"/>
+          <w:szCs w:val="28"/>
+          <w:u w:val="none"/>
+        </w:rPr>
+        <w:t>- It can be deployed any linux distribution</w:t>
+      </w:r>
+    </w:p>
+    <w:p>
+      <w:pPr>
+        <w:pStyle w:val="NoSpacing"/>
+        <w:jc w:val="left"/>
+        <w:rPr>
+          <w:rFonts w:ascii="Rasa Light" w:hAnsi="Rasa Light"/>
+          <w:b w:val="false"/>
+          <w:b w:val="false"/>
+          <w:bCs w:val="false"/>
+          <w:i w:val="false"/>
+          <w:i w:val="false"/>
+          <w:iCs w:val="false"/>
+          <w:sz w:val="28"/>
+          <w:szCs w:val="28"/>
+          <w:u w:val="none"/>
+        </w:rPr>
+      </w:pPr>
+      <w:r>
+        <w:rPr>
+          <w:rFonts w:ascii="Rasa Light" w:hAnsi="Rasa Light"/>
+          <w:b w:val="false"/>
+          <w:bCs w:val="false"/>
+          <w:i w:val="false"/>
+          <w:iCs w:val="false"/>
+          <w:sz w:val="28"/>
+          <w:szCs w:val="28"/>
+          <w:u w:val="none"/>
+        </w:rPr>
+      </w:r>
+    </w:p>
+    <w:p>
+      <w:pPr>
+        <w:pStyle w:val="NoSpacing"/>
+        <w:jc w:val="left"/>
+        <w:rPr>
+          <w:b/>
+          <w:b/>
+          <w:bCs/>
+          <w:u w:val="single"/>
+        </w:rPr>
+      </w:pPr>
+      <w:r>
+        <w:rPr>
+          <w:rFonts w:ascii="Rasa Light" w:hAnsi="Rasa Light"/>
+          <w:b/>
+          <w:bCs/>
+          <w:i w:val="false"/>
+          <w:iCs w:val="false"/>
+          <w:sz w:val="28"/>
+          <w:szCs w:val="28"/>
+          <w:u w:val="single"/>
+        </w:rPr>
+        <w:t>Container Registry:</w:t>
+      </w:r>
+    </w:p>
+    <w:p>
+      <w:pPr>
+        <w:pStyle w:val="NoSpacing"/>
+        <w:jc w:val="left"/>
+        <w:rPr/>
+      </w:pPr>
+      <w:r>
+        <w:rPr>
+          <w:rFonts w:ascii="Rasa Light" w:hAnsi="Rasa Light"/>
+          <w:b w:val="false"/>
+          <w:bCs w:val="false"/>
+          <w:i w:val="false"/>
+          <w:iCs w:val="false"/>
+          <w:sz w:val="28"/>
+          <w:szCs w:val="28"/>
+          <w:u w:val="none"/>
+        </w:rPr>
+        <w:t>- It is a repository that contains container images</w:t>
+      </w:r>
+    </w:p>
+    <w:p>
+      <w:pPr>
+        <w:pStyle w:val="NoSpacing"/>
+        <w:jc w:val="left"/>
+        <w:rPr/>
+      </w:pPr>
+      <w:r>
+        <w:rPr>
+          <w:rFonts w:ascii="Rasa Light" w:hAnsi="Rasa Light"/>
+          <w:b w:val="false"/>
+          <w:bCs w:val="false"/>
+          <w:i w:val="false"/>
+          <w:iCs w:val="false"/>
+          <w:sz w:val="28"/>
+          <w:szCs w:val="28"/>
+          <w:u w:val="none"/>
+        </w:rPr>
+        <w:t>- We can upload and download images into this registry</w:t>
+      </w:r>
+    </w:p>
+    <w:p>
+      <w:pPr>
+        <w:pStyle w:val="NoSpacing"/>
+        <w:jc w:val="left"/>
+        <w:rPr/>
+      </w:pPr>
+      <w:r>
+        <w:rPr>
+          <w:rFonts w:ascii="Rasa Light" w:hAnsi="Rasa Light"/>
+          <w:b w:val="false"/>
+          <w:bCs w:val="false"/>
+          <w:i w:val="false"/>
+          <w:iCs w:val="false"/>
+          <w:sz w:val="28"/>
+          <w:szCs w:val="28"/>
+          <w:u w:val="none"/>
+        </w:rPr>
+        <w:t>- A registry also provides isolation by allow to create private repos and public repos</w:t>
+      </w:r>
+    </w:p>
+    <w:p>
+      <w:pPr>
+        <w:pStyle w:val="NoSpacing"/>
+        <w:jc w:val="left"/>
+        <w:rPr/>
+      </w:pPr>
+      <w:r>
+        <w:rPr>
+          <w:rFonts w:ascii="Rasa Light" w:hAnsi="Rasa Light"/>
+          <w:b w:val="false"/>
+          <w:bCs w:val="false"/>
+          <w:i w:val="false"/>
+          <w:iCs w:val="false"/>
+          <w:sz w:val="28"/>
+          <w:szCs w:val="28"/>
+          <w:u w:val="none"/>
+        </w:rPr>
+        <w:t>- Enable versioning on the container images</w:t>
+      </w:r>
+    </w:p>
+    <w:p>
+      <w:pPr>
+        <w:pStyle w:val="NoSpacing"/>
+        <w:jc w:val="left"/>
+        <w:rPr/>
+      </w:pPr>
+      <w:r>
+        <w:rPr>
+          <w:rFonts w:ascii="Rasa Light" w:hAnsi="Rasa Light"/>
+          <w:b w:val="false"/>
+          <w:bCs w:val="false"/>
+          <w:i w:val="false"/>
+          <w:iCs w:val="false"/>
+          <w:sz w:val="28"/>
+          <w:szCs w:val="28"/>
+          <w:u w:val="none"/>
+        </w:rPr>
+        <w:t>- Every cloud provider provides container registries – Amazon – ECR, Azure – ACR, Google – GCR and Oracle – OCR</w:t>
+      </w:r>
+    </w:p>
+    <w:p>
+      <w:pPr>
+        <w:pStyle w:val="NoSpacing"/>
+        <w:jc w:val="left"/>
+        <w:rPr>
+          <w:rFonts w:ascii="Rasa Light" w:hAnsi="Rasa Light"/>
+          <w:b/>
+          <w:b/>
+          <w:bCs/>
+          <w:sz w:val="28"/>
+          <w:szCs w:val="28"/>
+          <w:u w:val="single"/>
+        </w:rPr>
+      </w:pPr>
+      <w:r>
+        <w:rPr>
+          <w:rFonts w:ascii="Rasa Light" w:hAnsi="Rasa Light"/>
+          <w:b/>
+          <w:bCs/>
+          <w:sz w:val="28"/>
+          <w:szCs w:val="28"/>
+          <w:u w:val="single"/>
+        </w:rPr>
+      </w:r>
+    </w:p>
+    <w:p>
+      <w:pPr>
+        <w:pStyle w:val="NoSpacing"/>
+        <w:jc w:val="left"/>
+        <w:rPr>
+          <w:rFonts w:ascii="Rasa Light" w:hAnsi="Rasa Light"/>
+          <w:b/>
+          <w:b/>
+          <w:bCs/>
+          <w:sz w:val="28"/>
+          <w:szCs w:val="28"/>
+          <w:u w:val="single"/>
+        </w:rPr>
+      </w:pPr>
+      <w:r>
+        <w:rPr>
+          <w:rFonts w:ascii="Rasa Light" w:hAnsi="Rasa Light"/>
+          <w:b/>
+          <w:bCs/>
+          <w:sz w:val="28"/>
+          <w:szCs w:val="28"/>
+          <w:u w:val="single"/>
+        </w:rPr>
         <w:t>Understanding docker containers:</w:t>
       </w:r>
     </w:p>
@@ -7471,27 +8074,839 @@
     </w:p>
     <w:p>
       <w:pPr>
-        <w:pStyle w:val="NoSpacing"/>
-        <w:jc w:val="left"/>
+        <w:pStyle w:val="Normal"/>
+        <w:jc w:val="left"/>
+        <w:rPr>
+          <w:b/>
+          <w:b/>
+          <w:bCs/>
+          <w:i w:val="false"/>
+          <w:i w:val="false"/>
+          <w:iCs w:val="false"/>
+          <w:u w:val="single"/>
+        </w:rPr>
+      </w:pPr>
+      <w:r>
         <w:rPr>
           <w:rFonts w:ascii="Rasa Light" w:hAnsi="Rasa Light"/>
           <w:b/>
-          <w:b/>
           <w:bCs/>
+          <w:i w:val="false"/>
+          <w:iCs w:val="false"/>
           <w:sz w:val="28"/>
           <w:szCs w:val="28"/>
           <w:u w:val="single"/>
         </w:rPr>
+        <w:t>ECR:</w:t>
+      </w:r>
+    </w:p>
+    <w:p>
+      <w:pPr>
+        <w:pStyle w:val="NoSpacing"/>
+        <w:jc w:val="left"/>
+        <w:rPr>
+          <w:b w:val="false"/>
+          <w:b w:val="false"/>
+          <w:bCs w:val="false"/>
+          <w:i w:val="false"/>
+          <w:i w:val="false"/>
+          <w:iCs w:val="false"/>
+          <w:u w:val="none"/>
+        </w:rPr>
       </w:pPr>
       <w:r>
         <w:rPr>
           <w:rFonts w:ascii="Rasa Light" w:hAnsi="Rasa Light"/>
+          <w:b w:val="false"/>
+          <w:bCs w:val="false"/>
+          <w:i w:val="false"/>
+          <w:iCs w:val="false"/>
+          <w:sz w:val="28"/>
+          <w:szCs w:val="28"/>
+          <w:u w:val="none"/>
+        </w:rPr>
+        <w:t>- Elastic container registry is images hosting repository provided by AWS.</w:t>
+      </w:r>
+    </w:p>
+    <w:p>
+      <w:pPr>
+        <w:pStyle w:val="NoSpacing"/>
+        <w:jc w:val="left"/>
+        <w:rPr>
+          <w:b w:val="false"/>
+          <w:b w:val="false"/>
+          <w:bCs w:val="false"/>
+          <w:i/>
+          <w:i/>
+          <w:iCs/>
+          <w:u w:val="single"/>
+        </w:rPr>
+      </w:pPr>
+      <w:r>
+        <w:rPr>
+          <w:rFonts w:ascii="Rasa Light" w:hAnsi="Rasa Light"/>
+          <w:b w:val="false"/>
+          <w:bCs w:val="false"/>
+          <w:i/>
+          <w:iCs/>
+          <w:sz w:val="28"/>
+          <w:szCs w:val="28"/>
+          <w:u w:val="single"/>
+        </w:rPr>
+        <w:t>Steps to create a ECR:</w:t>
+      </w:r>
+    </w:p>
+    <w:p>
+      <w:pPr>
+        <w:pStyle w:val="NoSpacing"/>
+        <w:jc w:val="left"/>
+        <w:rPr>
+          <w:rFonts w:ascii="Rasa Light" w:hAnsi="Rasa Light"/>
+          <w:b w:val="false"/>
+          <w:b w:val="false"/>
+          <w:bCs w:val="false"/>
+          <w:sz w:val="28"/>
+          <w:szCs w:val="28"/>
+          <w:u w:val="none"/>
+        </w:rPr>
+      </w:pPr>
+      <w:r>
+        <w:rPr>
+          <w:rFonts w:ascii="Rasa Light" w:hAnsi="Rasa Light"/>
+          <w:b w:val="false"/>
+          <w:bCs w:val="false"/>
+          <w:sz w:val="28"/>
+          <w:szCs w:val="28"/>
+          <w:u w:val="none"/>
+        </w:rPr>
+        <w:t>- We can create a private or public repository with a desired repository name</w:t>
+      </w:r>
+    </w:p>
+    <w:p>
+      <w:pPr>
+        <w:pStyle w:val="NoSpacing"/>
+        <w:jc w:val="left"/>
+        <w:rPr>
+          <w:rFonts w:ascii="Rasa Light" w:hAnsi="Rasa Light"/>
+          <w:b w:val="false"/>
+          <w:b w:val="false"/>
+          <w:bCs w:val="false"/>
+          <w:sz w:val="28"/>
+          <w:szCs w:val="28"/>
+          <w:u w:val="none"/>
+        </w:rPr>
+      </w:pPr>
+      <w:r>
+        <w:rPr>
+          <w:rFonts w:ascii="Rasa Light" w:hAnsi="Rasa Light"/>
+          <w:b w:val="false"/>
+          <w:bCs w:val="false"/>
+          <w:sz w:val="28"/>
+          <w:szCs w:val="28"/>
+          <w:u w:val="none"/>
+        </w:rPr>
+        <w:t>- ECR provide KMS encryption to encrypt an image</w:t>
+      </w:r>
+    </w:p>
+    <w:p>
+      <w:pPr>
+        <w:pStyle w:val="NoSpacing"/>
+        <w:jc w:val="left"/>
+        <w:rPr/>
+      </w:pPr>
+      <w:r>
+        <w:rPr>
+          <w:rFonts w:ascii="Rasa Light" w:hAnsi="Rasa Light"/>
+          <w:b w:val="false"/>
+          <w:bCs w:val="false"/>
+          <w:sz w:val="28"/>
+          <w:szCs w:val="28"/>
+          <w:u w:val="none"/>
+        </w:rPr>
+        <w:t>- ECR also provide image scanning while its being pushed into the repo to detect vulnerabilities</w:t>
+      </w:r>
+    </w:p>
+    <w:p>
+      <w:pPr>
+        <w:pStyle w:val="NoSpacing"/>
+        <w:jc w:val="left"/>
+        <w:rPr>
+          <w:rFonts w:ascii="Rasa Light" w:hAnsi="Rasa Light"/>
+          <w:sz w:val="28"/>
+          <w:szCs w:val="28"/>
+        </w:rPr>
+      </w:pPr>
+      <w:r>
+        <w:rPr>
+          <w:rFonts w:ascii="Rasa Light" w:hAnsi="Rasa Light"/>
+          <w:sz w:val="28"/>
+          <w:szCs w:val="28"/>
+        </w:rPr>
+      </w:r>
+    </w:p>
+    <w:p>
+      <w:pPr>
+        <w:pStyle w:val="NoSpacing"/>
+        <w:jc w:val="left"/>
+        <w:rPr>
+          <w:rFonts w:ascii="Rasa Light" w:hAnsi="Rasa Light"/>
+          <w:sz w:val="28"/>
+          <w:szCs w:val="28"/>
+        </w:rPr>
+      </w:pPr>
+      <w:r>
+        <w:rPr>
+          <w:rFonts w:ascii="Rasa Light" w:hAnsi="Rasa Light"/>
+          <w:sz w:val="28"/>
+          <w:szCs w:val="28"/>
+        </w:rPr>
+        <w:drawing>
+          <wp:anchor behindDoc="0" distT="0" distB="0" distL="0" distR="0" simplePos="0" locked="0" layoutInCell="0" allowOverlap="1" relativeHeight="5">
+            <wp:simplePos x="0" y="0"/>
+            <wp:positionH relativeFrom="column">
+              <wp:align>center</wp:align>
+            </wp:positionH>
+            <wp:positionV relativeFrom="paragraph">
+              <wp:posOffset>635</wp:posOffset>
+            </wp:positionV>
+            <wp:extent cx="4652010" cy="3062605"/>
+            <wp:effectExtent l="0" t="0" r="0" b="0"/>
+            <wp:wrapSquare wrapText="largest"/>
+            <wp:docPr id="2" name="Image4" descr=""/>
+            <wp:cNvGraphicFramePr>
+              <a:graphicFrameLocks xmlns:a="http://schemas.openxmlformats.org/drawingml/2006/main" noChangeAspect="1"/>
+            </wp:cNvGraphicFramePr>
+            <a:graphic xmlns:a="http://schemas.openxmlformats.org/drawingml/2006/main">
+              <a:graphicData uri="http://schemas.openxmlformats.org/drawingml/2006/picture">
+                <pic:pic xmlns:pic="http://schemas.openxmlformats.org/drawingml/2006/picture">
+                  <pic:nvPicPr>
+                    <pic:cNvPr id="2" name="Image4" descr=""/>
+                    <pic:cNvPicPr>
+                      <a:picLocks noChangeAspect="1" noChangeArrowheads="1"/>
+                    </pic:cNvPicPr>
+                  </pic:nvPicPr>
+                  <pic:blipFill>
+                    <a:blip r:embed="rId5"/>
+                    <a:stretch>
+                      <a:fillRect/>
+                    </a:stretch>
+                  </pic:blipFill>
+                  <pic:spPr bwMode="auto">
+                    <a:xfrm>
+                      <a:off x="0" y="0"/>
+                      <a:ext cx="4652010" cy="3062605"/>
+                    </a:xfrm>
+                    <a:prstGeom prst="rect">
+                      <a:avLst/>
+                    </a:prstGeom>
+                  </pic:spPr>
+                </pic:pic>
+              </a:graphicData>
+            </a:graphic>
+          </wp:anchor>
+        </w:drawing>
+      </w:r>
+    </w:p>
+    <w:p>
+      <w:pPr>
+        <w:pStyle w:val="NoSpacing"/>
+        <w:jc w:val="left"/>
+        <w:rPr>
+          <w:rFonts w:ascii="Rasa Light" w:hAnsi="Rasa Light"/>
+          <w:sz w:val="28"/>
+          <w:szCs w:val="28"/>
+        </w:rPr>
+      </w:pPr>
+      <w:r>
+        <w:rPr>
+          <w:rFonts w:ascii="Rasa Light" w:hAnsi="Rasa Light"/>
+          <w:sz w:val="28"/>
+          <w:szCs w:val="28"/>
+        </w:rPr>
+      </w:r>
+    </w:p>
+    <w:p>
+      <w:pPr>
+        <w:pStyle w:val="NoSpacing"/>
+        <w:jc w:val="left"/>
+        <w:rPr>
+          <w:rFonts w:ascii="Rasa Light" w:hAnsi="Rasa Light"/>
+          <w:b/>
           <w:b/>
           <w:bCs/>
           <w:sz w:val="28"/>
           <w:szCs w:val="28"/>
           <w:u w:val="single"/>
         </w:rPr>
+      </w:pPr>
+      <w:r>
+        <w:rPr>
+          <w:rFonts w:ascii="Rasa Light" w:hAnsi="Rasa Light"/>
+          <w:b/>
+          <w:bCs/>
+          <w:sz w:val="28"/>
+          <w:szCs w:val="28"/>
+          <w:u w:val="single"/>
+        </w:rPr>
+      </w:r>
+    </w:p>
+    <w:p>
+      <w:pPr>
+        <w:pStyle w:val="NoSpacing"/>
+        <w:jc w:val="left"/>
+        <w:rPr>
+          <w:rFonts w:ascii="Rasa Light" w:hAnsi="Rasa Light"/>
+          <w:b/>
+          <w:b/>
+          <w:bCs/>
+          <w:sz w:val="28"/>
+          <w:szCs w:val="28"/>
+          <w:u w:val="single"/>
+        </w:rPr>
+      </w:pPr>
+      <w:r>
+        <w:rPr>
+          <w:rFonts w:ascii="Rasa Light" w:hAnsi="Rasa Light"/>
+          <w:b/>
+          <w:bCs/>
+          <w:sz w:val="28"/>
+          <w:szCs w:val="28"/>
+          <w:u w:val="single"/>
+        </w:rPr>
+      </w:r>
+    </w:p>
+    <w:p>
+      <w:pPr>
+        <w:pStyle w:val="NoSpacing"/>
+        <w:jc w:val="left"/>
+        <w:rPr>
+          <w:rFonts w:ascii="Rasa Light" w:hAnsi="Rasa Light"/>
+          <w:b/>
+          <w:b/>
+          <w:bCs/>
+          <w:sz w:val="28"/>
+          <w:szCs w:val="28"/>
+          <w:u w:val="single"/>
+        </w:rPr>
+      </w:pPr>
+      <w:r>
+        <w:rPr>
+          <w:rFonts w:ascii="Rasa Light" w:hAnsi="Rasa Light"/>
+          <w:b/>
+          <w:bCs/>
+          <w:sz w:val="28"/>
+          <w:szCs w:val="28"/>
+          <w:u w:val="single"/>
+        </w:rPr>
+      </w:r>
+    </w:p>
+    <w:p>
+      <w:pPr>
+        <w:pStyle w:val="NoSpacing"/>
+        <w:jc w:val="left"/>
+        <w:rPr>
+          <w:rFonts w:ascii="Rasa Light" w:hAnsi="Rasa Light"/>
+          <w:b/>
+          <w:b/>
+          <w:bCs/>
+          <w:sz w:val="28"/>
+          <w:szCs w:val="28"/>
+          <w:u w:val="single"/>
+        </w:rPr>
+      </w:pPr>
+      <w:r>
+        <w:rPr>
+          <w:rFonts w:ascii="Rasa Light" w:hAnsi="Rasa Light"/>
+          <w:b/>
+          <w:bCs/>
+          <w:sz w:val="28"/>
+          <w:szCs w:val="28"/>
+          <w:u w:val="single"/>
+        </w:rPr>
+      </w:r>
+    </w:p>
+    <w:p>
+      <w:pPr>
+        <w:pStyle w:val="NoSpacing"/>
+        <w:jc w:val="left"/>
+        <w:rPr>
+          <w:rFonts w:ascii="Rasa Light" w:hAnsi="Rasa Light"/>
+          <w:b/>
+          <w:b/>
+          <w:bCs/>
+          <w:sz w:val="28"/>
+          <w:szCs w:val="28"/>
+          <w:u w:val="single"/>
+        </w:rPr>
+      </w:pPr>
+      <w:r>
+        <w:rPr>
+          <w:rFonts w:ascii="Rasa Light" w:hAnsi="Rasa Light"/>
+          <w:b/>
+          <w:bCs/>
+          <w:sz w:val="28"/>
+          <w:szCs w:val="28"/>
+          <w:u w:val="single"/>
+        </w:rPr>
+      </w:r>
+    </w:p>
+    <w:p>
+      <w:pPr>
+        <w:pStyle w:val="NoSpacing"/>
+        <w:jc w:val="left"/>
+        <w:rPr>
+          <w:rFonts w:ascii="Rasa Light" w:hAnsi="Rasa Light"/>
+          <w:b/>
+          <w:b/>
+          <w:bCs/>
+          <w:sz w:val="28"/>
+          <w:szCs w:val="28"/>
+          <w:u w:val="single"/>
+        </w:rPr>
+      </w:pPr>
+      <w:r>
+        <w:rPr>
+          <w:rFonts w:ascii="Rasa Light" w:hAnsi="Rasa Light"/>
+          <w:b/>
+          <w:bCs/>
+          <w:sz w:val="28"/>
+          <w:szCs w:val="28"/>
+          <w:u w:val="single"/>
+        </w:rPr>
+      </w:r>
+    </w:p>
+    <w:p>
+      <w:pPr>
+        <w:pStyle w:val="NoSpacing"/>
+        <w:jc w:val="left"/>
+        <w:rPr>
+          <w:rFonts w:ascii="Rasa Light" w:hAnsi="Rasa Light"/>
+          <w:b/>
+          <w:b/>
+          <w:bCs/>
+          <w:sz w:val="28"/>
+          <w:szCs w:val="28"/>
+          <w:u w:val="single"/>
+        </w:rPr>
+      </w:pPr>
+      <w:r>
+        <w:rPr>
+          <w:rFonts w:ascii="Rasa Light" w:hAnsi="Rasa Light"/>
+          <w:b/>
+          <w:bCs/>
+          <w:sz w:val="28"/>
+          <w:szCs w:val="28"/>
+          <w:u w:val="single"/>
+        </w:rPr>
+      </w:r>
+    </w:p>
+    <w:p>
+      <w:pPr>
+        <w:pStyle w:val="NoSpacing"/>
+        <w:jc w:val="left"/>
+        <w:rPr>
+          <w:rFonts w:ascii="Rasa Light" w:hAnsi="Rasa Light"/>
+          <w:b/>
+          <w:b/>
+          <w:bCs/>
+          <w:sz w:val="28"/>
+          <w:szCs w:val="28"/>
+          <w:u w:val="single"/>
+        </w:rPr>
+      </w:pPr>
+      <w:r>
+        <w:rPr>
+          <w:rFonts w:ascii="Rasa Light" w:hAnsi="Rasa Light"/>
+          <w:b/>
+          <w:bCs/>
+          <w:sz w:val="28"/>
+          <w:szCs w:val="28"/>
+          <w:u w:val="single"/>
+        </w:rPr>
+      </w:r>
+    </w:p>
+    <w:p>
+      <w:pPr>
+        <w:pStyle w:val="NoSpacing"/>
+        <w:jc w:val="left"/>
+        <w:rPr>
+          <w:rFonts w:ascii="Rasa Light" w:hAnsi="Rasa Light"/>
+          <w:b/>
+          <w:b/>
+          <w:bCs/>
+          <w:sz w:val="28"/>
+          <w:szCs w:val="28"/>
+          <w:u w:val="single"/>
+        </w:rPr>
+      </w:pPr>
+      <w:r>
+        <w:rPr>
+          <w:rFonts w:ascii="Rasa Light" w:hAnsi="Rasa Light"/>
+          <w:b/>
+          <w:bCs/>
+          <w:sz w:val="28"/>
+          <w:szCs w:val="28"/>
+          <w:u w:val="single"/>
+        </w:rPr>
+      </w:r>
+    </w:p>
+    <w:p>
+      <w:pPr>
+        <w:pStyle w:val="NoSpacing"/>
+        <w:jc w:val="left"/>
+        <w:rPr>
+          <w:rFonts w:ascii="Rasa Light" w:hAnsi="Rasa Light"/>
+          <w:b/>
+          <w:b/>
+          <w:bCs/>
+          <w:sz w:val="28"/>
+          <w:szCs w:val="28"/>
+          <w:u w:val="single"/>
+        </w:rPr>
+      </w:pPr>
+      <w:r>
+        <w:rPr>
+          <w:rFonts w:ascii="Rasa Light" w:hAnsi="Rasa Light"/>
+          <w:b/>
+          <w:bCs/>
+          <w:sz w:val="28"/>
+          <w:szCs w:val="28"/>
+          <w:u w:val="single"/>
+        </w:rPr>
+      </w:r>
+    </w:p>
+    <w:p>
+      <w:pPr>
+        <w:pStyle w:val="NoSpacing"/>
+        <w:jc w:val="left"/>
+        <w:rPr>
+          <w:rFonts w:ascii="Rasa Light" w:hAnsi="Rasa Light"/>
+          <w:b/>
+          <w:b/>
+          <w:bCs/>
+          <w:sz w:val="28"/>
+          <w:szCs w:val="28"/>
+          <w:u w:val="single"/>
+        </w:rPr>
+      </w:pPr>
+      <w:r>
+        <w:rPr>
+          <w:rFonts w:ascii="Rasa Light" w:hAnsi="Rasa Light"/>
+          <w:b/>
+          <w:bCs/>
+          <w:sz w:val="28"/>
+          <w:szCs w:val="28"/>
+          <w:u w:val="single"/>
+        </w:rPr>
+      </w:r>
+    </w:p>
+    <w:p>
+      <w:pPr>
+        <w:pStyle w:val="NoSpacing"/>
+        <w:jc w:val="left"/>
+        <w:rPr>
+          <w:rFonts w:ascii="Rasa Light" w:hAnsi="Rasa Light"/>
+          <w:b/>
+          <w:b/>
+          <w:bCs/>
+          <w:sz w:val="28"/>
+          <w:szCs w:val="28"/>
+          <w:u w:val="single"/>
+        </w:rPr>
+      </w:pPr>
+      <w:r>
+        <w:rPr>
+          <w:rFonts w:ascii="Rasa Light" w:hAnsi="Rasa Light"/>
+          <w:b/>
+          <w:bCs/>
+          <w:sz w:val="28"/>
+          <w:szCs w:val="28"/>
+          <w:u w:val="single"/>
+        </w:rPr>
+      </w:r>
+    </w:p>
+    <w:p>
+      <w:pPr>
+        <w:pStyle w:val="NoSpacing"/>
+        <w:jc w:val="left"/>
+        <w:rPr>
+          <w:rFonts w:ascii="Rasa Light" w:hAnsi="Rasa Light"/>
+          <w:b w:val="false"/>
+          <w:b w:val="false"/>
+          <w:bCs w:val="false"/>
+          <w:sz w:val="28"/>
+          <w:szCs w:val="28"/>
+          <w:u w:val="none"/>
+        </w:rPr>
+      </w:pPr>
+      <w:r>
+        <w:rPr>
+          <w:rFonts w:ascii="Rasa Light" w:hAnsi="Rasa Light"/>
+          <w:b w:val="false"/>
+          <w:bCs w:val="false"/>
+          <w:sz w:val="28"/>
+          <w:szCs w:val="28"/>
+          <w:u w:val="none"/>
+        </w:rPr>
+      </w:r>
+    </w:p>
+    <w:p>
+      <w:pPr>
+        <w:pStyle w:val="NoSpacing"/>
+        <w:jc w:val="left"/>
+        <w:rPr>
+          <w:rFonts w:ascii="Rasa Light" w:hAnsi="Rasa Light"/>
+          <w:b w:val="false"/>
+          <w:b w:val="false"/>
+          <w:bCs w:val="false"/>
+          <w:sz w:val="28"/>
+          <w:szCs w:val="28"/>
+          <w:u w:val="none"/>
+        </w:rPr>
+      </w:pPr>
+      <w:r>
+        <w:rPr>
+          <w:rFonts w:ascii="Rasa Light" w:hAnsi="Rasa Light"/>
+          <w:b w:val="false"/>
+          <w:bCs w:val="false"/>
+          <w:sz w:val="28"/>
+          <w:szCs w:val="28"/>
+          <w:u w:val="none"/>
+        </w:rPr>
+      </w:r>
+    </w:p>
+    <w:p>
+      <w:pPr>
+        <w:pStyle w:val="NoSpacing"/>
+        <w:jc w:val="left"/>
+        <w:rPr>
+          <w:rFonts w:ascii="Rasa Light" w:hAnsi="Rasa Light"/>
+          <w:b w:val="false"/>
+          <w:b w:val="false"/>
+          <w:bCs w:val="false"/>
+          <w:sz w:val="28"/>
+          <w:szCs w:val="28"/>
+          <w:u w:val="none"/>
+        </w:rPr>
+      </w:pPr>
+      <w:r>
+        <w:rPr>
+          <w:rFonts w:ascii="Rasa Light" w:hAnsi="Rasa Light"/>
+          <w:b w:val="false"/>
+          <w:bCs w:val="false"/>
+          <w:sz w:val="28"/>
+          <w:szCs w:val="28"/>
+          <w:u w:val="none"/>
+        </w:rPr>
+      </w:r>
+    </w:p>
+    <w:p>
+      <w:pPr>
+        <w:pStyle w:val="NoSpacing"/>
+        <w:jc w:val="left"/>
+        <w:rPr>
+          <w:rFonts w:ascii="Rasa Light" w:hAnsi="Rasa Light"/>
+          <w:b w:val="false"/>
+          <w:b w:val="false"/>
+          <w:bCs w:val="false"/>
+          <w:sz w:val="28"/>
+          <w:szCs w:val="28"/>
+          <w:u w:val="none"/>
+        </w:rPr>
+      </w:pPr>
+      <w:r>
+        <w:rPr>
+          <w:rFonts w:ascii="Rasa Light" w:hAnsi="Rasa Light"/>
+          <w:b w:val="false"/>
+          <w:bCs w:val="false"/>
+          <w:sz w:val="28"/>
+          <w:szCs w:val="28"/>
+          <w:u w:val="none"/>
+        </w:rPr>
+      </w:r>
+    </w:p>
+    <w:p>
+      <w:pPr>
+        <w:pStyle w:val="NoSpacing"/>
+        <w:jc w:val="left"/>
+        <w:rPr>
+          <w:rFonts w:ascii="Rasa Light" w:hAnsi="Rasa Light"/>
+          <w:b w:val="false"/>
+          <w:b w:val="false"/>
+          <w:bCs w:val="false"/>
+          <w:sz w:val="28"/>
+          <w:szCs w:val="28"/>
+          <w:u w:val="none"/>
+        </w:rPr>
+      </w:pPr>
+      <w:r>
+        <w:rPr>
+          <w:rFonts w:ascii="Rasa Light" w:hAnsi="Rasa Light"/>
+          <w:b w:val="false"/>
+          <w:bCs w:val="false"/>
+          <w:sz w:val="28"/>
+          <w:szCs w:val="28"/>
+          <w:u w:val="none"/>
+        </w:rPr>
+        <w:t>1. Click on create repository</w:t>
+      </w:r>
+    </w:p>
+    <w:p>
+      <w:pPr>
+        <w:pStyle w:val="NoSpacing"/>
+        <w:jc w:val="left"/>
+        <w:rPr>
+          <w:rFonts w:ascii="Rasa Light" w:hAnsi="Rasa Light"/>
+          <w:b w:val="false"/>
+          <w:b w:val="false"/>
+          <w:bCs w:val="false"/>
+          <w:sz w:val="28"/>
+          <w:szCs w:val="28"/>
+          <w:u w:val="none"/>
+        </w:rPr>
+      </w:pPr>
+      <w:r>
+        <w:rPr>
+          <w:rFonts w:ascii="Rasa Light" w:hAnsi="Rasa Light"/>
+          <w:b w:val="false"/>
+          <w:bCs w:val="false"/>
+          <w:sz w:val="28"/>
+          <w:szCs w:val="28"/>
+          <w:u w:val="none"/>
+        </w:rPr>
+        <w:t>2. Once the repository is created you can check the URI at which the image repo is available</w:t>
+      </w:r>
+    </w:p>
+    <w:p>
+      <w:pPr>
+        <w:pStyle w:val="NoSpacing"/>
+        <w:jc w:val="left"/>
+        <w:rPr>
+          <w:rFonts w:ascii="Rasa Light" w:hAnsi="Rasa Light"/>
+          <w:b w:val="false"/>
+          <w:b w:val="false"/>
+          <w:bCs w:val="false"/>
+          <w:sz w:val="28"/>
+          <w:szCs w:val="28"/>
+          <w:u w:val="none"/>
+        </w:rPr>
+      </w:pPr>
+      <w:r>
+        <w:rPr>
+          <w:rFonts w:ascii="Rasa Light" w:hAnsi="Rasa Light"/>
+          <w:b w:val="false"/>
+          <w:bCs w:val="false"/>
+          <w:sz w:val="28"/>
+          <w:szCs w:val="28"/>
+          <w:u w:val="none"/>
+        </w:rPr>
+        <w:t>3. Now build the docker file, tag the image with repo URI, push it to ECR in the VM using below commands</w:t>
+      </w:r>
+    </w:p>
+    <w:p>
+      <w:pPr>
+        <w:pStyle w:val="NoSpacing"/>
+        <w:jc w:val="left"/>
+        <w:rPr>
+          <w:rFonts w:ascii="Rasa Light" w:hAnsi="Rasa Light"/>
+          <w:b w:val="false"/>
+          <w:b w:val="false"/>
+          <w:bCs w:val="false"/>
+          <w:sz w:val="28"/>
+          <w:szCs w:val="28"/>
+          <w:u w:val="none"/>
+        </w:rPr>
+      </w:pPr>
+      <w:r>
+        <w:rPr>
+          <w:rFonts w:ascii="Rasa Light" w:hAnsi="Rasa Light"/>
+          <w:b w:val="false"/>
+          <w:bCs w:val="false"/>
+          <w:sz w:val="28"/>
+          <w:szCs w:val="28"/>
+          <w:u w:val="none"/>
+        </w:rPr>
+        <w:tab/>
+        <w:t>docker build . -f dockerfile -t &lt;image-name:tag&gt;</w:t>
+      </w:r>
+    </w:p>
+    <w:p>
+      <w:pPr>
+        <w:pStyle w:val="NoSpacing"/>
+        <w:jc w:val="left"/>
+        <w:rPr>
+          <w:rFonts w:ascii="Rasa Light" w:hAnsi="Rasa Light"/>
+          <w:b w:val="false"/>
+          <w:b w:val="false"/>
+          <w:bCs w:val="false"/>
+          <w:sz w:val="28"/>
+          <w:szCs w:val="28"/>
+          <w:u w:val="none"/>
+        </w:rPr>
+      </w:pPr>
+      <w:r>
+        <w:rPr>
+          <w:rFonts w:ascii="Rasa Light" w:hAnsi="Rasa Light"/>
+          <w:b w:val="false"/>
+          <w:bCs w:val="false"/>
+          <w:sz w:val="28"/>
+          <w:szCs w:val="28"/>
+          <w:u w:val="none"/>
+        </w:rPr>
+        <w:tab/>
+        <w:t>docker tag &lt;image-name:tag&gt; &lt;ecr-repo-uri:tag&gt;</w:t>
+      </w:r>
+    </w:p>
+    <w:p>
+      <w:pPr>
+        <w:pStyle w:val="NoSpacing"/>
+        <w:jc w:val="left"/>
+        <w:rPr>
+          <w:rFonts w:ascii="Rasa Light" w:hAnsi="Rasa Light"/>
+          <w:b w:val="false"/>
+          <w:b w:val="false"/>
+          <w:bCs w:val="false"/>
+          <w:sz w:val="28"/>
+          <w:szCs w:val="28"/>
+          <w:u w:val="none"/>
+        </w:rPr>
+      </w:pPr>
+      <w:r>
+        <w:rPr>
+          <w:rFonts w:ascii="Rasa Light" w:hAnsi="Rasa Light"/>
+          <w:b w:val="false"/>
+          <w:bCs w:val="false"/>
+          <w:sz w:val="28"/>
+          <w:szCs w:val="28"/>
+          <w:u w:val="none"/>
+        </w:rPr>
+        <w:tab/>
+        <w:t>docker push &lt;ecr-repo-uri:tag&gt;</w:t>
+      </w:r>
+    </w:p>
+    <w:p>
+      <w:pPr>
+        <w:pStyle w:val="NoSpacing"/>
+        <w:jc w:val="left"/>
+        <w:rPr>
+          <w:rFonts w:ascii="Rasa Light" w:hAnsi="Rasa Light"/>
+          <w:b/>
+          <w:b/>
+          <w:bCs/>
+          <w:sz w:val="28"/>
+          <w:szCs w:val="28"/>
+          <w:u w:val="single"/>
+        </w:rPr>
+      </w:pPr>
+      <w:r>
+        <w:rPr>
+          <w:rFonts w:ascii="Rasa Light" w:hAnsi="Rasa Light"/>
+          <w:b/>
+          <w:bCs/>
+          <w:sz w:val="28"/>
+          <w:szCs w:val="28"/>
+          <w:u w:val="single"/>
+        </w:rPr>
         <w:t>ECS (Elastic Container Service):</w:t>
       </w:r>
     </w:p>
@@ -7525,11 +8940,20 @@
         <w:pStyle w:val="NoSpacing"/>
         <w:jc w:val="left"/>
         <w:rPr>
-          <w:rFonts w:ascii="Rasa Light" w:hAnsi="Rasa Light" w:eastAsia="Calibri"/>
-          <w:b w:val="false"/>
-          <w:b w:val="false"/>
-          <w:bCs w:val="false"/>
-          <w:i w:val="false"/>
+          <w:rFonts w:ascii="Rasa Light" w:hAnsi="Rasa Light"/>
+          <w:b w:val="false"/>
+          <w:b w:val="false"/>
+          <w:bCs w:val="false"/>
+          <w:sz w:val="28"/>
+          <w:szCs w:val="28"/>
+          <w:u w:val="none"/>
+        </w:rPr>
+      </w:pPr>
+      <w:r>
+        <w:rPr>
+          <w:rFonts w:eastAsia="Calibri" w:ascii="Rasa Light" w:hAnsi="Rasa Light"/>
+          <w:b w:val="false"/>
+          <w:bCs w:val="false"/>
           <w:i w:val="false"/>
           <w:caps w:val="false"/>
           <w:smallCaps w:val="false"/>
@@ -7541,37 +8965,28 @@
           <w:u w:val="none"/>
           <w:lang w:val="en-IN" w:eastAsia="en-US" w:bidi="ar-SA"/>
         </w:rPr>
-      </w:pPr>
-      <w:r>
-        <w:rPr>
-          <w:rFonts w:eastAsia="Calibri" w:ascii="Rasa Light" w:hAnsi="Rasa Light"/>
-          <w:b w:val="false"/>
-          <w:bCs w:val="false"/>
-          <w:i w:val="false"/>
-          <w:caps w:val="false"/>
-          <w:smallCaps w:val="false"/>
-          <w:color w:val="auto"/>
-          <w:spacing w:val="0"/>
-          <w:kern w:val="2"/>
-          <w:sz w:val="28"/>
-          <w:szCs w:val="28"/>
-          <w:u w:val="none"/>
-          <w:lang w:val="en-IN" w:eastAsia="en-US" w:bidi="ar-SA"/>
-        </w:rPr>
-        <w:t>Amazon ECS makes it easy to deploy, manage, and scale Docker containers running applications, services, and batch processes.</w:t>
-      </w:r>
-    </w:p>
-    <w:p>
-      <w:pPr>
-        <w:pStyle w:val="NoSpacing"/>
-        <w:jc w:val="left"/>
+        <w:t xml:space="preserve">- </w:t>
+      </w:r>
+      <w:r>
         <w:rPr>
           <w:rFonts w:ascii="Rasa Light" w:hAnsi="Rasa Light"/>
           <w:b w:val="false"/>
-          <w:b w:val="false"/>
-          <w:bCs w:val="false"/>
-          <w:sz w:val="28"/>
-          <w:szCs w:val="28"/>
+          <w:bCs w:val="false"/>
+          <w:sz w:val="28"/>
+          <w:szCs w:val="28"/>
+          <w:u w:val="none"/>
+        </w:rPr>
+        <w:t>This orchestration gives us high availability, Scalability, Self Healing, AutoScaling, Maintaining the desired state, Load Balancing, Monitoring, Security</w:t>
+      </w:r>
+    </w:p>
+    <w:p>
+      <w:pPr>
+        <w:pStyle w:val="NoSpacing"/>
+        <w:jc w:val="left"/>
+        <w:rPr>
+          <w:b w:val="false"/>
+          <w:b w:val="false"/>
+          <w:bCs w:val="false"/>
           <w:u w:val="none"/>
         </w:rPr>
       </w:pPr>
@@ -7580,24 +8995,48 @@
           <w:rFonts w:ascii="Rasa Light" w:hAnsi="Rasa Light"/>
           <w:b w:val="false"/>
           <w:bCs w:val="false"/>
-          <w:sz w:val="28"/>
-          <w:szCs w:val="28"/>
-          <w:u w:val="none"/>
-        </w:rPr>
-        <w:t>This orchestration gives us high availability, Scalability, Self Healing, AutoScaling, Maintaining the desired state, Load Balancing, Monitoring, Security</w:t>
-      </w:r>
-    </w:p>
-    <w:p>
-      <w:pPr>
-        <w:pStyle w:val="NoSpacing"/>
-        <w:jc w:val="left"/>
+          <w:i w:val="false"/>
+          <w:iCs w:val="false"/>
+          <w:sz w:val="28"/>
+          <w:szCs w:val="28"/>
+          <w:u w:val="none"/>
+        </w:rPr>
+        <w:t>- ECS is container orchestration service that is provided by Amazon to manage, scale, monitor secure and manage deployments using containers</w:t>
+      </w:r>
+    </w:p>
+    <w:p>
+      <w:pPr>
+        <w:pStyle w:val="NoSpacing"/>
+        <w:jc w:val="left"/>
+        <w:rPr>
+          <w:b w:val="false"/>
+          <w:b w:val="false"/>
+          <w:bCs w:val="false"/>
+          <w:u w:val="none"/>
+        </w:rPr>
+      </w:pPr>
+      <w:r>
         <w:rPr>
           <w:rFonts w:ascii="Rasa Light" w:hAnsi="Rasa Light"/>
           <w:b w:val="false"/>
-          <w:b w:val="false"/>
-          <w:bCs w:val="false"/>
-          <w:sz w:val="28"/>
-          <w:szCs w:val="28"/>
+          <w:bCs w:val="false"/>
+          <w:i w:val="false"/>
+          <w:iCs w:val="false"/>
+          <w:sz w:val="28"/>
+          <w:szCs w:val="28"/>
+          <w:u w:val="none"/>
+        </w:rPr>
+        <w:t>- ECS is a alternative to EKS</w:t>
+      </w:r>
+    </w:p>
+    <w:p>
+      <w:pPr>
+        <w:pStyle w:val="NoSpacing"/>
+        <w:jc w:val="left"/>
+        <w:rPr>
+          <w:b w:val="false"/>
+          <w:b w:val="false"/>
+          <w:bCs w:val="false"/>
           <w:u w:val="none"/>
         </w:rPr>
       </w:pPr>
@@ -7606,10 +9045,41 @@
           <w:rFonts w:ascii="Rasa Light" w:hAnsi="Rasa Light"/>
           <w:b w:val="false"/>
           <w:bCs w:val="false"/>
-          <w:sz w:val="28"/>
-          <w:szCs w:val="28"/>
-          <w:u w:val="none"/>
-        </w:rPr>
+          <w:i w:val="false"/>
+          <w:iCs w:val="false"/>
+          <w:sz w:val="28"/>
+          <w:szCs w:val="28"/>
+          <w:u w:val="none"/>
+        </w:rPr>
+        <w:t>- ECS uses EC2 instances and Fargate Profiles to manage the containers</w:t>
+      </w:r>
+    </w:p>
+    <w:p>
+      <w:pPr>
+        <w:pStyle w:val="NoSpacing"/>
+        <w:jc w:val="left"/>
+        <w:rPr>
+          <w:rFonts w:ascii="Rasa Light" w:hAnsi="Rasa Light"/>
+          <w:b w:val="false"/>
+          <w:b w:val="false"/>
+          <w:bCs w:val="false"/>
+          <w:sz w:val="28"/>
+          <w:szCs w:val="28"/>
+          <w:u w:val="none"/>
+        </w:rPr>
+      </w:pPr>
+      <w:r>
+        <w:rPr>
+          <w:rFonts w:ascii="Rasa Light" w:hAnsi="Rasa Light"/>
+          <w:b w:val="false"/>
+          <w:bCs w:val="false"/>
+          <w:i w:val="false"/>
+          <w:iCs w:val="false"/>
+          <w:sz w:val="28"/>
+          <w:szCs w:val="28"/>
+          <w:u w:val="none"/>
+        </w:rPr>
+        <w:t>- But while using container orchestration service we need to have a migration plan in place which will not make cloud dependent</w:t>
       </w:r>
     </w:p>
     <w:p>
@@ -7641,7 +9111,6 @@
           <w:u w:val="single"/>
           <w:lang w:val="en-IN" w:eastAsia="en-US" w:bidi="ar-SA"/>
         </w:rPr>
-        <w:t>ECR:</w:t>
       </w:r>
     </w:p>
     <w:p>
@@ -8653,7 +10122,7 @@
             <wp:extent cx="4500880" cy="1978660"/>
             <wp:effectExtent l="0" t="0" r="0" b="0"/>
             <wp:wrapSquare wrapText="largest"/>
-            <wp:docPr id="2" name="Image2" descr=""/>
+            <wp:docPr id="3" name="Image2" descr=""/>
             <wp:cNvGraphicFramePr>
               <a:graphicFrameLocks xmlns:a="http://schemas.openxmlformats.org/drawingml/2006/main" noChangeAspect="1"/>
             </wp:cNvGraphicFramePr>
@@ -8661,13 +10130,13 @@
               <a:graphicData uri="http://schemas.openxmlformats.org/drawingml/2006/picture">
                 <pic:pic xmlns:pic="http://schemas.openxmlformats.org/drawingml/2006/picture">
                   <pic:nvPicPr>
-                    <pic:cNvPr id="2" name="Image2" descr=""/>
+                    <pic:cNvPr id="3" name="Image2" descr=""/>
                     <pic:cNvPicPr>
                       <a:picLocks noChangeAspect="1" noChangeArrowheads="1"/>
                     </pic:cNvPicPr>
                   </pic:nvPicPr>
                   <pic:blipFill>
-                    <a:blip r:embed="rId9"/>
+                    <a:blip r:embed="rId6"/>
                     <a:stretch>
                       <a:fillRect/>
                     </a:stretch>
@@ -9779,6 +11248,51 @@
           <w:u w:val="none"/>
           <w:lang w:val="en-IN" w:eastAsia="en-US" w:bidi="ar-SA"/>
         </w:rPr>
+        <w:drawing>
+          <wp:anchor behindDoc="0" distT="0" distB="0" distL="0" distR="0" simplePos="0" locked="0" layoutInCell="0" allowOverlap="1" relativeHeight="4">
+            <wp:simplePos x="0" y="0"/>
+            <wp:positionH relativeFrom="column">
+              <wp:posOffset>496570</wp:posOffset>
+            </wp:positionH>
+            <wp:positionV relativeFrom="paragraph">
+              <wp:posOffset>124460</wp:posOffset>
+            </wp:positionV>
+            <wp:extent cx="5095240" cy="2183765"/>
+            <wp:effectExtent l="0" t="0" r="0" b="0"/>
+            <wp:wrapSquare wrapText="largest"/>
+            <wp:docPr id="4" name="Image3" descr=""/>
+            <wp:cNvGraphicFramePr>
+              <a:graphicFrameLocks xmlns:a="http://schemas.openxmlformats.org/drawingml/2006/main" noChangeAspect="1"/>
+            </wp:cNvGraphicFramePr>
+            <a:graphic xmlns:a="http://schemas.openxmlformats.org/drawingml/2006/main">
+              <a:graphicData uri="http://schemas.openxmlformats.org/drawingml/2006/picture">
+                <pic:pic xmlns:pic="http://schemas.openxmlformats.org/drawingml/2006/picture">
+                  <pic:nvPicPr>
+                    <pic:cNvPr id="4" name="Image3" descr=""/>
+                    <pic:cNvPicPr>
+                      <a:picLocks noChangeAspect="1" noChangeArrowheads="1"/>
+                    </pic:cNvPicPr>
+                  </pic:nvPicPr>
+                  <pic:blipFill>
+                    <a:blip r:embed="rId7"/>
+                    <a:stretch>
+                      <a:fillRect/>
+                    </a:stretch>
+                  </pic:blipFill>
+                  <pic:spPr bwMode="auto">
+                    <a:xfrm>
+                      <a:off x="0" y="0"/>
+                      <a:ext cx="5095240" cy="2183765"/>
+                    </a:xfrm>
+                    <a:prstGeom prst="rect">
+                      <a:avLst/>
+                    </a:prstGeom>
+                  </pic:spPr>
+                </pic:pic>
+              </a:graphicData>
+            </a:graphic>
+          </wp:anchor>
+        </w:drawing>
       </w:r>
     </w:p>
     <w:p>
@@ -9872,6 +11386,192 @@
           <w:u w:val="single"/>
           <w:lang w:val="en-IN" w:eastAsia="en-US" w:bidi="ar-SA"/>
         </w:rPr>
+      </w:r>
+    </w:p>
+    <w:p>
+      <w:pPr>
+        <w:pStyle w:val="NoSpacing"/>
+        <w:jc w:val="left"/>
+        <w:rPr>
+          <w:rFonts w:ascii="Rasa Light" w:hAnsi="Rasa Light" w:eastAsia="Calibri"/>
+          <w:b/>
+          <w:b/>
+          <w:bCs/>
+          <w:color w:val="auto"/>
+          <w:kern w:val="2"/>
+          <w:sz w:val="28"/>
+          <w:szCs w:val="28"/>
+          <w:u w:val="single"/>
+          <w:lang w:val="en-IN" w:eastAsia="en-US" w:bidi="ar-SA"/>
+        </w:rPr>
+      </w:pPr>
+      <w:r>
+        <w:rPr>
+          <w:rFonts w:eastAsia="Calibri" w:ascii="Rasa Light" w:hAnsi="Rasa Light"/>
+          <w:b/>
+          <w:bCs/>
+          <w:color w:val="auto"/>
+          <w:kern w:val="2"/>
+          <w:sz w:val="28"/>
+          <w:szCs w:val="28"/>
+          <w:u w:val="single"/>
+          <w:lang w:val="en-IN" w:eastAsia="en-US" w:bidi="ar-SA"/>
+        </w:rPr>
+      </w:r>
+    </w:p>
+    <w:p>
+      <w:pPr>
+        <w:pStyle w:val="NoSpacing"/>
+        <w:jc w:val="left"/>
+        <w:rPr>
+          <w:rFonts w:ascii="Rasa Light" w:hAnsi="Rasa Light" w:eastAsia="Calibri"/>
+          <w:b/>
+          <w:b/>
+          <w:bCs/>
+          <w:color w:val="auto"/>
+          <w:kern w:val="2"/>
+          <w:sz w:val="28"/>
+          <w:szCs w:val="28"/>
+          <w:u w:val="single"/>
+          <w:lang w:val="en-IN" w:eastAsia="en-US" w:bidi="ar-SA"/>
+        </w:rPr>
+      </w:pPr>
+      <w:r>
+        <w:rPr>
+          <w:rFonts w:eastAsia="Calibri" w:ascii="Rasa Light" w:hAnsi="Rasa Light"/>
+          <w:b/>
+          <w:bCs/>
+          <w:color w:val="auto"/>
+          <w:kern w:val="2"/>
+          <w:sz w:val="28"/>
+          <w:szCs w:val="28"/>
+          <w:u w:val="single"/>
+          <w:lang w:val="en-IN" w:eastAsia="en-US" w:bidi="ar-SA"/>
+        </w:rPr>
+      </w:r>
+    </w:p>
+    <w:p>
+      <w:pPr>
+        <w:pStyle w:val="NoSpacing"/>
+        <w:jc w:val="left"/>
+        <w:rPr>
+          <w:rFonts w:ascii="Rasa Light" w:hAnsi="Rasa Light" w:eastAsia="Calibri"/>
+          <w:b/>
+          <w:b/>
+          <w:bCs/>
+          <w:color w:val="auto"/>
+          <w:kern w:val="2"/>
+          <w:sz w:val="28"/>
+          <w:szCs w:val="28"/>
+          <w:u w:val="single"/>
+          <w:lang w:val="en-IN" w:eastAsia="en-US" w:bidi="ar-SA"/>
+        </w:rPr>
+      </w:pPr>
+      <w:r>
+        <w:rPr>
+          <w:rFonts w:eastAsia="Calibri" w:ascii="Rasa Light" w:hAnsi="Rasa Light"/>
+          <w:b/>
+          <w:bCs/>
+          <w:color w:val="auto"/>
+          <w:kern w:val="2"/>
+          <w:sz w:val="28"/>
+          <w:szCs w:val="28"/>
+          <w:u w:val="single"/>
+          <w:lang w:val="en-IN" w:eastAsia="en-US" w:bidi="ar-SA"/>
+        </w:rPr>
+      </w:r>
+    </w:p>
+    <w:p>
+      <w:pPr>
+        <w:pStyle w:val="NoSpacing"/>
+        <w:jc w:val="left"/>
+        <w:rPr>
+          <w:rFonts w:ascii="Rasa Light" w:hAnsi="Rasa Light" w:eastAsia="Calibri"/>
+          <w:b/>
+          <w:b/>
+          <w:bCs/>
+          <w:color w:val="auto"/>
+          <w:kern w:val="2"/>
+          <w:sz w:val="28"/>
+          <w:szCs w:val="28"/>
+          <w:u w:val="single"/>
+          <w:lang w:val="en-IN" w:eastAsia="en-US" w:bidi="ar-SA"/>
+        </w:rPr>
+      </w:pPr>
+      <w:r>
+        <w:rPr>
+          <w:rFonts w:eastAsia="Calibri" w:ascii="Rasa Light" w:hAnsi="Rasa Light"/>
+          <w:b/>
+          <w:bCs/>
+          <w:color w:val="auto"/>
+          <w:kern w:val="2"/>
+          <w:sz w:val="28"/>
+          <w:szCs w:val="28"/>
+          <w:u w:val="single"/>
+          <w:lang w:val="en-IN" w:eastAsia="en-US" w:bidi="ar-SA"/>
+        </w:rPr>
+      </w:r>
+    </w:p>
+    <w:p>
+      <w:pPr>
+        <w:pStyle w:val="NoSpacing"/>
+        <w:jc w:val="left"/>
+        <w:rPr>
+          <w:rFonts w:ascii="Rasa Light" w:hAnsi="Rasa Light" w:eastAsia="Calibri"/>
+          <w:b/>
+          <w:b/>
+          <w:bCs/>
+          <w:color w:val="auto"/>
+          <w:kern w:val="2"/>
+          <w:sz w:val="28"/>
+          <w:szCs w:val="28"/>
+          <w:u w:val="single"/>
+          <w:lang w:val="en-IN" w:eastAsia="en-US" w:bidi="ar-SA"/>
+        </w:rPr>
+      </w:pPr>
+      <w:r>
+        <w:rPr>
+          <w:rFonts w:eastAsia="Calibri" w:ascii="Rasa Light" w:hAnsi="Rasa Light"/>
+          <w:b/>
+          <w:bCs/>
+          <w:color w:val="auto"/>
+          <w:kern w:val="2"/>
+          <w:sz w:val="28"/>
+          <w:szCs w:val="28"/>
+          <w:u w:val="single"/>
+          <w:lang w:val="en-IN" w:eastAsia="en-US" w:bidi="ar-SA"/>
+        </w:rPr>
+      </w:r>
+    </w:p>
+    <w:p>
+      <w:pPr>
+        <w:pStyle w:val="NoSpacing"/>
+        <w:jc w:val="left"/>
+        <w:rPr>
+          <w:rFonts w:ascii="Rasa Light" w:hAnsi="Rasa Light" w:eastAsia="Calibri"/>
+          <w:b/>
+          <w:b/>
+          <w:bCs/>
+          <w:color w:val="auto"/>
+          <w:kern w:val="2"/>
+          <w:sz w:val="28"/>
+          <w:szCs w:val="28"/>
+          <w:u w:val="single"/>
+          <w:lang w:val="en-IN" w:eastAsia="en-US" w:bidi="ar-SA"/>
+        </w:rPr>
+      </w:pPr>
+      <w:r>
+        <w:rPr>
+          <w:rFonts w:eastAsia="Calibri" w:ascii="Rasa Light" w:hAnsi="Rasa Light"/>
+          <w:b/>
+          <w:bCs/>
+          <w:color w:val="auto"/>
+          <w:kern w:val="2"/>
+          <w:sz w:val="28"/>
+          <w:szCs w:val="28"/>
+          <w:u w:val="single"/>
+          <w:lang w:val="en-IN" w:eastAsia="en-US" w:bidi="ar-SA"/>
+        </w:rPr>
         <w:t>Cluster Creation EKS with worker nodes:</w:t>
       </w:r>
     </w:p>
@@ -11747,6 +13447,709 @@
         <w:tab/>
         <w:t>-</w:t>
         <w:tab/>
+      </w:r>
+    </w:p>
+    <w:p>
+      <w:pPr>
+        <w:pStyle w:val="NoSpacing"/>
+        <w:jc w:val="left"/>
+        <w:rPr>
+          <w:rFonts w:ascii="Rasa Light" w:hAnsi="Rasa Light" w:eastAsia="Calibri"/>
+          <w:b w:val="false"/>
+          <w:b w:val="false"/>
+          <w:bCs w:val="false"/>
+          <w:color w:val="auto"/>
+          <w:kern w:val="2"/>
+          <w:sz w:val="28"/>
+          <w:szCs w:val="28"/>
+          <w:u w:val="none"/>
+          <w:lang w:val="en-IN" w:eastAsia="en-US" w:bidi="ar-SA"/>
+        </w:rPr>
+      </w:pPr>
+      <w:r>
+        <w:rPr>
+          <w:rFonts w:eastAsia="Calibri" w:ascii="Rasa Light" w:hAnsi="Rasa Light"/>
+          <w:b w:val="false"/>
+          <w:bCs w:val="false"/>
+          <w:color w:val="auto"/>
+          <w:kern w:val="2"/>
+          <w:sz w:val="28"/>
+          <w:szCs w:val="28"/>
+          <w:u w:val="none"/>
+          <w:lang w:val="en-IN" w:eastAsia="en-US" w:bidi="ar-SA"/>
+        </w:rPr>
+      </w:r>
+    </w:p>
+    <w:p>
+      <w:pPr>
+        <w:pStyle w:val="NoSpacing"/>
+        <w:jc w:val="left"/>
+        <w:rPr>
+          <w:rFonts w:ascii="Rasa Light" w:hAnsi="Rasa Light" w:eastAsia="Calibri"/>
+          <w:b w:val="false"/>
+          <w:b w:val="false"/>
+          <w:bCs w:val="false"/>
+          <w:color w:val="auto"/>
+          <w:kern w:val="2"/>
+          <w:sz w:val="28"/>
+          <w:szCs w:val="28"/>
+          <w:u w:val="none"/>
+          <w:lang w:val="en-IN" w:eastAsia="en-US" w:bidi="ar-SA"/>
+        </w:rPr>
+      </w:pPr>
+      <w:r>
+        <w:rPr>
+          <w:rFonts w:eastAsia="Calibri" w:ascii="Rasa Light" w:hAnsi="Rasa Light"/>
+          <w:b w:val="false"/>
+          <w:bCs w:val="false"/>
+          <w:color w:val="auto"/>
+          <w:kern w:val="2"/>
+          <w:sz w:val="28"/>
+          <w:szCs w:val="28"/>
+          <w:u w:val="none"/>
+          <w:lang w:val="en-IN" w:eastAsia="en-US" w:bidi="ar-SA"/>
+        </w:rPr>
+      </w:r>
+    </w:p>
+    <w:p>
+      <w:pPr>
+        <w:pStyle w:val="NoSpacing"/>
+        <w:jc w:val="left"/>
+        <w:rPr>
+          <w:rFonts w:ascii="Rasa Light" w:hAnsi="Rasa Light" w:eastAsia="Calibri"/>
+          <w:b w:val="false"/>
+          <w:b w:val="false"/>
+          <w:bCs w:val="false"/>
+          <w:color w:val="auto"/>
+          <w:kern w:val="2"/>
+          <w:sz w:val="28"/>
+          <w:szCs w:val="28"/>
+          <w:u w:val="none"/>
+          <w:lang w:val="en-IN" w:eastAsia="en-US" w:bidi="ar-SA"/>
+        </w:rPr>
+      </w:pPr>
+      <w:r>
+        <w:rPr>
+          <w:rFonts w:eastAsia="Calibri" w:ascii="Rasa Light" w:hAnsi="Rasa Light"/>
+          <w:b w:val="false"/>
+          <w:bCs w:val="false"/>
+          <w:color w:val="auto"/>
+          <w:kern w:val="2"/>
+          <w:sz w:val="28"/>
+          <w:szCs w:val="28"/>
+          <w:u w:val="none"/>
+          <w:lang w:val="en-IN" w:eastAsia="en-US" w:bidi="ar-SA"/>
+        </w:rPr>
+      </w:r>
+    </w:p>
+    <w:p>
+      <w:pPr>
+        <w:pStyle w:val="NoSpacing"/>
+        <w:jc w:val="left"/>
+        <w:rPr>
+          <w:rFonts w:ascii="Rasa Light" w:hAnsi="Rasa Light" w:eastAsia="Calibri"/>
+          <w:b w:val="false"/>
+          <w:b w:val="false"/>
+          <w:bCs w:val="false"/>
+          <w:color w:val="auto"/>
+          <w:kern w:val="2"/>
+          <w:sz w:val="28"/>
+          <w:szCs w:val="28"/>
+          <w:u w:val="none"/>
+          <w:lang w:val="en-IN" w:eastAsia="en-US" w:bidi="ar-SA"/>
+        </w:rPr>
+      </w:pPr>
+      <w:r>
+        <w:rPr>
+          <w:rFonts w:eastAsia="Calibri" w:ascii="Rasa Light" w:hAnsi="Rasa Light"/>
+          <w:b w:val="false"/>
+          <w:bCs w:val="false"/>
+          <w:color w:val="auto"/>
+          <w:kern w:val="2"/>
+          <w:sz w:val="28"/>
+          <w:szCs w:val="28"/>
+          <w:u w:val="none"/>
+          <w:lang w:val="en-IN" w:eastAsia="en-US" w:bidi="ar-SA"/>
+        </w:rPr>
+      </w:r>
+    </w:p>
+    <w:p>
+      <w:pPr>
+        <w:pStyle w:val="NoSpacing"/>
+        <w:jc w:val="left"/>
+        <w:rPr>
+          <w:rFonts w:ascii="Rasa Light" w:hAnsi="Rasa Light" w:eastAsia="Calibri"/>
+          <w:b w:val="false"/>
+          <w:b w:val="false"/>
+          <w:bCs w:val="false"/>
+          <w:color w:val="auto"/>
+          <w:kern w:val="2"/>
+          <w:sz w:val="28"/>
+          <w:szCs w:val="28"/>
+          <w:u w:val="none"/>
+          <w:lang w:val="en-IN" w:eastAsia="en-US" w:bidi="ar-SA"/>
+        </w:rPr>
+      </w:pPr>
+      <w:r>
+        <w:rPr>
+          <w:rFonts w:eastAsia="Calibri" w:ascii="Rasa Light" w:hAnsi="Rasa Light"/>
+          <w:b w:val="false"/>
+          <w:bCs w:val="false"/>
+          <w:color w:val="auto"/>
+          <w:kern w:val="2"/>
+          <w:sz w:val="28"/>
+          <w:szCs w:val="28"/>
+          <w:u w:val="none"/>
+          <w:lang w:val="en-IN" w:eastAsia="en-US" w:bidi="ar-SA"/>
+        </w:rPr>
+      </w:r>
+    </w:p>
+    <w:p>
+      <w:pPr>
+        <w:pStyle w:val="NoSpacing"/>
+        <w:jc w:val="left"/>
+        <w:rPr>
+          <w:rFonts w:ascii="Rasa Light" w:hAnsi="Rasa Light" w:eastAsia="Calibri"/>
+          <w:b w:val="false"/>
+          <w:b w:val="false"/>
+          <w:bCs w:val="false"/>
+          <w:color w:val="auto"/>
+          <w:kern w:val="2"/>
+          <w:sz w:val="28"/>
+          <w:szCs w:val="28"/>
+          <w:u w:val="none"/>
+          <w:lang w:val="en-IN" w:eastAsia="en-US" w:bidi="ar-SA"/>
+        </w:rPr>
+      </w:pPr>
+      <w:r>
+        <w:rPr>
+          <w:rFonts w:eastAsia="Calibri" w:ascii="Rasa Light" w:hAnsi="Rasa Light"/>
+          <w:b w:val="false"/>
+          <w:bCs w:val="false"/>
+          <w:color w:val="auto"/>
+          <w:kern w:val="2"/>
+          <w:sz w:val="28"/>
+          <w:szCs w:val="28"/>
+          <w:u w:val="none"/>
+          <w:lang w:val="en-IN" w:eastAsia="en-US" w:bidi="ar-SA"/>
+        </w:rPr>
+      </w:r>
+    </w:p>
+    <w:p>
+      <w:pPr>
+        <w:pStyle w:val="NoSpacing"/>
+        <w:jc w:val="left"/>
+        <w:rPr>
+          <w:rFonts w:ascii="Rasa Light" w:hAnsi="Rasa Light" w:eastAsia="Calibri"/>
+          <w:b w:val="false"/>
+          <w:b w:val="false"/>
+          <w:bCs w:val="false"/>
+          <w:color w:val="auto"/>
+          <w:kern w:val="2"/>
+          <w:sz w:val="28"/>
+          <w:szCs w:val="28"/>
+          <w:u w:val="none"/>
+          <w:lang w:val="en-IN" w:eastAsia="en-US" w:bidi="ar-SA"/>
+        </w:rPr>
+      </w:pPr>
+      <w:r>
+        <w:rPr>
+          <w:rFonts w:eastAsia="Calibri" w:ascii="Rasa Light" w:hAnsi="Rasa Light"/>
+          <w:b w:val="false"/>
+          <w:bCs w:val="false"/>
+          <w:color w:val="auto"/>
+          <w:kern w:val="2"/>
+          <w:sz w:val="28"/>
+          <w:szCs w:val="28"/>
+          <w:u w:val="none"/>
+          <w:lang w:val="en-IN" w:eastAsia="en-US" w:bidi="ar-SA"/>
+        </w:rPr>
+      </w:r>
+    </w:p>
+    <w:p>
+      <w:pPr>
+        <w:pStyle w:val="NoSpacing"/>
+        <w:jc w:val="left"/>
+        <w:rPr>
+          <w:rFonts w:ascii="Rasa Light" w:hAnsi="Rasa Light" w:eastAsia="Calibri"/>
+          <w:b w:val="false"/>
+          <w:b w:val="false"/>
+          <w:bCs w:val="false"/>
+          <w:color w:val="auto"/>
+          <w:kern w:val="2"/>
+          <w:sz w:val="28"/>
+          <w:szCs w:val="28"/>
+          <w:u w:val="none"/>
+          <w:lang w:val="en-IN" w:eastAsia="en-US" w:bidi="ar-SA"/>
+        </w:rPr>
+      </w:pPr>
+      <w:r>
+        <w:rPr>
+          <w:rFonts w:eastAsia="Calibri" w:ascii="Rasa Light" w:hAnsi="Rasa Light"/>
+          <w:b w:val="false"/>
+          <w:bCs w:val="false"/>
+          <w:color w:val="auto"/>
+          <w:kern w:val="2"/>
+          <w:sz w:val="28"/>
+          <w:szCs w:val="28"/>
+          <w:u w:val="none"/>
+          <w:lang w:val="en-IN" w:eastAsia="en-US" w:bidi="ar-SA"/>
+        </w:rPr>
+      </w:r>
+    </w:p>
+    <w:p>
+      <w:pPr>
+        <w:pStyle w:val="NoSpacing"/>
+        <w:jc w:val="left"/>
+        <w:rPr>
+          <w:rFonts w:ascii="Rasa Light" w:hAnsi="Rasa Light" w:eastAsia="Calibri"/>
+          <w:b w:val="false"/>
+          <w:b w:val="false"/>
+          <w:bCs w:val="false"/>
+          <w:color w:val="auto"/>
+          <w:kern w:val="2"/>
+          <w:sz w:val="28"/>
+          <w:szCs w:val="28"/>
+          <w:u w:val="none"/>
+          <w:lang w:val="en-IN" w:eastAsia="en-US" w:bidi="ar-SA"/>
+        </w:rPr>
+      </w:pPr>
+      <w:r>
+        <w:rPr>
+          <w:rFonts w:eastAsia="Calibri" w:ascii="Rasa Light" w:hAnsi="Rasa Light"/>
+          <w:b w:val="false"/>
+          <w:bCs w:val="false"/>
+          <w:color w:val="auto"/>
+          <w:kern w:val="2"/>
+          <w:sz w:val="28"/>
+          <w:szCs w:val="28"/>
+          <w:u w:val="none"/>
+          <w:lang w:val="en-IN" w:eastAsia="en-US" w:bidi="ar-SA"/>
+        </w:rPr>
+      </w:r>
+    </w:p>
+    <w:p>
+      <w:pPr>
+        <w:pStyle w:val="NoSpacing"/>
+        <w:jc w:val="left"/>
+        <w:rPr>
+          <w:rFonts w:ascii="Rasa Light" w:hAnsi="Rasa Light" w:eastAsia="Calibri"/>
+          <w:b w:val="false"/>
+          <w:b w:val="false"/>
+          <w:bCs w:val="false"/>
+          <w:color w:val="auto"/>
+          <w:kern w:val="2"/>
+          <w:sz w:val="28"/>
+          <w:szCs w:val="28"/>
+          <w:u w:val="none"/>
+          <w:lang w:val="en-IN" w:eastAsia="en-US" w:bidi="ar-SA"/>
+        </w:rPr>
+      </w:pPr>
+      <w:r>
+        <w:rPr>
+          <w:rFonts w:eastAsia="Calibri" w:ascii="Rasa Light" w:hAnsi="Rasa Light"/>
+          <w:b w:val="false"/>
+          <w:bCs w:val="false"/>
+          <w:color w:val="auto"/>
+          <w:kern w:val="2"/>
+          <w:sz w:val="28"/>
+          <w:szCs w:val="28"/>
+          <w:u w:val="none"/>
+          <w:lang w:val="en-IN" w:eastAsia="en-US" w:bidi="ar-SA"/>
+        </w:rPr>
+      </w:r>
+    </w:p>
+    <w:p>
+      <w:pPr>
+        <w:pStyle w:val="NoSpacing"/>
+        <w:jc w:val="left"/>
+        <w:rPr>
+          <w:rFonts w:ascii="Rasa Light" w:hAnsi="Rasa Light" w:eastAsia="Calibri"/>
+          <w:b w:val="false"/>
+          <w:b w:val="false"/>
+          <w:bCs w:val="false"/>
+          <w:color w:val="auto"/>
+          <w:kern w:val="2"/>
+          <w:sz w:val="28"/>
+          <w:szCs w:val="28"/>
+          <w:u w:val="none"/>
+          <w:lang w:val="en-IN" w:eastAsia="en-US" w:bidi="ar-SA"/>
+        </w:rPr>
+      </w:pPr>
+      <w:r>
+        <w:rPr>
+          <w:rFonts w:eastAsia="Calibri" w:ascii="Rasa Light" w:hAnsi="Rasa Light"/>
+          <w:b w:val="false"/>
+          <w:bCs w:val="false"/>
+          <w:color w:val="auto"/>
+          <w:kern w:val="2"/>
+          <w:sz w:val="28"/>
+          <w:szCs w:val="28"/>
+          <w:u w:val="none"/>
+          <w:lang w:val="en-IN" w:eastAsia="en-US" w:bidi="ar-SA"/>
+        </w:rPr>
+      </w:r>
+    </w:p>
+    <w:p>
+      <w:pPr>
+        <w:pStyle w:val="NoSpacing"/>
+        <w:jc w:val="left"/>
+        <w:rPr>
+          <w:rFonts w:ascii="Rasa Light" w:hAnsi="Rasa Light" w:eastAsia="Calibri"/>
+          <w:b w:val="false"/>
+          <w:b w:val="false"/>
+          <w:bCs w:val="false"/>
+          <w:color w:val="auto"/>
+          <w:kern w:val="2"/>
+          <w:sz w:val="28"/>
+          <w:szCs w:val="28"/>
+          <w:u w:val="none"/>
+          <w:lang w:val="en-IN" w:eastAsia="en-US" w:bidi="ar-SA"/>
+        </w:rPr>
+      </w:pPr>
+      <w:r>
+        <w:rPr>
+          <w:rFonts w:eastAsia="Calibri" w:ascii="Rasa Light" w:hAnsi="Rasa Light"/>
+          <w:b w:val="false"/>
+          <w:bCs w:val="false"/>
+          <w:color w:val="auto"/>
+          <w:kern w:val="2"/>
+          <w:sz w:val="28"/>
+          <w:szCs w:val="28"/>
+          <w:u w:val="none"/>
+          <w:lang w:val="en-IN" w:eastAsia="en-US" w:bidi="ar-SA"/>
+        </w:rPr>
+      </w:r>
+    </w:p>
+    <w:p>
+      <w:pPr>
+        <w:pStyle w:val="NoSpacing"/>
+        <w:jc w:val="left"/>
+        <w:rPr>
+          <w:rFonts w:ascii="Rasa Light" w:hAnsi="Rasa Light" w:eastAsia="Calibri"/>
+          <w:b w:val="false"/>
+          <w:b w:val="false"/>
+          <w:bCs w:val="false"/>
+          <w:color w:val="auto"/>
+          <w:kern w:val="2"/>
+          <w:sz w:val="28"/>
+          <w:szCs w:val="28"/>
+          <w:u w:val="none"/>
+          <w:lang w:val="en-IN" w:eastAsia="en-US" w:bidi="ar-SA"/>
+        </w:rPr>
+      </w:pPr>
+      <w:r>
+        <w:rPr>
+          <w:rFonts w:eastAsia="Calibri" w:ascii="Rasa Light" w:hAnsi="Rasa Light"/>
+          <w:b w:val="false"/>
+          <w:bCs w:val="false"/>
+          <w:color w:val="auto"/>
+          <w:kern w:val="2"/>
+          <w:sz w:val="28"/>
+          <w:szCs w:val="28"/>
+          <w:u w:val="none"/>
+          <w:lang w:val="en-IN" w:eastAsia="en-US" w:bidi="ar-SA"/>
+        </w:rPr>
+      </w:r>
+    </w:p>
+    <w:p>
+      <w:pPr>
+        <w:pStyle w:val="NoSpacing"/>
+        <w:jc w:val="left"/>
+        <w:rPr>
+          <w:rFonts w:ascii="Rasa Light" w:hAnsi="Rasa Light" w:eastAsia="Calibri"/>
+          <w:b w:val="false"/>
+          <w:b w:val="false"/>
+          <w:bCs w:val="false"/>
+          <w:color w:val="auto"/>
+          <w:kern w:val="2"/>
+          <w:sz w:val="28"/>
+          <w:szCs w:val="28"/>
+          <w:u w:val="none"/>
+          <w:lang w:val="en-IN" w:eastAsia="en-US" w:bidi="ar-SA"/>
+        </w:rPr>
+      </w:pPr>
+      <w:r>
+        <w:rPr>
+          <w:rFonts w:eastAsia="Calibri" w:ascii="Rasa Light" w:hAnsi="Rasa Light"/>
+          <w:b w:val="false"/>
+          <w:bCs w:val="false"/>
+          <w:color w:val="auto"/>
+          <w:kern w:val="2"/>
+          <w:sz w:val="28"/>
+          <w:szCs w:val="28"/>
+          <w:u w:val="none"/>
+          <w:lang w:val="en-IN" w:eastAsia="en-US" w:bidi="ar-SA"/>
+        </w:rPr>
+      </w:r>
+    </w:p>
+    <w:p>
+      <w:pPr>
+        <w:pStyle w:val="NoSpacing"/>
+        <w:jc w:val="left"/>
+        <w:rPr>
+          <w:rFonts w:ascii="Rasa Light" w:hAnsi="Rasa Light" w:eastAsia="Calibri"/>
+          <w:b w:val="false"/>
+          <w:b w:val="false"/>
+          <w:bCs w:val="false"/>
+          <w:color w:val="auto"/>
+          <w:kern w:val="2"/>
+          <w:sz w:val="28"/>
+          <w:szCs w:val="28"/>
+          <w:u w:val="none"/>
+          <w:lang w:val="en-IN" w:eastAsia="en-US" w:bidi="ar-SA"/>
+        </w:rPr>
+      </w:pPr>
+      <w:r>
+        <w:rPr>
+          <w:rFonts w:eastAsia="Calibri" w:ascii="Rasa Light" w:hAnsi="Rasa Light"/>
+          <w:b w:val="false"/>
+          <w:bCs w:val="false"/>
+          <w:color w:val="auto"/>
+          <w:kern w:val="2"/>
+          <w:sz w:val="28"/>
+          <w:szCs w:val="28"/>
+          <w:u w:val="none"/>
+          <w:lang w:val="en-IN" w:eastAsia="en-US" w:bidi="ar-SA"/>
+        </w:rPr>
+      </w:r>
+    </w:p>
+    <w:p>
+      <w:pPr>
+        <w:pStyle w:val="NoSpacing"/>
+        <w:jc w:val="left"/>
+        <w:rPr>
+          <w:rFonts w:ascii="Rasa Light" w:hAnsi="Rasa Light" w:eastAsia="Calibri"/>
+          <w:b w:val="false"/>
+          <w:b w:val="false"/>
+          <w:bCs w:val="false"/>
+          <w:color w:val="auto"/>
+          <w:kern w:val="2"/>
+          <w:sz w:val="28"/>
+          <w:szCs w:val="28"/>
+          <w:u w:val="none"/>
+          <w:lang w:val="en-IN" w:eastAsia="en-US" w:bidi="ar-SA"/>
+        </w:rPr>
+      </w:pPr>
+      <w:r>
+        <w:rPr>
+          <w:rFonts w:eastAsia="Calibri" w:ascii="Rasa Light" w:hAnsi="Rasa Light"/>
+          <w:b w:val="false"/>
+          <w:bCs w:val="false"/>
+          <w:color w:val="auto"/>
+          <w:kern w:val="2"/>
+          <w:sz w:val="28"/>
+          <w:szCs w:val="28"/>
+          <w:u w:val="none"/>
+          <w:lang w:val="en-IN" w:eastAsia="en-US" w:bidi="ar-SA"/>
+        </w:rPr>
+      </w:r>
+    </w:p>
+    <w:p>
+      <w:pPr>
+        <w:pStyle w:val="NoSpacing"/>
+        <w:jc w:val="left"/>
+        <w:rPr>
+          <w:rFonts w:ascii="Rasa Light" w:hAnsi="Rasa Light" w:eastAsia="Calibri"/>
+          <w:b w:val="false"/>
+          <w:b w:val="false"/>
+          <w:bCs w:val="false"/>
+          <w:color w:val="auto"/>
+          <w:kern w:val="2"/>
+          <w:sz w:val="28"/>
+          <w:szCs w:val="28"/>
+          <w:u w:val="none"/>
+          <w:lang w:val="en-IN" w:eastAsia="en-US" w:bidi="ar-SA"/>
+        </w:rPr>
+      </w:pPr>
+      <w:r>
+        <w:rPr>
+          <w:rFonts w:eastAsia="Calibri" w:ascii="Rasa Light" w:hAnsi="Rasa Light"/>
+          <w:b w:val="false"/>
+          <w:bCs w:val="false"/>
+          <w:color w:val="auto"/>
+          <w:kern w:val="2"/>
+          <w:sz w:val="28"/>
+          <w:szCs w:val="28"/>
+          <w:u w:val="none"/>
+          <w:lang w:val="en-IN" w:eastAsia="en-US" w:bidi="ar-SA"/>
+        </w:rPr>
+      </w:r>
+    </w:p>
+    <w:p>
+      <w:pPr>
+        <w:pStyle w:val="NoSpacing"/>
+        <w:jc w:val="left"/>
+        <w:rPr>
+          <w:rFonts w:ascii="Rasa Light" w:hAnsi="Rasa Light" w:eastAsia="Calibri"/>
+          <w:b w:val="false"/>
+          <w:b w:val="false"/>
+          <w:bCs w:val="false"/>
+          <w:color w:val="auto"/>
+          <w:kern w:val="2"/>
+          <w:sz w:val="28"/>
+          <w:szCs w:val="28"/>
+          <w:u w:val="none"/>
+          <w:lang w:val="en-IN" w:eastAsia="en-US" w:bidi="ar-SA"/>
+        </w:rPr>
+      </w:pPr>
+      <w:r>
+        <w:rPr>
+          <w:rFonts w:eastAsia="Calibri" w:ascii="Rasa Light" w:hAnsi="Rasa Light"/>
+          <w:b w:val="false"/>
+          <w:bCs w:val="false"/>
+          <w:color w:val="auto"/>
+          <w:kern w:val="2"/>
+          <w:sz w:val="28"/>
+          <w:szCs w:val="28"/>
+          <w:u w:val="none"/>
+          <w:lang w:val="en-IN" w:eastAsia="en-US" w:bidi="ar-SA"/>
+        </w:rPr>
+      </w:r>
+    </w:p>
+    <w:p>
+      <w:pPr>
+        <w:pStyle w:val="NoSpacing"/>
+        <w:jc w:val="left"/>
+        <w:rPr>
+          <w:b/>
+          <w:b/>
+          <w:bCs/>
+          <w:i w:val="false"/>
+          <w:i w:val="false"/>
+          <w:iCs w:val="false"/>
+          <w:sz w:val="28"/>
+          <w:szCs w:val="28"/>
+          <w:u w:val="single"/>
+        </w:rPr>
+      </w:pPr>
+      <w:r>
+        <w:rPr>
+          <w:b/>
+          <w:bCs/>
+          <w:i w:val="false"/>
+          <w:iCs w:val="false"/>
+          <w:sz w:val="28"/>
+          <w:szCs w:val="28"/>
+          <w:u w:val="single"/>
+        </w:rPr>
+        <w:t>Jenkins:</w:t>
+      </w:r>
+    </w:p>
+    <w:p>
+      <w:pPr>
+        <w:pStyle w:val="NoSpacing"/>
+        <w:jc w:val="left"/>
+        <w:rPr>
+          <w:b w:val="false"/>
+          <w:b w:val="false"/>
+          <w:bCs w:val="false"/>
+          <w:i w:val="false"/>
+          <w:i w:val="false"/>
+          <w:iCs w:val="false"/>
+          <w:sz w:val="28"/>
+          <w:szCs w:val="28"/>
+          <w:u w:val="none"/>
+        </w:rPr>
+      </w:pPr>
+      <w:hyperlink r:id="rId8">
+        <w:r>
+          <w:rPr>
+            <w:rStyle w:val="InternetLink"/>
+            <w:b w:val="false"/>
+            <w:bCs w:val="false"/>
+            <w:i w:val="false"/>
+            <w:iCs w:val="false"/>
+            <w:sz w:val="28"/>
+            <w:szCs w:val="28"/>
+            <w:u w:val="none"/>
+          </w:rPr>
+          <w:t>https://www.youtube.com/watch?v=AaVO1Mvr3q4</w:t>
+        </w:r>
+      </w:hyperlink>
+      <w:r>
+        <w:rPr>
+          <w:b w:val="false"/>
+          <w:bCs w:val="false"/>
+          <w:i w:val="false"/>
+          <w:iCs w:val="false"/>
+          <w:sz w:val="28"/>
+          <w:szCs w:val="28"/>
+          <w:u w:val="none"/>
+        </w:rPr>
+        <w:t xml:space="preserve"> – Declarative Pipeline</w:t>
+      </w:r>
+    </w:p>
+    <w:p>
+      <w:pPr>
+        <w:pStyle w:val="NoSpacing"/>
+        <w:jc w:val="left"/>
+        <w:rPr>
+          <w:b w:val="false"/>
+          <w:b w:val="false"/>
+          <w:bCs w:val="false"/>
+          <w:i w:val="false"/>
+          <w:i w:val="false"/>
+          <w:iCs w:val="false"/>
+          <w:sz w:val="28"/>
+          <w:szCs w:val="28"/>
+          <w:u w:val="none"/>
+        </w:rPr>
+      </w:pPr>
+      <w:hyperlink r:id="rId9">
+        <w:r>
+          <w:rPr>
+            <w:rStyle w:val="InternetLink"/>
+            <w:b w:val="false"/>
+            <w:bCs w:val="false"/>
+            <w:i w:val="false"/>
+            <w:iCs w:val="false"/>
+            <w:sz w:val="28"/>
+            <w:szCs w:val="28"/>
+            <w:u w:val="none"/>
+          </w:rPr>
+          <w:t>https://www.youtube.com/watch?v=BLQ0PDjgN8w</w:t>
+        </w:r>
+      </w:hyperlink>
+      <w:r>
+        <w:rPr>
+          <w:b w:val="false"/>
+          <w:bCs w:val="false"/>
+          <w:i w:val="false"/>
+          <w:iCs w:val="false"/>
+          <w:sz w:val="28"/>
+          <w:szCs w:val="28"/>
+          <w:u w:val="none"/>
+        </w:rPr>
+        <w:t xml:space="preserve"> – Shared Libraries</w:t>
+      </w:r>
+    </w:p>
+    <w:p>
+      <w:pPr>
+        <w:pStyle w:val="NoSpacing"/>
+        <w:jc w:val="left"/>
+        <w:rPr>
+          <w:b w:val="false"/>
+          <w:b w:val="false"/>
+          <w:bCs w:val="false"/>
+          <w:i w:val="false"/>
+          <w:i w:val="false"/>
+          <w:iCs w:val="false"/>
+          <w:sz w:val="28"/>
+          <w:szCs w:val="28"/>
+          <w:u w:val="none"/>
+        </w:rPr>
+      </w:pPr>
+      <w:r>
+        <w:rPr>
+          <w:b w:val="false"/>
+          <w:bCs w:val="false"/>
+          <w:i w:val="false"/>
+          <w:iCs w:val="false"/>
+          <w:sz w:val="28"/>
+          <w:szCs w:val="28"/>
+          <w:u w:val="none"/>
+        </w:rPr>
       </w:r>
     </w:p>
     <w:p>
@@ -16478,7 +18881,312 @@
       </w:pPr>
       <w:r>
         <w:rPr/>
-        <w:t xml:space="preserve">28. </w:t>
+        <w:t>28.</w:t>
+      </w:r>
+      <w:r>
+        <w:rPr>
+          <w:rFonts w:eastAsia="Calibri" w:ascii="Rasa Light" w:hAnsi="Rasa Light"/>
+          <w:b w:val="false"/>
+          <w:bCs w:val="false"/>
+          <w:color w:val="auto"/>
+          <w:kern w:val="2"/>
+          <w:sz w:val="28"/>
+          <w:szCs w:val="28"/>
+          <w:u w:val="none"/>
+          <w:lang w:val="en-IN" w:eastAsia="en-US" w:bidi="ar-SA"/>
+        </w:rPr>
+        <w:t xml:space="preserve"> </w:t>
+      </w:r>
+      <w:r>
+        <w:rPr>
+          <w:rFonts w:eastAsia="Calibri" w:ascii="Rasa Light" w:hAnsi="Rasa Light"/>
+          <w:b w:val="false"/>
+          <w:bCs w:val="false"/>
+          <w:color w:val="auto"/>
+          <w:kern w:val="2"/>
+          <w:sz w:val="28"/>
+          <w:szCs w:val="28"/>
+          <w:u w:val="none"/>
+          <w:lang w:val="en-IN" w:eastAsia="en-US" w:bidi="ar-SA"/>
+        </w:rPr>
+        <w:t>How to Protect Load balancer from deleting accidentally?</w:t>
+      </w:r>
+    </w:p>
+    <w:p>
+      <w:pPr>
+        <w:pStyle w:val="NoSpacing"/>
+        <w:jc w:val="left"/>
+        <w:rPr>
+          <w:rFonts w:ascii="Rasa Light" w:hAnsi="Rasa Light" w:eastAsia="Calibri"/>
+          <w:b w:val="false"/>
+          <w:b w:val="false"/>
+          <w:bCs w:val="false"/>
+          <w:color w:val="auto"/>
+          <w:kern w:val="2"/>
+          <w:sz w:val="28"/>
+          <w:szCs w:val="28"/>
+          <w:u w:val="none"/>
+          <w:lang w:val="en-IN" w:eastAsia="en-US" w:bidi="ar-SA"/>
+        </w:rPr>
+      </w:pPr>
+      <w:r>
+        <w:rPr>
+          <w:rFonts w:eastAsia="Calibri" w:ascii="Rasa Light" w:hAnsi="Rasa Light"/>
+          <w:b w:val="false"/>
+          <w:bCs w:val="false"/>
+          <w:color w:val="auto"/>
+          <w:kern w:val="2"/>
+          <w:sz w:val="28"/>
+          <w:szCs w:val="28"/>
+          <w:u w:val="none"/>
+          <w:lang w:val="en-IN" w:eastAsia="en-US" w:bidi="ar-SA"/>
+        </w:rPr>
+        <w:tab/>
+        <w:t>We can enable delete protection on the load balancer</w:t>
+      </w:r>
+    </w:p>
+    <w:p>
+      <w:pPr>
+        <w:pStyle w:val="NoSpacing"/>
+        <w:jc w:val="left"/>
+        <w:rPr>
+          <w:rFonts w:ascii="Rasa Light" w:hAnsi="Rasa Light" w:eastAsia="Calibri"/>
+          <w:b w:val="false"/>
+          <w:b w:val="false"/>
+          <w:bCs w:val="false"/>
+          <w:color w:val="auto"/>
+          <w:kern w:val="2"/>
+          <w:sz w:val="28"/>
+          <w:szCs w:val="28"/>
+          <w:u w:val="none"/>
+          <w:lang w:val="en-IN" w:eastAsia="en-US" w:bidi="ar-SA"/>
+        </w:rPr>
+      </w:pPr>
+      <w:r>
+        <w:rPr>
+          <w:rFonts w:eastAsia="Calibri" w:ascii="Rasa Light" w:hAnsi="Rasa Light"/>
+          <w:b w:val="false"/>
+          <w:bCs w:val="false"/>
+          <w:color w:val="auto"/>
+          <w:kern w:val="2"/>
+          <w:sz w:val="28"/>
+          <w:szCs w:val="28"/>
+          <w:u w:val="none"/>
+          <w:lang w:val="en-IN" w:eastAsia="en-US" w:bidi="ar-SA"/>
+        </w:rPr>
+      </w:r>
+    </w:p>
+    <w:p>
+      <w:pPr>
+        <w:pStyle w:val="NoSpacing"/>
+        <w:jc w:val="left"/>
+        <w:rPr>
+          <w:rFonts w:ascii="Rasa Light" w:hAnsi="Rasa Light" w:eastAsia="Calibri"/>
+          <w:b w:val="false"/>
+          <w:b w:val="false"/>
+          <w:bCs w:val="false"/>
+          <w:color w:val="auto"/>
+          <w:kern w:val="2"/>
+          <w:sz w:val="28"/>
+          <w:szCs w:val="28"/>
+          <w:u w:val="none"/>
+          <w:lang w:val="en-IN" w:eastAsia="en-US" w:bidi="ar-SA"/>
+        </w:rPr>
+      </w:pPr>
+      <w:r>
+        <w:rPr>
+          <w:rFonts w:eastAsia="Calibri" w:ascii="Rasa Light" w:hAnsi="Rasa Light"/>
+          <w:b w:val="false"/>
+          <w:bCs w:val="false"/>
+          <w:color w:val="auto"/>
+          <w:kern w:val="2"/>
+          <w:sz w:val="28"/>
+          <w:szCs w:val="28"/>
+          <w:u w:val="none"/>
+          <w:lang w:val="en-IN" w:eastAsia="en-US" w:bidi="ar-SA"/>
+        </w:rPr>
+      </w:r>
+    </w:p>
+    <w:p>
+      <w:pPr>
+        <w:pStyle w:val="NoSpacing"/>
+        <w:jc w:val="left"/>
+        <w:rPr>
+          <w:rFonts w:ascii="Rasa Light" w:hAnsi="Rasa Light" w:eastAsia="Calibri"/>
+          <w:b w:val="false"/>
+          <w:b w:val="false"/>
+          <w:bCs w:val="false"/>
+          <w:color w:val="auto"/>
+          <w:kern w:val="2"/>
+          <w:sz w:val="28"/>
+          <w:szCs w:val="28"/>
+          <w:u w:val="none"/>
+          <w:lang w:val="en-IN" w:eastAsia="en-US" w:bidi="ar-SA"/>
+        </w:rPr>
+      </w:pPr>
+      <w:r>
+        <w:rPr>
+          <w:rFonts w:eastAsia="Calibri" w:ascii="Rasa Light" w:hAnsi="Rasa Light"/>
+          <w:b w:val="false"/>
+          <w:bCs w:val="false"/>
+          <w:color w:val="auto"/>
+          <w:kern w:val="2"/>
+          <w:sz w:val="28"/>
+          <w:szCs w:val="28"/>
+          <w:u w:val="none"/>
+          <w:lang w:val="en-IN" w:eastAsia="en-US" w:bidi="ar-SA"/>
+        </w:rPr>
+      </w:r>
+    </w:p>
+    <w:p>
+      <w:pPr>
+        <w:pStyle w:val="NoSpacing"/>
+        <w:jc w:val="left"/>
+        <w:rPr>
+          <w:rFonts w:ascii="Rasa Light" w:hAnsi="Rasa Light" w:eastAsia="Calibri"/>
+          <w:b w:val="false"/>
+          <w:b w:val="false"/>
+          <w:bCs w:val="false"/>
+          <w:color w:val="auto"/>
+          <w:kern w:val="2"/>
+          <w:sz w:val="28"/>
+          <w:szCs w:val="28"/>
+          <w:u w:val="none"/>
+          <w:lang w:val="en-IN" w:eastAsia="en-US" w:bidi="ar-SA"/>
+        </w:rPr>
+      </w:pPr>
+      <w:r>
+        <w:rPr>
+          <w:rFonts w:eastAsia="Calibri" w:ascii="Rasa Light" w:hAnsi="Rasa Light"/>
+          <w:b w:val="false"/>
+          <w:bCs w:val="false"/>
+          <w:color w:val="auto"/>
+          <w:kern w:val="2"/>
+          <w:sz w:val="28"/>
+          <w:szCs w:val="28"/>
+          <w:u w:val="none"/>
+          <w:lang w:val="en-IN" w:eastAsia="en-US" w:bidi="ar-SA"/>
+        </w:rPr>
+      </w:r>
+    </w:p>
+    <w:p>
+      <w:pPr>
+        <w:pStyle w:val="NoSpacing"/>
+        <w:jc w:val="left"/>
+        <w:rPr>
+          <w:b/>
+          <w:b/>
+          <w:bCs/>
+          <w:u w:val="single"/>
+        </w:rPr>
+      </w:pPr>
+      <w:r>
+        <w:rPr>
+          <w:b/>
+          <w:bCs/>
+          <w:u w:val="single"/>
+        </w:rPr>
+        <w:t>Docker &amp; Kubernetes (Trouble shooting and Interview Questions):</w:t>
+      </w:r>
+    </w:p>
+    <w:p>
+      <w:pPr>
+        <w:pStyle w:val="NoSpacing"/>
+        <w:jc w:val="left"/>
+        <w:rPr>
+          <w:rFonts w:ascii="Rasa Light" w:hAnsi="Rasa Light" w:eastAsia="Calibri"/>
+          <w:b w:val="false"/>
+          <w:b w:val="false"/>
+          <w:bCs w:val="false"/>
+          <w:color w:val="auto"/>
+          <w:kern w:val="2"/>
+          <w:sz w:val="28"/>
+          <w:szCs w:val="28"/>
+          <w:u w:val="none"/>
+          <w:lang w:val="en-IN" w:eastAsia="en-US" w:bidi="ar-SA"/>
+        </w:rPr>
+      </w:pPr>
+      <w:r>
+        <w:rPr>
+          <w:rFonts w:eastAsia="Calibri" w:ascii="Rasa Light" w:hAnsi="Rasa Light"/>
+          <w:b w:val="false"/>
+          <w:bCs w:val="false"/>
+          <w:color w:val="auto"/>
+          <w:kern w:val="2"/>
+          <w:sz w:val="28"/>
+          <w:szCs w:val="28"/>
+          <w:u w:val="none"/>
+          <w:lang w:val="en-IN" w:eastAsia="en-US" w:bidi="ar-SA"/>
+        </w:rPr>
+      </w:r>
+    </w:p>
+    <w:p>
+      <w:pPr>
+        <w:pStyle w:val="NoSpacing"/>
+        <w:jc w:val="left"/>
+        <w:rPr>
+          <w:rFonts w:ascii="Rasa Light" w:hAnsi="Rasa Light" w:eastAsia="Calibri"/>
+          <w:b w:val="false"/>
+          <w:b w:val="false"/>
+          <w:bCs w:val="false"/>
+          <w:color w:val="auto"/>
+          <w:kern w:val="2"/>
+          <w:sz w:val="28"/>
+          <w:szCs w:val="28"/>
+          <w:u w:val="none"/>
+          <w:lang w:val="en-IN" w:eastAsia="en-US" w:bidi="ar-SA"/>
+        </w:rPr>
+      </w:pPr>
+      <w:r>
+        <w:rPr/>
+        <w:t>1. user is unable to access docker commands?</w:t>
+      </w:r>
+    </w:p>
+    <w:p>
+      <w:pPr>
+        <w:pStyle w:val="NoSpacing"/>
+        <w:jc w:val="left"/>
+        <w:rPr>
+          <w:rFonts w:ascii="Rasa Light" w:hAnsi="Rasa Light" w:eastAsia="Calibri"/>
+          <w:b w:val="false"/>
+          <w:b w:val="false"/>
+          <w:bCs w:val="false"/>
+          <w:color w:val="auto"/>
+          <w:kern w:val="2"/>
+          <w:sz w:val="28"/>
+          <w:szCs w:val="28"/>
+          <w:u w:val="none"/>
+          <w:lang w:val="en-IN" w:eastAsia="en-US" w:bidi="ar-SA"/>
+        </w:rPr>
+      </w:pPr>
+      <w:r>
+        <w:rPr/>
+        <w:tab/>
+        <w:t>Add the user to the docker group and restart the VM</w:t>
+      </w:r>
+    </w:p>
+    <w:p>
+      <w:pPr>
+        <w:pStyle w:val="NoSpacing"/>
+        <w:jc w:val="left"/>
+        <w:rPr>
+          <w:rFonts w:ascii="Rasa Light" w:hAnsi="Rasa Light" w:eastAsia="Calibri"/>
+          <w:b w:val="false"/>
+          <w:b w:val="false"/>
+          <w:bCs w:val="false"/>
+          <w:color w:val="auto"/>
+          <w:kern w:val="2"/>
+          <w:sz w:val="28"/>
+          <w:szCs w:val="28"/>
+          <w:u w:val="none"/>
+          <w:lang w:val="en-IN" w:eastAsia="en-US" w:bidi="ar-SA"/>
+        </w:rPr>
+      </w:pPr>
+      <w:r>
+        <w:rPr/>
+        <w:tab/>
+        <w:tab/>
+        <w:t>sudo useradd -aG docker &lt;username&gt;</w:t>
       </w:r>
     </w:p>
     <w:sectPr>

</xml_diff>